<commit_message>
Criação dos casos de uso 2.1, 2.2 e 3.0
Criação e alteração de todos os casos de uso.
</commit_message>
<xml_diff>
--- a/2.Análise/2.1.Modelo de Caso de Uso – MCU/2.1.1. Descrições dos Casos de Uso.docx
+++ b/2.Análise/2.1.Modelo de Caso de Uso – MCU/2.1.1. Descrições dos Casos de Uso.docx
@@ -51,19 +51,41 @@
     </w:p>
     <w:p>
       <w:pPr>
+        <w:jc w:val="center"/>
         <w:rPr>
           <w:b/>
-          <w:lang w:val="pt-BR"/>
-        </w:rPr>
-      </w:pPr>
-    </w:p>
-    <w:p>
-      <w:pPr>
+          <w:sz w:val="48"/>
+          <w:szCs w:val="48"/>
+          <w:lang w:val="pt-BR"/>
+        </w:rPr>
+      </w:pPr>
+      <w:r>
         <w:rPr>
           <w:b/>
-          <w:lang w:val="pt-BR"/>
-        </w:rPr>
-      </w:pPr>
+          <w:sz w:val="48"/>
+          <w:szCs w:val="48"/>
+          <w:lang w:val="pt-BR"/>
+        </w:rPr>
+        <w:t>Versão 1.01</w:t>
+      </w:r>
+    </w:p>
+    <w:p>
+      <w:pPr>
+        <w:rPr>
+          <w:b/>
+          <w:lang w:val="pt-BR"/>
+        </w:rPr>
+      </w:pPr>
+    </w:p>
+    <w:p>
+      <w:pPr>
+        <w:rPr>
+          <w:b/>
+          <w:lang w:val="pt-BR"/>
+        </w:rPr>
+      </w:pPr>
+      <w:bookmarkStart w:id="0" w:name="_GoBack"/>
+      <w:bookmarkEnd w:id="0"/>
     </w:p>
     <w:p>
       <w:pPr>
@@ -73,8 +95,8 @@
           <w:lang w:val="pt-BR"/>
         </w:rPr>
       </w:pPr>
-      <w:bookmarkStart w:id="0" w:name="_gjdgxs" w:colFirst="0" w:colLast="0"/>
-      <w:bookmarkEnd w:id="0"/>
+      <w:bookmarkStart w:id="1" w:name="_gjdgxs" w:colFirst="0" w:colLast="0"/>
+      <w:bookmarkEnd w:id="1"/>
       <w:r>
         <w:rPr>
           <w:lang w:val="pt-BR"/>
@@ -170,7 +192,15 @@
           <w:szCs w:val="24"/>
           <w:lang w:val="pt-BR"/>
         </w:rPr>
-        <w:t xml:space="preserve"> Administrador</w:t>
+        <w:t xml:space="preserve"> </w:t>
+      </w:r>
+      <w:r>
+        <w:rPr>
+          <w:sz w:val="24"/>
+          <w:szCs w:val="24"/>
+          <w:lang w:val="pt-BR"/>
+        </w:rPr>
+        <w:t>Diretor</w:t>
       </w:r>
     </w:p>
     <w:p>
@@ -195,7 +225,15 @@
           <w:szCs w:val="24"/>
           <w:lang w:val="pt-BR"/>
         </w:rPr>
-        <w:t xml:space="preserve">Administrador, </w:t>
+        <w:t>Diretor</w:t>
+      </w:r>
+      <w:r>
+        <w:rPr>
+          <w:sz w:val="24"/>
+          <w:szCs w:val="24"/>
+          <w:lang w:val="pt-BR"/>
+        </w:rPr>
+        <w:t xml:space="preserve">, </w:t>
       </w:r>
       <w:proofErr w:type="gramStart"/>
       <w:r>
@@ -287,7 +325,23 @@
           <w:szCs w:val="24"/>
           <w:lang w:val="pt-BR"/>
         </w:rPr>
-        <w:t>O administrador consegue atualizar datas e horários de funcionamento do parque.</w:t>
+        <w:t xml:space="preserve">O </w:t>
+      </w:r>
+      <w:r>
+        <w:rPr>
+          <w:sz w:val="24"/>
+          <w:szCs w:val="24"/>
+          <w:lang w:val="pt-BR"/>
+        </w:rPr>
+        <w:t>Diretor</w:t>
+      </w:r>
+      <w:r>
+        <w:rPr>
+          <w:sz w:val="24"/>
+          <w:szCs w:val="24"/>
+          <w:lang w:val="pt-BR"/>
+        </w:rPr>
+        <w:t xml:space="preserve"> consegue atualizar datas e horários de funcionamento do parque.</w:t>
       </w:r>
     </w:p>
     <w:p>
@@ -359,7 +413,15 @@
           <w:szCs w:val="24"/>
           <w:lang w:val="pt-BR"/>
         </w:rPr>
-        <w:t>Administrador: Você alterou o calendário com sucesso.</w:t>
+        <w:t>Diretor</w:t>
+      </w:r>
+      <w:r>
+        <w:rPr>
+          <w:sz w:val="24"/>
+          <w:szCs w:val="24"/>
+          <w:lang w:val="pt-BR"/>
+        </w:rPr>
+        <w:t>: Você alterou o calendário com sucesso.</w:t>
       </w:r>
     </w:p>
     <w:p>
@@ -539,7 +601,15 @@
           <w:szCs w:val="24"/>
           <w:lang w:val="pt-BR"/>
         </w:rPr>
-        <w:t>Administrador altera data e horário de funcionamento do parque.</w:t>
+        <w:t>Diretor</w:t>
+      </w:r>
+      <w:r>
+        <w:rPr>
+          <w:sz w:val="24"/>
+          <w:szCs w:val="24"/>
+          <w:lang w:val="pt-BR"/>
+        </w:rPr>
+        <w:t xml:space="preserve"> altera data e horário de funcionamento do parque.</w:t>
       </w:r>
     </w:p>
     <w:p>
@@ -745,7 +815,25 @@
         <w:rPr>
           <w:lang w:val="pt-BR"/>
         </w:rPr>
-        <w:t>– Centrais de Venda de Bilhete</w:t>
+        <w:t>– Centrais de Venda</w:t>
+      </w:r>
+      <w:r>
+        <w:rPr>
+          <w:lang w:val="pt-BR"/>
+        </w:rPr>
+        <w:t>s</w:t>
+      </w:r>
+      <w:r>
+        <w:rPr>
+          <w:lang w:val="pt-BR"/>
+        </w:rPr>
+        <w:t xml:space="preserve"> de Bilhete</w:t>
+      </w:r>
+      <w:r>
+        <w:rPr>
+          <w:lang w:val="pt-BR"/>
+        </w:rPr>
+        <w:t>s</w:t>
       </w:r>
     </w:p>
     <w:p>
@@ -795,7 +883,6 @@
           <w:szCs w:val="24"/>
           <w:lang w:val="pt-BR"/>
         </w:rPr>
-        <w:lastRenderedPageBreak/>
         <w:t>Nível:</w:t>
       </w:r>
       <w:r>
@@ -918,15 +1005,7 @@
           <w:szCs w:val="24"/>
           <w:lang w:val="pt-BR"/>
         </w:rPr>
-        <w:t xml:space="preserve">Após o Cliente </w:t>
-      </w:r>
-      <w:r>
-        <w:rPr>
-          <w:sz w:val="24"/>
-          <w:szCs w:val="24"/>
-          <w:lang w:val="pt-BR"/>
-        </w:rPr>
-        <w:t>entrar no parque, ele deve procurar as Centrais de Vendas de Bilhete para adquirir o seu.</w:t>
+        <w:t>Após o Cliente entrar no parque, ele deve procurar as Centrais de Vendas de Bilhete para adquirir o seu.</w:t>
       </w:r>
     </w:p>
     <w:p>
@@ -1045,9 +1124,6 @@
     </w:p>
     <w:p>
       <w:pPr>
-        <w:pBdr>
-          <w:bottom w:val="nil"/>
-        </w:pBdr>
         <w:spacing w:before="80" w:line="345" w:lineRule="auto"/>
         <w:rPr>
           <w:sz w:val="24"/>
@@ -1113,15 +1189,7 @@
           <w:szCs w:val="24"/>
           <w:lang w:val="pt-BR"/>
         </w:rPr>
-        <w:t>Cliente</w:t>
-      </w:r>
-      <w:r>
-        <w:rPr>
-          <w:sz w:val="24"/>
-          <w:szCs w:val="24"/>
-          <w:lang w:val="pt-BR"/>
-        </w:rPr>
-        <w:t>:</w:t>
+        <w:t>Cliente:</w:t>
       </w:r>
     </w:p>
     <w:p>
@@ -1426,7 +1494,15 @@
           <w:szCs w:val="24"/>
           <w:lang w:val="pt-BR"/>
         </w:rPr>
-        <w:t xml:space="preserve">Administrador, </w:t>
+        <w:t>Diretor</w:t>
+      </w:r>
+      <w:r>
+        <w:rPr>
+          <w:sz w:val="24"/>
+          <w:szCs w:val="24"/>
+          <w:lang w:val="pt-BR"/>
+        </w:rPr>
+        <w:t xml:space="preserve">, </w:t>
       </w:r>
       <w:r>
         <w:rPr>
@@ -1544,6 +1620,7 @@
           <w:szCs w:val="24"/>
           <w:lang w:val="pt-BR"/>
         </w:rPr>
+        <w:lastRenderedPageBreak/>
         <w:t xml:space="preserve">O funcionário entrar no sistema </w:t>
       </w:r>
       <w:r>
@@ -1712,7 +1789,6 @@
           <w:szCs w:val="24"/>
           <w:lang w:val="pt-BR"/>
         </w:rPr>
-        <w:lastRenderedPageBreak/>
         <w:t xml:space="preserve">Bilhete gratuito: Pode </w:t>
       </w:r>
       <w:proofErr w:type="gramStart"/>
@@ -1869,7 +1945,23 @@
           <w:szCs w:val="24"/>
           <w:lang w:val="pt-BR"/>
         </w:rPr>
-        <w:t>O administrador acessa o sistema para alterar valor d</w:t>
+        <w:t xml:space="preserve">O </w:t>
+      </w:r>
+      <w:r>
+        <w:rPr>
+          <w:sz w:val="24"/>
+          <w:szCs w:val="24"/>
+          <w:lang w:val="pt-BR"/>
+        </w:rPr>
+        <w:t>Diretor</w:t>
+      </w:r>
+      <w:r>
+        <w:rPr>
+          <w:sz w:val="24"/>
+          <w:szCs w:val="24"/>
+          <w:lang w:val="pt-BR"/>
+        </w:rPr>
+        <w:t xml:space="preserve"> acessa o sistema para alterar valor d</w:t>
       </w:r>
       <w:r>
         <w:rPr>
@@ -1973,7 +2065,15 @@
           <w:szCs w:val="24"/>
           <w:lang w:val="pt-BR"/>
         </w:rPr>
-        <w:t>Administrador: alteração de valor da atração realizada com sucesso</w:t>
+        <w:t>Diretor</w:t>
+      </w:r>
+      <w:r>
+        <w:rPr>
+          <w:sz w:val="24"/>
+          <w:szCs w:val="24"/>
+          <w:lang w:val="pt-BR"/>
+        </w:rPr>
+        <w:t>: alteração de valor da atração realizada com sucesso</w:t>
       </w:r>
       <w:r>
         <w:rPr>
@@ -2215,7 +2315,15 @@
           <w:szCs w:val="24"/>
           <w:lang w:val="pt-BR"/>
         </w:rPr>
-        <w:t>Administrador:</w:t>
+        <w:t>Diretor</w:t>
+      </w:r>
+      <w:r>
+        <w:rPr>
+          <w:sz w:val="24"/>
+          <w:szCs w:val="24"/>
+          <w:lang w:val="pt-BR"/>
+        </w:rPr>
+        <w:t>:</w:t>
       </w:r>
     </w:p>
     <w:p>
@@ -2238,7 +2346,23 @@
           <w:szCs w:val="24"/>
           <w:lang w:val="pt-BR"/>
         </w:rPr>
-        <w:t>O administrador abre o sistema na função Bilhetes.</w:t>
+        <w:t xml:space="preserve">O </w:t>
+      </w:r>
+      <w:r>
+        <w:rPr>
+          <w:sz w:val="24"/>
+          <w:szCs w:val="24"/>
+          <w:lang w:val="pt-BR"/>
+        </w:rPr>
+        <w:t>Diretor</w:t>
+      </w:r>
+      <w:r>
+        <w:rPr>
+          <w:sz w:val="24"/>
+          <w:szCs w:val="24"/>
+          <w:lang w:val="pt-BR"/>
+        </w:rPr>
+        <w:t xml:space="preserve"> abre o sistema na função Bilhetes.</w:t>
       </w:r>
     </w:p>
     <w:p>
@@ -2261,7 +2385,23 @@
           <w:szCs w:val="24"/>
           <w:lang w:val="pt-BR"/>
         </w:rPr>
-        <w:t>O administrador escolhe qual bilhete ele vai alterar</w:t>
+        <w:t xml:space="preserve">O </w:t>
+      </w:r>
+      <w:r>
+        <w:rPr>
+          <w:sz w:val="24"/>
+          <w:szCs w:val="24"/>
+          <w:lang w:val="pt-BR"/>
+        </w:rPr>
+        <w:t>Diretor</w:t>
+      </w:r>
+      <w:r>
+        <w:rPr>
+          <w:sz w:val="24"/>
+          <w:szCs w:val="24"/>
+          <w:lang w:val="pt-BR"/>
+        </w:rPr>
+        <w:t xml:space="preserve"> escolhe qual bilhete ele vai alterar</w:t>
       </w:r>
       <w:r>
         <w:rPr>
@@ -2300,7 +2440,23 @@
           <w:szCs w:val="24"/>
           <w:lang w:val="pt-BR"/>
         </w:rPr>
-        <w:t>O administrador altera o valor do bilhete.</w:t>
+        <w:t xml:space="preserve">O </w:t>
+      </w:r>
+      <w:r>
+        <w:rPr>
+          <w:sz w:val="24"/>
+          <w:szCs w:val="24"/>
+          <w:lang w:val="pt-BR"/>
+        </w:rPr>
+        <w:t>Diretor</w:t>
+      </w:r>
+      <w:r>
+        <w:rPr>
+          <w:sz w:val="24"/>
+          <w:szCs w:val="24"/>
+          <w:lang w:val="pt-BR"/>
+        </w:rPr>
+        <w:t xml:space="preserve"> altera o valor do bilhete.</w:t>
       </w:r>
     </w:p>
     <w:p>
@@ -2433,6 +2589,7 @@
           <w:szCs w:val="24"/>
           <w:lang w:val="pt-BR"/>
         </w:rPr>
+        <w:lastRenderedPageBreak/>
         <w:t>O funcionário acessa novamente a função</w:t>
       </w:r>
       <w:r>
@@ -2520,15 +2677,7 @@
           <w:szCs w:val="24"/>
           <w:lang w:val="pt-BR"/>
         </w:rPr>
-        <w:t xml:space="preserve"> insere no Sistema o v</w:t>
-      </w:r>
-      <w:r>
-        <w:rPr>
-          <w:sz w:val="24"/>
-          <w:szCs w:val="24"/>
-          <w:lang w:val="pt-BR"/>
-        </w:rPr>
-        <w:t xml:space="preserve">alor fornecido pelo Cliente. </w:t>
+        <w:t xml:space="preserve"> insere no Sistema o valor fornecido pelo Cliente. </w:t>
       </w:r>
     </w:p>
     <w:p>
@@ -2551,15 +2700,7 @@
           <w:szCs w:val="24"/>
           <w:lang w:val="pt-BR"/>
         </w:rPr>
-        <w:t>O Sistema calcula e</w:t>
-      </w:r>
-      <w:r>
-        <w:rPr>
-          <w:sz w:val="24"/>
-          <w:szCs w:val="24"/>
-          <w:lang w:val="pt-BR"/>
-        </w:rPr>
-        <w:t xml:space="preserve"> apresenta o valor de troco. </w:t>
+        <w:t xml:space="preserve">O Sistema calcula e apresenta o valor de troco. </w:t>
       </w:r>
     </w:p>
     <w:p>
@@ -2636,16 +2777,7 @@
           <w:szCs w:val="24"/>
           <w:lang w:val="pt-BR"/>
         </w:rPr>
-        <w:lastRenderedPageBreak/>
-        <w:t>Pagamen</w:t>
-      </w:r>
-      <w:r>
-        <w:rPr>
-          <w:sz w:val="24"/>
-          <w:szCs w:val="24"/>
-          <w:lang w:val="pt-BR"/>
-        </w:rPr>
-        <w:t>to com cartão de crédito/débito</w:t>
+        <w:t>Pagamento com cartão de crédito/débito</w:t>
       </w:r>
     </w:p>
     <w:p>
@@ -2676,15 +2808,7 @@
           <w:szCs w:val="24"/>
           <w:lang w:val="pt-BR"/>
         </w:rPr>
-        <w:t xml:space="preserve"> seleciona a opção no </w:t>
-      </w:r>
-      <w:r>
-        <w:rPr>
-          <w:sz w:val="24"/>
-          <w:szCs w:val="24"/>
-          <w:lang w:val="pt-BR"/>
-        </w:rPr>
-        <w:t xml:space="preserve">Sistema (crédito ou débito). </w:t>
+        <w:t xml:space="preserve"> seleciona a opção no Sistema (crédito ou débito). </w:t>
       </w:r>
     </w:p>
     <w:p>
@@ -2707,15 +2831,7 @@
           <w:szCs w:val="24"/>
           <w:lang w:val="pt-BR"/>
         </w:rPr>
-        <w:t>O Cliente</w:t>
-      </w:r>
-      <w:r>
-        <w:rPr>
-          <w:sz w:val="24"/>
-          <w:szCs w:val="24"/>
-          <w:lang w:val="pt-BR"/>
-        </w:rPr>
-        <w:t xml:space="preserve"> insere o cartão na máquina. </w:t>
+        <w:t xml:space="preserve">O Cliente insere o cartão na máquina. </w:t>
       </w:r>
     </w:p>
     <w:p>
@@ -2761,31 +2877,7 @@
           <w:szCs w:val="24"/>
           <w:lang w:val="pt-BR"/>
         </w:rPr>
-        <w:t>O Sistema envia a solicitação de pagamento para um S</w:t>
-      </w:r>
-      <w:r>
-        <w:rPr>
-          <w:sz w:val="24"/>
-          <w:szCs w:val="24"/>
-          <w:lang w:val="pt-BR"/>
-        </w:rPr>
-        <w:t xml:space="preserve">istema externo de autorização </w:t>
-      </w:r>
-      <w:r>
-        <w:rPr>
-          <w:sz w:val="24"/>
-          <w:szCs w:val="24"/>
-          <w:lang w:val="pt-BR"/>
-        </w:rPr>
-        <w:t>de pagamento</w:t>
-      </w:r>
-      <w:r>
-        <w:rPr>
-          <w:sz w:val="24"/>
-          <w:szCs w:val="24"/>
-          <w:lang w:val="pt-BR"/>
-        </w:rPr>
-        <w:t>.</w:t>
+        <w:t>O Sistema envia a solicitação de pagamento para um Sistema externo de autorização de pagamento.</w:t>
       </w:r>
     </w:p>
     <w:p>
@@ -2808,15 +2900,7 @@
           <w:szCs w:val="24"/>
           <w:lang w:val="pt-BR"/>
         </w:rPr>
-        <w:t>Ocorre falha ao tentar conectar com o Sistema externo</w:t>
-      </w:r>
-      <w:r>
-        <w:rPr>
-          <w:sz w:val="24"/>
-          <w:szCs w:val="24"/>
-          <w:lang w:val="pt-BR"/>
-        </w:rPr>
-        <w:t>:</w:t>
+        <w:t>Ocorre falha ao tentar conectar com o Sistema externo:</w:t>
       </w:r>
     </w:p>
     <w:p>
@@ -2839,15 +2923,7 @@
           <w:szCs w:val="24"/>
           <w:lang w:val="pt-BR"/>
         </w:rPr>
-        <w:t>O Sistema</w:t>
-      </w:r>
-      <w:r>
-        <w:rPr>
-          <w:sz w:val="24"/>
-          <w:szCs w:val="24"/>
-          <w:lang w:val="pt-BR"/>
-        </w:rPr>
-        <w:t xml:space="preserve"> exibe uma mensagem de erro. </w:t>
+        <w:t xml:space="preserve">O Sistema exibe uma mensagem de erro. </w:t>
       </w:r>
     </w:p>
     <w:p>
@@ -2872,31 +2948,21 @@
         </w:rPr>
         <w:t xml:space="preserve">O </w:t>
       </w:r>
-      <w:proofErr w:type="spellStart"/>
-      <w:r>
-        <w:rPr>
-          <w:sz w:val="24"/>
-          <w:szCs w:val="24"/>
-          <w:lang w:val="pt-BR"/>
-        </w:rPr>
-        <w:t>Afuncionário</w:t>
-      </w:r>
-      <w:proofErr w:type="spellEnd"/>
-      <w:r>
-        <w:rPr>
-          <w:sz w:val="24"/>
-          <w:szCs w:val="24"/>
-          <w:lang w:val="pt-BR"/>
-        </w:rPr>
-        <w:t xml:space="preserve"> informa ao Cliente que ocorreu um erro e solicita outra forma de pagamento</w:t>
-      </w:r>
-      <w:r>
-        <w:rPr>
-          <w:sz w:val="24"/>
-          <w:szCs w:val="24"/>
-          <w:lang w:val="pt-BR"/>
-        </w:rPr>
-        <w:t>.</w:t>
+      <w:r>
+        <w:rPr>
+          <w:sz w:val="24"/>
+          <w:szCs w:val="24"/>
+          <w:lang w:val="pt-BR"/>
+        </w:rPr>
+        <w:t>funcionário</w:t>
+      </w:r>
+      <w:r>
+        <w:rPr>
+          <w:sz w:val="24"/>
+          <w:szCs w:val="24"/>
+          <w:lang w:val="pt-BR"/>
+        </w:rPr>
+        <w:t xml:space="preserve"> informa ao Cliente que ocorreu um erro e solicita outra forma de pagamento.</w:t>
       </w:r>
     </w:p>
     <w:p>
@@ -2965,15 +3031,7 @@
           <w:szCs w:val="24"/>
           <w:lang w:val="pt-BR"/>
         </w:rPr>
-        <w:t>O Sistema emite m</w:t>
-      </w:r>
-      <w:r>
-        <w:rPr>
-          <w:sz w:val="24"/>
-          <w:szCs w:val="24"/>
-          <w:lang w:val="pt-BR"/>
-        </w:rPr>
-        <w:t xml:space="preserve">ensagem de erro de rejeição. </w:t>
+        <w:t xml:space="preserve">O Sistema emite mensagem de erro de rejeição. </w:t>
       </w:r>
     </w:p>
     <w:p>
@@ -3065,19 +3123,7 @@
         <w:rPr>
           <w:lang w:val="pt-BR"/>
         </w:rPr>
-        <w:t xml:space="preserve"> – </w:t>
-      </w:r>
-      <w:r>
-        <w:rPr>
-          <w:lang w:val="pt-BR"/>
-        </w:rPr>
-        <w:t xml:space="preserve">Devolução de </w:t>
-      </w:r>
-      <w:r>
-        <w:rPr>
-          <w:lang w:val="pt-BR"/>
-        </w:rPr>
-        <w:t>Bilhetes</w:t>
+        <w:t xml:space="preserve"> – Devolução de Bilhetes</w:t>
       </w:r>
     </w:p>
     <w:p>
@@ -3187,7 +3233,15 @@
           <w:szCs w:val="24"/>
           <w:lang w:val="pt-BR"/>
         </w:rPr>
-        <w:t xml:space="preserve">Administrador, </w:t>
+        <w:t>Diretor</w:t>
+      </w:r>
+      <w:r>
+        <w:rPr>
+          <w:sz w:val="24"/>
+          <w:szCs w:val="24"/>
+          <w:lang w:val="pt-BR"/>
+        </w:rPr>
+        <w:t xml:space="preserve">, </w:t>
       </w:r>
       <w:r>
         <w:rPr>
@@ -3305,6 +3359,7 @@
           <w:szCs w:val="24"/>
           <w:lang w:val="pt-BR"/>
         </w:rPr>
+        <w:lastRenderedPageBreak/>
         <w:t>A troca pode envolver devolução de diferença e pagamento.</w:t>
       </w:r>
     </w:p>
@@ -3371,7 +3426,23 @@
           <w:szCs w:val="24"/>
           <w:lang w:val="pt-BR"/>
         </w:rPr>
-        <w:t>O administrador pode alterar o valor a ser devolvido ao cliente de acordo com o tipo de Bilhete no CSU – 02</w:t>
+        <w:t xml:space="preserve">O </w:t>
+      </w:r>
+      <w:r>
+        <w:rPr>
+          <w:sz w:val="24"/>
+          <w:szCs w:val="24"/>
+          <w:lang w:val="pt-BR"/>
+        </w:rPr>
+        <w:t>Diretor</w:t>
+      </w:r>
+      <w:r>
+        <w:rPr>
+          <w:sz w:val="24"/>
+          <w:szCs w:val="24"/>
+          <w:lang w:val="pt-BR"/>
+        </w:rPr>
+        <w:t xml:space="preserve"> pode alterar o valor a ser devolvido ao cliente de acordo com o tipo de Bilhete no CSU – 02</w:t>
       </w:r>
       <w:r>
         <w:rPr>
@@ -3507,16 +3578,15 @@
           <w:szCs w:val="24"/>
           <w:lang w:val="pt-BR"/>
         </w:rPr>
-        <w:lastRenderedPageBreak/>
-        <w:t>Admi</w:t>
-      </w:r>
-      <w:r>
-        <w:rPr>
-          <w:sz w:val="24"/>
-          <w:szCs w:val="24"/>
-          <w:lang w:val="pt-BR"/>
-        </w:rPr>
-        <w:t>nistrador: alteração do</w:t>
+        <w:t>Diretor</w:t>
+      </w:r>
+      <w:r>
+        <w:rPr>
+          <w:sz w:val="24"/>
+          <w:szCs w:val="24"/>
+          <w:lang w:val="pt-BR"/>
+        </w:rPr>
+        <w:t>: alteração do</w:t>
       </w:r>
       <w:r>
         <w:rPr>
@@ -3756,7 +3826,15 @@
           <w:szCs w:val="24"/>
           <w:lang w:val="pt-BR"/>
         </w:rPr>
-        <w:t>Administrador:</w:t>
+        <w:t>Diretor</w:t>
+      </w:r>
+      <w:r>
+        <w:rPr>
+          <w:sz w:val="24"/>
+          <w:szCs w:val="24"/>
+          <w:lang w:val="pt-BR"/>
+        </w:rPr>
+        <w:t>:</w:t>
       </w:r>
     </w:p>
     <w:p>
@@ -3779,7 +3857,23 @@
           <w:szCs w:val="24"/>
           <w:lang w:val="pt-BR"/>
         </w:rPr>
-        <w:t>O administrador abre o sistema na função Bilhetes.</w:t>
+        <w:t xml:space="preserve">O </w:t>
+      </w:r>
+      <w:r>
+        <w:rPr>
+          <w:sz w:val="24"/>
+          <w:szCs w:val="24"/>
+          <w:lang w:val="pt-BR"/>
+        </w:rPr>
+        <w:t>Diretor</w:t>
+      </w:r>
+      <w:r>
+        <w:rPr>
+          <w:sz w:val="24"/>
+          <w:szCs w:val="24"/>
+          <w:lang w:val="pt-BR"/>
+        </w:rPr>
+        <w:t xml:space="preserve"> abre o sistema na função Bilhetes.</w:t>
       </w:r>
     </w:p>
     <w:p>
@@ -3802,7 +3896,23 @@
           <w:szCs w:val="24"/>
           <w:lang w:val="pt-BR"/>
         </w:rPr>
-        <w:t>O administrador escolhe qual bilhete ele vai alterar.</w:t>
+        <w:t xml:space="preserve">O </w:t>
+      </w:r>
+      <w:r>
+        <w:rPr>
+          <w:sz w:val="24"/>
+          <w:szCs w:val="24"/>
+          <w:lang w:val="pt-BR"/>
+        </w:rPr>
+        <w:t>Diretor</w:t>
+      </w:r>
+      <w:r>
+        <w:rPr>
+          <w:sz w:val="24"/>
+          <w:szCs w:val="24"/>
+          <w:lang w:val="pt-BR"/>
+        </w:rPr>
+        <w:t xml:space="preserve"> escolhe qual bilhete ele vai alterar.</w:t>
       </w:r>
     </w:p>
     <w:p>
@@ -3825,7 +3935,23 @@
           <w:szCs w:val="24"/>
           <w:lang w:val="pt-BR"/>
         </w:rPr>
-        <w:t xml:space="preserve">O administrador altera o valor </w:t>
+        <w:t xml:space="preserve">O </w:t>
+      </w:r>
+      <w:r>
+        <w:rPr>
+          <w:sz w:val="24"/>
+          <w:szCs w:val="24"/>
+          <w:lang w:val="pt-BR"/>
+        </w:rPr>
+        <w:t>Diretor</w:t>
+      </w:r>
+      <w:r>
+        <w:rPr>
+          <w:sz w:val="24"/>
+          <w:szCs w:val="24"/>
+          <w:lang w:val="pt-BR"/>
+        </w:rPr>
+        <w:t xml:space="preserve"> altera o valor </w:t>
       </w:r>
       <w:r>
         <w:rPr>
@@ -3856,7 +3982,23 @@
           <w:szCs w:val="24"/>
           <w:lang w:val="pt-BR"/>
         </w:rPr>
-        <w:t>O administrador salva as alterações realizadas.</w:t>
+        <w:t xml:space="preserve">O </w:t>
+      </w:r>
+      <w:r>
+        <w:rPr>
+          <w:sz w:val="24"/>
+          <w:szCs w:val="24"/>
+          <w:lang w:val="pt-BR"/>
+        </w:rPr>
+        <w:t>Diretor</w:t>
+      </w:r>
+      <w:r>
+        <w:rPr>
+          <w:sz w:val="24"/>
+          <w:szCs w:val="24"/>
+          <w:lang w:val="pt-BR"/>
+        </w:rPr>
+        <w:t xml:space="preserve"> salva as alterações realizadas.</w:t>
       </w:r>
     </w:p>
     <w:p>
@@ -3955,17 +4097,7 @@
           <w:szCs w:val="24"/>
           <w:lang w:val="pt-BR"/>
         </w:rPr>
-        <w:t>O funcio</w:t>
-      </w:r>
-      <w:bookmarkStart w:id="1" w:name="_GoBack"/>
-      <w:bookmarkEnd w:id="1"/>
-      <w:r>
-        <w:rPr>
-          <w:sz w:val="24"/>
-          <w:szCs w:val="24"/>
-          <w:lang w:val="pt-BR"/>
-        </w:rPr>
-        <w:t>nário acessa ao sistema;</w:t>
+        <w:t>O funcionário acessa ao sistema;</w:t>
       </w:r>
     </w:p>
     <w:p>
@@ -4011,15 +4143,7 @@
           <w:szCs w:val="24"/>
           <w:lang w:val="pt-BR"/>
         </w:rPr>
-        <w:t xml:space="preserve">O Sistema recebe a autorização de </w:t>
-      </w:r>
-      <w:r>
-        <w:rPr>
-          <w:sz w:val="24"/>
-          <w:szCs w:val="24"/>
-          <w:lang w:val="pt-BR"/>
-        </w:rPr>
-        <w:t>troca:</w:t>
+        <w:t>O Sistema recebe a autorização de troca:</w:t>
       </w:r>
     </w:p>
     <w:p>
@@ -4042,15 +4166,7 @@
           <w:szCs w:val="24"/>
           <w:lang w:val="pt-BR"/>
         </w:rPr>
-        <w:t>A troca não foi autorizada</w:t>
-      </w:r>
-      <w:r>
-        <w:rPr>
-          <w:sz w:val="24"/>
-          <w:szCs w:val="24"/>
-          <w:lang w:val="pt-BR"/>
-        </w:rPr>
-        <w:t>:</w:t>
+        <w:t>A troca não foi autorizada:</w:t>
       </w:r>
     </w:p>
     <w:p>
@@ -4073,15 +4189,7 @@
           <w:szCs w:val="24"/>
           <w:lang w:val="pt-BR"/>
         </w:rPr>
-        <w:t>O Sistema emite mensagem de erro de rejeição</w:t>
-      </w:r>
-      <w:r>
-        <w:rPr>
-          <w:sz w:val="24"/>
-          <w:szCs w:val="24"/>
-          <w:lang w:val="pt-BR"/>
-        </w:rPr>
-        <w:t>.</w:t>
+        <w:t>O Sistema emite mensagem de erro de rejeição.</w:t>
       </w:r>
     </w:p>
     <w:p>
@@ -4104,39 +4212,7 @@
           <w:szCs w:val="24"/>
           <w:lang w:val="pt-BR"/>
         </w:rPr>
-        <w:t>O Funcionário informa ao Cliente que a troca</w:t>
-      </w:r>
-      <w:r>
-        <w:rPr>
-          <w:sz w:val="24"/>
-          <w:szCs w:val="24"/>
-          <w:lang w:val="pt-BR"/>
-        </w:rPr>
-        <w:t xml:space="preserve"> não foi autor</w:t>
-      </w:r>
-      <w:r>
-        <w:rPr>
-          <w:sz w:val="24"/>
-          <w:szCs w:val="24"/>
-          <w:lang w:val="pt-BR"/>
-        </w:rPr>
-        <w:t>izada</w:t>
-      </w:r>
-      <w:r>
-        <w:rPr>
-          <w:sz w:val="24"/>
-          <w:szCs w:val="24"/>
-          <w:lang w:val="pt-BR"/>
-        </w:rPr>
-        <w:t xml:space="preserve"> e solicita </w:t>
-      </w:r>
-      <w:r>
-        <w:rPr>
-          <w:sz w:val="24"/>
-          <w:szCs w:val="24"/>
-          <w:lang w:val="pt-BR"/>
-        </w:rPr>
-        <w:t>que aguarde um pouco.</w:t>
+        <w:t>O Funcionário informa ao Cliente que a troca não foi autorizada e solicita que aguarde um pouco.</w:t>
       </w:r>
     </w:p>
     <w:p>
@@ -4159,6 +4235,7 @@
           <w:szCs w:val="24"/>
           <w:lang w:val="pt-BR"/>
         </w:rPr>
+        <w:lastRenderedPageBreak/>
         <w:t>O sistema registra a troca e emite o comprovante.</w:t>
       </w:r>
     </w:p>
@@ -4185,13 +4262,7 @@
         <w:rPr>
           <w:lang w:val="pt-BR"/>
         </w:rPr>
-        <w:t>CSU-03</w:t>
-      </w:r>
-      <w:r>
-        <w:rPr>
-          <w:lang w:val="pt-BR"/>
-        </w:rPr>
-        <w:t xml:space="preserve"> – </w:t>
+        <w:t xml:space="preserve">CSU-03 – </w:t>
       </w:r>
       <w:r>
         <w:rPr>
@@ -4299,7 +4370,6 @@
           <w:szCs w:val="24"/>
           <w:lang w:val="pt-BR"/>
         </w:rPr>
-        <w:lastRenderedPageBreak/>
         <w:t xml:space="preserve">Interessados: </w:t>
       </w:r>
       <w:r>
@@ -4308,7 +4378,15 @@
           <w:szCs w:val="24"/>
           <w:lang w:val="pt-BR"/>
         </w:rPr>
-        <w:t xml:space="preserve">Administrador, </w:t>
+        <w:t>Diretor</w:t>
+      </w:r>
+      <w:r>
+        <w:rPr>
+          <w:sz w:val="24"/>
+          <w:szCs w:val="24"/>
+          <w:lang w:val="pt-BR"/>
+        </w:rPr>
+        <w:t xml:space="preserve">, </w:t>
       </w:r>
       <w:r>
         <w:rPr>
@@ -4378,7 +4456,7 @@
           <w:szCs w:val="24"/>
           <w:lang w:val="pt-BR"/>
         </w:rPr>
-        <w:t>Após o Cliente adquirir o bilhete e não utilizar, ele pode pedir a troca na Central de vendas.</w:t>
+        <w:t>O Diretor é responsável por administrar as ocorrências do parque de diversões.</w:t>
       </w:r>
     </w:p>
     <w:p>
@@ -4402,7 +4480,31 @@
           <w:szCs w:val="24"/>
           <w:lang w:val="pt-BR"/>
         </w:rPr>
-        <w:t>A troca deve ser feita por algum funcionário do parque.</w:t>
+        <w:t xml:space="preserve">A necessidade de ocorrências é por ocorrer alguns incidentes no parque </w:t>
+      </w:r>
+      <w:r>
+        <w:rPr>
+          <w:sz w:val="24"/>
+          <w:szCs w:val="24"/>
+          <w:lang w:val="pt-BR"/>
+        </w:rPr>
+        <w:t xml:space="preserve">de diversões </w:t>
+      </w:r>
+      <w:r>
+        <w:rPr>
+          <w:sz w:val="24"/>
+          <w:szCs w:val="24"/>
+          <w:lang w:val="pt-BR"/>
+        </w:rPr>
+        <w:t>como: crianças perderem de seus pais</w:t>
+      </w:r>
+      <w:r>
+        <w:rPr>
+          <w:sz w:val="24"/>
+          <w:szCs w:val="24"/>
+          <w:lang w:val="pt-BR"/>
+        </w:rPr>
+        <w:t>.</w:t>
       </w:r>
     </w:p>
     <w:p>
@@ -4426,7 +4528,25 @@
           <w:szCs w:val="24"/>
           <w:lang w:val="pt-BR"/>
         </w:rPr>
-        <w:t>A troca pode envolver devolução de diferença e pagamento.</w:t>
+        <w:t xml:space="preserve">Quando uma criança perde de seus pais, </w:t>
+      </w:r>
+      <w:proofErr w:type="gramStart"/>
+      <w:r>
+        <w:rPr>
+          <w:sz w:val="24"/>
+          <w:szCs w:val="24"/>
+          <w:lang w:val="pt-BR"/>
+        </w:rPr>
+        <w:t>é</w:t>
+      </w:r>
+      <w:proofErr w:type="gramEnd"/>
+      <w:r>
+        <w:rPr>
+          <w:sz w:val="24"/>
+          <w:szCs w:val="24"/>
+          <w:lang w:val="pt-BR"/>
+        </w:rPr>
+        <w:t xml:space="preserve"> comum algumas pessoas ou funcionários encaminharem até o posto da polícia.</w:t>
       </w:r>
     </w:p>
     <w:p>
@@ -4450,7 +4570,7 @@
           <w:szCs w:val="24"/>
           <w:lang w:val="pt-BR"/>
         </w:rPr>
-        <w:t xml:space="preserve">A data e horário da troca </w:t>
+        <w:t>A polícia repassa as informações via rádio para o diretor e funcionários</w:t>
       </w:r>
       <w:proofErr w:type="gramStart"/>
       <w:r>
@@ -4459,7 +4579,7 @@
           <w:szCs w:val="24"/>
           <w:lang w:val="pt-BR"/>
         </w:rPr>
-        <w:t>é relevante</w:t>
+        <w:t xml:space="preserve">  </w:t>
       </w:r>
       <w:proofErr w:type="gramEnd"/>
       <w:r>
@@ -4468,7 +4588,7 @@
           <w:szCs w:val="24"/>
           <w:lang w:val="pt-BR"/>
         </w:rPr>
-        <w:t xml:space="preserve"> para a contabilidade do parque.</w:t>
+        <w:t>para tomar as providências.</w:t>
       </w:r>
     </w:p>
     <w:p>
@@ -4492,62 +4612,14 @@
           <w:szCs w:val="24"/>
           <w:lang w:val="pt-BR"/>
         </w:rPr>
-        <w:t>O administrador pode alterar o valor a ser devolvido ao cliente de acordo com o tipo de Bilhete no CSU – 02.1.</w:t>
-      </w:r>
-    </w:p>
-    <w:p>
-      <w:pPr>
-        <w:spacing w:before="80" w:line="345" w:lineRule="auto"/>
-      </w:pPr>
-      <w:proofErr w:type="spellStart"/>
-      <w:r>
-        <w:rPr>
-          <w:b/>
-          <w:sz w:val="24"/>
-          <w:szCs w:val="24"/>
-        </w:rPr>
-        <w:t>Garantias</w:t>
-      </w:r>
-      <w:proofErr w:type="spellEnd"/>
-      <w:r>
-        <w:rPr>
-          <w:b/>
-          <w:sz w:val="24"/>
-          <w:szCs w:val="24"/>
-        </w:rPr>
-        <w:t xml:space="preserve"> </w:t>
-      </w:r>
-      <w:proofErr w:type="spellStart"/>
-      <w:r>
-        <w:rPr>
-          <w:b/>
-          <w:sz w:val="24"/>
-          <w:szCs w:val="24"/>
-        </w:rPr>
-        <w:t>Mínimas</w:t>
-      </w:r>
-      <w:proofErr w:type="spellEnd"/>
-      <w:r>
-        <w:rPr>
-          <w:b/>
-          <w:sz w:val="24"/>
-          <w:szCs w:val="24"/>
-        </w:rPr>
-        <w:t>:</w:t>
-      </w:r>
-      <w:r>
-        <w:rPr>
-          <w:sz w:val="24"/>
-          <w:szCs w:val="24"/>
-        </w:rPr>
-        <w:t xml:space="preserve"> </w:t>
-      </w:r>
-    </w:p>
-    <w:p>
-      <w:pPr>
-        <w:numPr>
-          <w:ilvl w:val="0"/>
-          <w:numId w:val="1"/>
+        <w:t>O sistema deve ter uma opção para que funcionários registrem essas ocorrências que ocorrem no parque.</w:t>
+      </w:r>
+    </w:p>
+    <w:p>
+      <w:pPr>
+        <w:numPr>
+          <w:ilvl w:val="0"/>
+          <w:numId w:val="2"/>
         </w:numPr>
         <w:spacing w:line="345" w:lineRule="auto"/>
         <w:ind w:hanging="360"/>
@@ -4564,14 +4636,14 @@
           <w:szCs w:val="24"/>
           <w:lang w:val="pt-BR"/>
         </w:rPr>
-        <w:t>Funcionário: pedido de troca de bilhete realizado com sucesso. Gerar comprovante de troca. Gerar comprovante de reembolso.</w:t>
-      </w:r>
-    </w:p>
-    <w:p>
-      <w:pPr>
-        <w:numPr>
-          <w:ilvl w:val="0"/>
-          <w:numId w:val="1"/>
+        <w:t>A ocorrência inserida por um funcionário deve ter data, hora e o tipo de ocorrência.</w:t>
+      </w:r>
+    </w:p>
+    <w:p>
+      <w:pPr>
+        <w:numPr>
+          <w:ilvl w:val="0"/>
+          <w:numId w:val="2"/>
         </w:numPr>
         <w:spacing w:line="345" w:lineRule="auto"/>
         <w:ind w:hanging="360"/>
@@ -4588,25 +4660,284 @@
           <w:szCs w:val="24"/>
           <w:lang w:val="pt-BR"/>
         </w:rPr>
-        <w:t>Administrador: alteração do valor de troca realizada com sucesso.</w:t>
-      </w:r>
+        <w:t>Os tipos de ocorrências podem ser:</w:t>
+      </w:r>
+    </w:p>
+    <w:p>
+      <w:pPr>
+        <w:pStyle w:val="PargrafodaLista"/>
+        <w:numPr>
+          <w:ilvl w:val="0"/>
+          <w:numId w:val="39"/>
+        </w:numPr>
+        <w:spacing w:line="345" w:lineRule="auto"/>
+        <w:rPr>
+          <w:sz w:val="24"/>
+          <w:szCs w:val="24"/>
+          <w:lang w:val="pt-BR"/>
+        </w:rPr>
+      </w:pPr>
+      <w:r>
+        <w:rPr>
+          <w:sz w:val="24"/>
+          <w:szCs w:val="24"/>
+          <w:lang w:val="pt-BR"/>
+        </w:rPr>
+        <w:t>Cliente perdido;</w:t>
+      </w:r>
+    </w:p>
+    <w:p>
+      <w:pPr>
+        <w:pStyle w:val="PargrafodaLista"/>
+        <w:numPr>
+          <w:ilvl w:val="0"/>
+          <w:numId w:val="39"/>
+        </w:numPr>
+        <w:spacing w:line="345" w:lineRule="auto"/>
+        <w:rPr>
+          <w:sz w:val="24"/>
+          <w:szCs w:val="24"/>
+          <w:lang w:val="pt-BR"/>
+        </w:rPr>
+      </w:pPr>
+      <w:r>
+        <w:rPr>
+          <w:sz w:val="24"/>
+          <w:szCs w:val="24"/>
+          <w:lang w:val="pt-BR"/>
+        </w:rPr>
+        <w:t>Cliente precisou de atendimentos médicos;</w:t>
+      </w:r>
+    </w:p>
+    <w:p>
+      <w:pPr>
+        <w:pStyle w:val="PargrafodaLista"/>
+        <w:numPr>
+          <w:ilvl w:val="0"/>
+          <w:numId w:val="39"/>
+        </w:numPr>
+        <w:spacing w:line="345" w:lineRule="auto"/>
+        <w:rPr>
+          <w:sz w:val="24"/>
+          <w:szCs w:val="24"/>
+          <w:lang w:val="pt-BR"/>
+        </w:rPr>
+      </w:pPr>
+      <w:r>
+        <w:rPr>
+          <w:sz w:val="24"/>
+          <w:szCs w:val="24"/>
+          <w:lang w:val="pt-BR"/>
+        </w:rPr>
+        <w:t>Cliente foi roubado;</w:t>
+      </w:r>
+    </w:p>
+    <w:p>
+      <w:pPr>
+        <w:pStyle w:val="PargrafodaLista"/>
+        <w:numPr>
+          <w:ilvl w:val="0"/>
+          <w:numId w:val="39"/>
+        </w:numPr>
+        <w:spacing w:line="345" w:lineRule="auto"/>
+        <w:rPr>
+          <w:sz w:val="24"/>
+          <w:szCs w:val="24"/>
+          <w:lang w:val="pt-BR"/>
+        </w:rPr>
+      </w:pPr>
+      <w:r>
+        <w:rPr>
+          <w:sz w:val="24"/>
+          <w:szCs w:val="24"/>
+          <w:lang w:val="pt-BR"/>
+        </w:rPr>
+        <w:t>Brinquedo com defeito;</w:t>
+      </w:r>
+    </w:p>
+    <w:p>
+      <w:pPr>
+        <w:numPr>
+          <w:ilvl w:val="0"/>
+          <w:numId w:val="2"/>
+        </w:numPr>
+        <w:spacing w:line="345" w:lineRule="auto"/>
+        <w:ind w:hanging="360"/>
+        <w:contextualSpacing/>
+        <w:rPr>
+          <w:sz w:val="24"/>
+          <w:szCs w:val="24"/>
+          <w:lang w:val="pt-BR"/>
+        </w:rPr>
+      </w:pPr>
+      <w:r>
+        <w:rPr>
+          <w:sz w:val="24"/>
+          <w:szCs w:val="24"/>
+          <w:lang w:val="pt-BR"/>
+        </w:rPr>
+        <w:t xml:space="preserve">Quando uma ocorrência é cadastrada por um funcionário, o diretor tem o acesso e ajuda a resolver. Após a ocorrência ser solucionada, o diretor pode colocar </w:t>
+      </w:r>
+      <w:proofErr w:type="gramStart"/>
+      <w:r>
+        <w:rPr>
+          <w:sz w:val="24"/>
+          <w:szCs w:val="24"/>
+          <w:lang w:val="pt-BR"/>
+        </w:rPr>
+        <w:t>como solucionada</w:t>
+      </w:r>
+      <w:proofErr w:type="gramEnd"/>
+      <w:r>
+        <w:rPr>
+          <w:sz w:val="24"/>
+          <w:szCs w:val="24"/>
+          <w:lang w:val="pt-BR"/>
+        </w:rPr>
+        <w:t>.</w:t>
+      </w:r>
+    </w:p>
+    <w:p>
+      <w:pPr>
+        <w:spacing w:line="345" w:lineRule="auto"/>
+        <w:ind w:left="720"/>
+        <w:contextualSpacing/>
+        <w:rPr>
+          <w:sz w:val="24"/>
+          <w:szCs w:val="24"/>
+          <w:lang w:val="pt-BR"/>
+        </w:rPr>
+      </w:pPr>
     </w:p>
     <w:p>
       <w:pPr>
         <w:spacing w:before="80" w:line="345" w:lineRule="auto"/>
-        <w:rPr>
-          <w:sz w:val="24"/>
-          <w:szCs w:val="24"/>
-          <w:lang w:val="pt-BR"/>
-        </w:rPr>
-      </w:pPr>
+      </w:pPr>
+      <w:proofErr w:type="spellStart"/>
       <w:r>
         <w:rPr>
           <w:b/>
           <w:sz w:val="24"/>
           <w:szCs w:val="24"/>
-          <w:lang w:val="pt-BR"/>
-        </w:rPr>
+        </w:rPr>
+        <w:t>Garantias</w:t>
+      </w:r>
+      <w:proofErr w:type="spellEnd"/>
+      <w:r>
+        <w:rPr>
+          <w:b/>
+          <w:sz w:val="24"/>
+          <w:szCs w:val="24"/>
+        </w:rPr>
+        <w:t xml:space="preserve"> </w:t>
+      </w:r>
+      <w:proofErr w:type="spellStart"/>
+      <w:r>
+        <w:rPr>
+          <w:b/>
+          <w:sz w:val="24"/>
+          <w:szCs w:val="24"/>
+        </w:rPr>
+        <w:t>Mínimas</w:t>
+      </w:r>
+      <w:proofErr w:type="spellEnd"/>
+      <w:r>
+        <w:rPr>
+          <w:b/>
+          <w:sz w:val="24"/>
+          <w:szCs w:val="24"/>
+        </w:rPr>
+        <w:t>:</w:t>
+      </w:r>
+      <w:r>
+        <w:rPr>
+          <w:sz w:val="24"/>
+          <w:szCs w:val="24"/>
+        </w:rPr>
+        <w:t xml:space="preserve"> </w:t>
+      </w:r>
+    </w:p>
+    <w:p>
+      <w:pPr>
+        <w:numPr>
+          <w:ilvl w:val="0"/>
+          <w:numId w:val="1"/>
+        </w:numPr>
+        <w:spacing w:line="345" w:lineRule="auto"/>
+        <w:ind w:hanging="360"/>
+        <w:contextualSpacing/>
+        <w:rPr>
+          <w:sz w:val="24"/>
+          <w:szCs w:val="24"/>
+          <w:lang w:val="pt-BR"/>
+        </w:rPr>
+      </w:pPr>
+      <w:r>
+        <w:rPr>
+          <w:sz w:val="24"/>
+          <w:szCs w:val="24"/>
+          <w:lang w:val="pt-BR"/>
+        </w:rPr>
+        <w:t xml:space="preserve">Funcionário: </w:t>
+      </w:r>
+      <w:r>
+        <w:rPr>
+          <w:sz w:val="24"/>
+          <w:szCs w:val="24"/>
+          <w:lang w:val="pt-BR"/>
+        </w:rPr>
+        <w:t>Ocorrência cadastrada com sucesso.</w:t>
+      </w:r>
+    </w:p>
+    <w:p>
+      <w:pPr>
+        <w:numPr>
+          <w:ilvl w:val="0"/>
+          <w:numId w:val="1"/>
+        </w:numPr>
+        <w:spacing w:line="345" w:lineRule="auto"/>
+        <w:ind w:hanging="360"/>
+        <w:contextualSpacing/>
+        <w:rPr>
+          <w:sz w:val="24"/>
+          <w:szCs w:val="24"/>
+          <w:lang w:val="pt-BR"/>
+        </w:rPr>
+      </w:pPr>
+      <w:r>
+        <w:rPr>
+          <w:sz w:val="24"/>
+          <w:szCs w:val="24"/>
+          <w:lang w:val="pt-BR"/>
+        </w:rPr>
+        <w:t>Diretor</w:t>
+      </w:r>
+      <w:r>
+        <w:rPr>
+          <w:sz w:val="24"/>
+          <w:szCs w:val="24"/>
+          <w:lang w:val="pt-BR"/>
+        </w:rPr>
+        <w:t>: Ocorrência solucionada.</w:t>
+      </w:r>
+    </w:p>
+    <w:p>
+      <w:pPr>
+        <w:spacing w:before="80" w:line="345" w:lineRule="auto"/>
+        <w:rPr>
+          <w:sz w:val="24"/>
+          <w:szCs w:val="24"/>
+          <w:lang w:val="pt-BR"/>
+        </w:rPr>
+      </w:pPr>
+      <w:r>
+        <w:rPr>
+          <w:b/>
+          <w:sz w:val="24"/>
+          <w:szCs w:val="24"/>
+          <w:lang w:val="pt-BR"/>
+        </w:rPr>
+        <w:lastRenderedPageBreak/>
         <w:t xml:space="preserve">Garantias de </w:t>
       </w:r>
       <w:proofErr w:type="gramStart"/>
@@ -4666,22 +4997,30 @@
         <w:pStyle w:val="PargrafodaLista"/>
         <w:numPr>
           <w:ilvl w:val="0"/>
-          <w:numId w:val="12"/>
-        </w:numPr>
-        <w:spacing w:line="345" w:lineRule="auto"/>
-        <w:rPr>
-          <w:sz w:val="24"/>
-          <w:szCs w:val="24"/>
-          <w:lang w:val="pt-BR"/>
-        </w:rPr>
-      </w:pPr>
-      <w:r>
-        <w:rPr>
-          <w:sz w:val="24"/>
-          <w:szCs w:val="24"/>
-          <w:lang w:val="pt-BR"/>
-        </w:rPr>
-        <w:t>O funcionário abre o sistema e acessa a função Bilhetes.</w:t>
+          <w:numId w:val="37"/>
+        </w:numPr>
+        <w:spacing w:line="345" w:lineRule="auto"/>
+        <w:rPr>
+          <w:sz w:val="24"/>
+          <w:szCs w:val="24"/>
+          <w:lang w:val="pt-BR"/>
+        </w:rPr>
+      </w:pPr>
+      <w:r>
+        <w:rPr>
+          <w:sz w:val="24"/>
+          <w:szCs w:val="24"/>
+          <w:lang w:val="pt-BR"/>
+        </w:rPr>
+        <w:t>O funcionário abre o sis</w:t>
+      </w:r>
+      <w:r>
+        <w:rPr>
+          <w:sz w:val="24"/>
+          <w:szCs w:val="24"/>
+          <w:lang w:val="pt-BR"/>
+        </w:rPr>
+        <w:t>tema e acessa a função Ocorrência.</w:t>
       </w:r>
     </w:p>
     <w:p>
@@ -4689,30 +5028,22 @@
         <w:pStyle w:val="PargrafodaLista"/>
         <w:numPr>
           <w:ilvl w:val="0"/>
-          <w:numId w:val="12"/>
-        </w:numPr>
-        <w:spacing w:line="345" w:lineRule="auto"/>
-        <w:rPr>
-          <w:sz w:val="24"/>
-          <w:szCs w:val="24"/>
-          <w:lang w:val="pt-BR"/>
-        </w:rPr>
-      </w:pPr>
-      <w:r>
-        <w:rPr>
-          <w:sz w:val="24"/>
-          <w:szCs w:val="24"/>
-          <w:lang w:val="pt-BR"/>
-        </w:rPr>
-        <w:t xml:space="preserve">O funcionário escolhe </w:t>
-      </w:r>
-      <w:r>
-        <w:rPr>
-          <w:sz w:val="24"/>
-          <w:szCs w:val="24"/>
-          <w:lang w:val="pt-BR"/>
-        </w:rPr>
-        <w:t>a opção de troca.</w:t>
+          <w:numId w:val="37"/>
+        </w:numPr>
+        <w:spacing w:line="345" w:lineRule="auto"/>
+        <w:rPr>
+          <w:sz w:val="24"/>
+          <w:szCs w:val="24"/>
+          <w:lang w:val="pt-BR"/>
+        </w:rPr>
+      </w:pPr>
+      <w:r>
+        <w:rPr>
+          <w:sz w:val="24"/>
+          <w:szCs w:val="24"/>
+          <w:lang w:val="pt-BR"/>
+        </w:rPr>
+        <w:t>O funcionário escreve a ocorrência com nome, data, hora e tipo de ocorrência.</w:t>
       </w:r>
     </w:p>
     <w:p>
@@ -4720,22 +5051,22 @@
         <w:pStyle w:val="PargrafodaLista"/>
         <w:numPr>
           <w:ilvl w:val="0"/>
-          <w:numId w:val="12"/>
-        </w:numPr>
-        <w:spacing w:line="345" w:lineRule="auto"/>
-        <w:rPr>
-          <w:sz w:val="24"/>
-          <w:szCs w:val="24"/>
-          <w:lang w:val="pt-BR"/>
-        </w:rPr>
-      </w:pPr>
-      <w:r>
-        <w:rPr>
-          <w:sz w:val="24"/>
-          <w:szCs w:val="24"/>
-          <w:lang w:val="pt-BR"/>
-        </w:rPr>
-        <w:t>O funcionário solicita a troca para de acordo com dia e horário da compra do bilhete.</w:t>
+          <w:numId w:val="37"/>
+        </w:numPr>
+        <w:spacing w:line="345" w:lineRule="auto"/>
+        <w:rPr>
+          <w:sz w:val="24"/>
+          <w:szCs w:val="24"/>
+          <w:lang w:val="pt-BR"/>
+        </w:rPr>
+      </w:pPr>
+      <w:r>
+        <w:rPr>
+          <w:sz w:val="24"/>
+          <w:szCs w:val="24"/>
+          <w:lang w:val="pt-BR"/>
+        </w:rPr>
+        <w:t>O funcionário insere a ocorrência no sistema.</w:t>
       </w:r>
     </w:p>
     <w:p>
@@ -4743,22 +5074,30 @@
         <w:pStyle w:val="PargrafodaLista"/>
         <w:numPr>
           <w:ilvl w:val="0"/>
-          <w:numId w:val="12"/>
-        </w:numPr>
-        <w:spacing w:line="345" w:lineRule="auto"/>
-        <w:rPr>
-          <w:sz w:val="24"/>
-          <w:szCs w:val="24"/>
-          <w:lang w:val="pt-BR"/>
-        </w:rPr>
-      </w:pPr>
-      <w:r>
-        <w:rPr>
-          <w:sz w:val="24"/>
-          <w:szCs w:val="24"/>
-          <w:lang w:val="pt-BR"/>
-        </w:rPr>
-        <w:t>O funcionário pode gerar reembolso ou uma nova data para o cliente utilizar o bilhete.</w:t>
+          <w:numId w:val="14"/>
+        </w:numPr>
+        <w:spacing w:line="345" w:lineRule="auto"/>
+        <w:rPr>
+          <w:sz w:val="24"/>
+          <w:szCs w:val="24"/>
+          <w:lang w:val="pt-BR"/>
+        </w:rPr>
+      </w:pPr>
+      <w:r>
+        <w:rPr>
+          <w:sz w:val="24"/>
+          <w:szCs w:val="24"/>
+          <w:lang w:val="pt-BR"/>
+        </w:rPr>
+        <w:t>Diretor</w:t>
+      </w:r>
+      <w:r>
+        <w:rPr>
+          <w:sz w:val="24"/>
+          <w:szCs w:val="24"/>
+          <w:lang w:val="pt-BR"/>
+        </w:rPr>
+        <w:t>:</w:t>
       </w:r>
     </w:p>
     <w:p>
@@ -4766,22 +5105,46 @@
         <w:pStyle w:val="PargrafodaLista"/>
         <w:numPr>
           <w:ilvl w:val="0"/>
-          <w:numId w:val="9"/>
-        </w:numPr>
-        <w:spacing w:line="345" w:lineRule="auto"/>
-        <w:rPr>
-          <w:sz w:val="24"/>
-          <w:szCs w:val="24"/>
-          <w:lang w:val="pt-BR"/>
-        </w:rPr>
-      </w:pPr>
-      <w:r>
-        <w:rPr>
-          <w:sz w:val="24"/>
-          <w:szCs w:val="24"/>
-          <w:lang w:val="pt-BR"/>
-        </w:rPr>
-        <w:t>Funcionário gera um novo bilhete para o cliente ou comprovante do reembolso da troca.</w:t>
+          <w:numId w:val="40"/>
+        </w:numPr>
+        <w:spacing w:line="345" w:lineRule="auto"/>
+        <w:rPr>
+          <w:sz w:val="24"/>
+          <w:szCs w:val="24"/>
+          <w:lang w:val="pt-BR"/>
+        </w:rPr>
+      </w:pPr>
+      <w:r>
+        <w:rPr>
+          <w:sz w:val="24"/>
+          <w:szCs w:val="24"/>
+          <w:lang w:val="pt-BR"/>
+        </w:rPr>
+        <w:t xml:space="preserve">O </w:t>
+      </w:r>
+      <w:r>
+        <w:rPr>
+          <w:sz w:val="24"/>
+          <w:szCs w:val="24"/>
+          <w:lang w:val="pt-BR"/>
+        </w:rPr>
+        <w:t>Diretor</w:t>
+      </w:r>
+      <w:r>
+        <w:rPr>
+          <w:sz w:val="24"/>
+          <w:szCs w:val="24"/>
+          <w:lang w:val="pt-BR"/>
+        </w:rPr>
+        <w:t xml:space="preserve"> ab</w:t>
+      </w:r>
+      <w:r>
+        <w:rPr>
+          <w:sz w:val="24"/>
+          <w:szCs w:val="24"/>
+          <w:lang w:val="pt-BR"/>
+        </w:rPr>
+        <w:t>re o sistema na função Ocorrência.</w:t>
       </w:r>
     </w:p>
     <w:p>
@@ -4789,22 +5152,22 @@
         <w:pStyle w:val="PargrafodaLista"/>
         <w:numPr>
           <w:ilvl w:val="0"/>
-          <w:numId w:val="14"/>
-        </w:numPr>
-        <w:spacing w:line="345" w:lineRule="auto"/>
-        <w:rPr>
-          <w:sz w:val="24"/>
-          <w:szCs w:val="24"/>
-          <w:lang w:val="pt-BR"/>
-        </w:rPr>
-      </w:pPr>
-      <w:r>
-        <w:rPr>
-          <w:sz w:val="24"/>
-          <w:szCs w:val="24"/>
-          <w:lang w:val="pt-BR"/>
-        </w:rPr>
-        <w:t>Administrador:</w:t>
+          <w:numId w:val="40"/>
+        </w:numPr>
+        <w:spacing w:line="345" w:lineRule="auto"/>
+        <w:rPr>
+          <w:sz w:val="24"/>
+          <w:szCs w:val="24"/>
+          <w:lang w:val="pt-BR"/>
+        </w:rPr>
+      </w:pPr>
+      <w:r>
+        <w:rPr>
+          <w:sz w:val="24"/>
+          <w:szCs w:val="24"/>
+          <w:lang w:val="pt-BR"/>
+        </w:rPr>
+        <w:t>O Diretor analisa quais ocorrências estão em aberto.</w:t>
       </w:r>
     </w:p>
     <w:p>
@@ -4812,22 +5175,30 @@
         <w:pStyle w:val="PargrafodaLista"/>
         <w:numPr>
           <w:ilvl w:val="0"/>
-          <w:numId w:val="15"/>
-        </w:numPr>
-        <w:spacing w:line="345" w:lineRule="auto"/>
-        <w:rPr>
-          <w:sz w:val="24"/>
-          <w:szCs w:val="24"/>
-          <w:lang w:val="pt-BR"/>
-        </w:rPr>
-      </w:pPr>
-      <w:r>
-        <w:rPr>
-          <w:sz w:val="24"/>
-          <w:szCs w:val="24"/>
-          <w:lang w:val="pt-BR"/>
-        </w:rPr>
-        <w:t>O administrador abre o sistema na função Bilhetes.</w:t>
+          <w:numId w:val="40"/>
+        </w:numPr>
+        <w:spacing w:line="345" w:lineRule="auto"/>
+        <w:rPr>
+          <w:sz w:val="24"/>
+          <w:szCs w:val="24"/>
+          <w:lang w:val="pt-BR"/>
+        </w:rPr>
+      </w:pPr>
+      <w:r>
+        <w:rPr>
+          <w:sz w:val="24"/>
+          <w:szCs w:val="24"/>
+          <w:lang w:val="pt-BR"/>
+        </w:rPr>
+        <w:t xml:space="preserve">O Diretor </w:t>
+      </w:r>
+      <w:r>
+        <w:rPr>
+          <w:sz w:val="24"/>
+          <w:szCs w:val="24"/>
+          <w:lang w:val="pt-BR"/>
+        </w:rPr>
+        <w:t>passa rápido para os funcionários divulgando qual o problema que estão tendo.</w:t>
       </w:r>
     </w:p>
     <w:p>
@@ -4835,22 +5206,39 @@
         <w:pStyle w:val="PargrafodaLista"/>
         <w:numPr>
           <w:ilvl w:val="0"/>
-          <w:numId w:val="15"/>
-        </w:numPr>
-        <w:spacing w:line="345" w:lineRule="auto"/>
-        <w:rPr>
-          <w:sz w:val="24"/>
-          <w:szCs w:val="24"/>
-          <w:lang w:val="pt-BR"/>
-        </w:rPr>
-      </w:pPr>
-      <w:r>
-        <w:rPr>
-          <w:sz w:val="24"/>
-          <w:szCs w:val="24"/>
-          <w:lang w:val="pt-BR"/>
-        </w:rPr>
-        <w:t>O administrador escolhe qual bilhete ele vai alterar.</w:t>
+          <w:numId w:val="40"/>
+        </w:numPr>
+        <w:spacing w:line="345" w:lineRule="auto"/>
+        <w:rPr>
+          <w:sz w:val="24"/>
+          <w:szCs w:val="24"/>
+          <w:lang w:val="pt-BR"/>
+        </w:rPr>
+      </w:pPr>
+      <w:r>
+        <w:rPr>
+          <w:sz w:val="24"/>
+          <w:szCs w:val="24"/>
+          <w:lang w:val="pt-BR"/>
+        </w:rPr>
+        <w:t>Após receber que o problema foi resolvido, o Diretor soluciona a ocorrência.</w:t>
+      </w:r>
+    </w:p>
+    <w:p>
+      <w:pPr>
+        <w:spacing w:before="80" w:line="345" w:lineRule="auto"/>
+        <w:rPr>
+          <w:lang w:val="pt-BR"/>
+        </w:rPr>
+      </w:pPr>
+      <w:r>
+        <w:rPr>
+          <w:b/>
+          <w:sz w:val="24"/>
+          <w:szCs w:val="24"/>
+          <w:lang w:val="pt-BR"/>
+        </w:rPr>
+        <w:t>Extensões (fluxo alternativo):</w:t>
       </w:r>
     </w:p>
     <w:p>
@@ -4858,22 +5246,38 @@
         <w:pStyle w:val="PargrafodaLista"/>
         <w:numPr>
           <w:ilvl w:val="0"/>
-          <w:numId w:val="15"/>
-        </w:numPr>
-        <w:spacing w:line="345" w:lineRule="auto"/>
-        <w:rPr>
-          <w:sz w:val="24"/>
-          <w:szCs w:val="24"/>
-          <w:lang w:val="pt-BR"/>
-        </w:rPr>
-      </w:pPr>
-      <w:r>
-        <w:rPr>
-          <w:sz w:val="24"/>
-          <w:szCs w:val="24"/>
-          <w:lang w:val="pt-BR"/>
-        </w:rPr>
-        <w:t>O administrador altera o valor de troca que o bilhete vai ter.</w:t>
+          <w:numId w:val="41"/>
+        </w:numPr>
+        <w:spacing w:line="345" w:lineRule="auto"/>
+        <w:rPr>
+          <w:sz w:val="24"/>
+          <w:szCs w:val="24"/>
+          <w:lang w:val="pt-BR"/>
+        </w:rPr>
+      </w:pPr>
+      <w:r>
+        <w:rPr>
+          <w:sz w:val="24"/>
+          <w:szCs w:val="24"/>
+          <w:lang w:val="pt-BR"/>
+        </w:rPr>
+        <w:t>O sistema deixa de funcionar a qualquer momento</w:t>
+      </w:r>
+      <w:r>
+        <w:rPr>
+          <w:sz w:val="24"/>
+          <w:szCs w:val="24"/>
+          <w:lang w:val="pt-BR"/>
+        </w:rPr>
+        <w:t xml:space="preserve"> para Diretor e funcionários</w:t>
+      </w:r>
+      <w:r>
+        <w:rPr>
+          <w:sz w:val="24"/>
+          <w:szCs w:val="24"/>
+          <w:lang w:val="pt-BR"/>
+        </w:rPr>
+        <w:t>:</w:t>
       </w:r>
     </w:p>
     <w:p>
@@ -4881,52 +5285,38 @@
         <w:pStyle w:val="PargrafodaLista"/>
         <w:numPr>
           <w:ilvl w:val="0"/>
-          <w:numId w:val="15"/>
-        </w:numPr>
-        <w:spacing w:line="345" w:lineRule="auto"/>
-        <w:rPr>
-          <w:sz w:val="24"/>
-          <w:szCs w:val="24"/>
-          <w:lang w:val="pt-BR"/>
-        </w:rPr>
-      </w:pPr>
-      <w:r>
-        <w:rPr>
-          <w:sz w:val="24"/>
-          <w:szCs w:val="24"/>
-          <w:lang w:val="pt-BR"/>
-        </w:rPr>
-        <w:t>O administrador salva as alterações realizadas.</w:t>
-      </w:r>
-    </w:p>
-    <w:p>
-      <w:pPr>
-        <w:tabs>
-          <w:tab w:val="left" w:pos="426"/>
-        </w:tabs>
-        <w:spacing w:line="345" w:lineRule="auto"/>
-        <w:rPr>
-          <w:sz w:val="24"/>
-          <w:szCs w:val="24"/>
-          <w:lang w:val="pt-BR"/>
-        </w:rPr>
-      </w:pPr>
-    </w:p>
-    <w:p>
-      <w:pPr>
-        <w:spacing w:before="80" w:line="345" w:lineRule="auto"/>
-        <w:rPr>
-          <w:lang w:val="pt-BR"/>
-        </w:rPr>
-      </w:pPr>
-      <w:r>
-        <w:rPr>
-          <w:b/>
-          <w:sz w:val="24"/>
-          <w:szCs w:val="24"/>
-          <w:lang w:val="pt-BR"/>
-        </w:rPr>
-        <w:t>Extensões (fluxo alternativo):</w:t>
+          <w:numId w:val="42"/>
+        </w:numPr>
+        <w:spacing w:line="345" w:lineRule="auto"/>
+        <w:rPr>
+          <w:sz w:val="24"/>
+          <w:szCs w:val="24"/>
+          <w:lang w:val="pt-BR"/>
+        </w:rPr>
+      </w:pPr>
+      <w:r>
+        <w:rPr>
+          <w:sz w:val="24"/>
+          <w:szCs w:val="24"/>
+          <w:lang w:val="pt-BR"/>
+        </w:rPr>
+        <w:t>O funcionário</w:t>
+      </w:r>
+      <w:r>
+        <w:rPr>
+          <w:sz w:val="24"/>
+          <w:szCs w:val="24"/>
+          <w:lang w:val="pt-BR"/>
+        </w:rPr>
+        <w:t>/Diretor</w:t>
+      </w:r>
+      <w:r>
+        <w:rPr>
+          <w:sz w:val="24"/>
+          <w:szCs w:val="24"/>
+          <w:lang w:val="pt-BR"/>
+        </w:rPr>
+        <w:t xml:space="preserve"> reinicia o sistema;</w:t>
       </w:r>
     </w:p>
     <w:p>
@@ -4934,22 +5324,30 @@
         <w:pStyle w:val="PargrafodaLista"/>
         <w:numPr>
           <w:ilvl w:val="0"/>
-          <w:numId w:val="31"/>
-        </w:numPr>
-        <w:spacing w:line="345" w:lineRule="auto"/>
-        <w:rPr>
-          <w:sz w:val="24"/>
-          <w:szCs w:val="24"/>
-          <w:lang w:val="pt-BR"/>
-        </w:rPr>
-      </w:pPr>
-      <w:r>
-        <w:rPr>
-          <w:sz w:val="24"/>
-          <w:szCs w:val="24"/>
-          <w:lang w:val="pt-BR"/>
-        </w:rPr>
-        <w:t>O sistema deixa de funcionar a qualquer momento:</w:t>
+          <w:numId w:val="42"/>
+        </w:numPr>
+        <w:spacing w:line="345" w:lineRule="auto"/>
+        <w:rPr>
+          <w:sz w:val="24"/>
+          <w:szCs w:val="24"/>
+          <w:lang w:val="pt-BR"/>
+        </w:rPr>
+      </w:pPr>
+      <w:r>
+        <w:rPr>
+          <w:sz w:val="24"/>
+          <w:szCs w:val="24"/>
+          <w:lang w:val="pt-BR"/>
+        </w:rPr>
+        <w:t xml:space="preserve">O funcionário/Diretor acessa </w:t>
+      </w:r>
+      <w:r>
+        <w:rPr>
+          <w:sz w:val="24"/>
+          <w:szCs w:val="24"/>
+          <w:lang w:val="pt-BR"/>
+        </w:rPr>
+        <w:t>o sistema;</w:t>
       </w:r>
     </w:p>
     <w:p>
@@ -4957,184 +5355,54 @@
         <w:pStyle w:val="PargrafodaLista"/>
         <w:numPr>
           <w:ilvl w:val="0"/>
-          <w:numId w:val="17"/>
-        </w:numPr>
-        <w:spacing w:line="345" w:lineRule="auto"/>
-        <w:rPr>
-          <w:sz w:val="24"/>
-          <w:szCs w:val="24"/>
-          <w:lang w:val="pt-BR"/>
-        </w:rPr>
-      </w:pPr>
-      <w:r>
-        <w:rPr>
-          <w:sz w:val="24"/>
-          <w:szCs w:val="24"/>
-          <w:lang w:val="pt-BR"/>
-        </w:rPr>
-        <w:t>O funcionário reinicia o sistema;</w:t>
-      </w:r>
-    </w:p>
-    <w:p>
-      <w:pPr>
-        <w:pStyle w:val="PargrafodaLista"/>
-        <w:numPr>
-          <w:ilvl w:val="0"/>
-          <w:numId w:val="17"/>
-        </w:numPr>
-        <w:spacing w:line="345" w:lineRule="auto"/>
-        <w:rPr>
-          <w:sz w:val="24"/>
-          <w:szCs w:val="24"/>
-          <w:lang w:val="pt-BR"/>
-        </w:rPr>
-      </w:pPr>
-      <w:r>
-        <w:rPr>
-          <w:sz w:val="24"/>
-          <w:szCs w:val="24"/>
-          <w:lang w:val="pt-BR"/>
-        </w:rPr>
-        <w:t>O funcionário acessa ao sistema;</w:t>
-      </w:r>
-    </w:p>
-    <w:p>
-      <w:pPr>
-        <w:pStyle w:val="PargrafodaLista"/>
-        <w:numPr>
-          <w:ilvl w:val="0"/>
-          <w:numId w:val="17"/>
-        </w:numPr>
-        <w:spacing w:line="345" w:lineRule="auto"/>
-        <w:rPr>
-          <w:sz w:val="24"/>
-          <w:szCs w:val="24"/>
-          <w:lang w:val="pt-BR"/>
-        </w:rPr>
-      </w:pPr>
-      <w:r>
-        <w:rPr>
-          <w:sz w:val="24"/>
-          <w:szCs w:val="24"/>
-          <w:lang w:val="pt-BR"/>
-        </w:rPr>
-        <w:t>O funcionário acessa novamente a função Bilhetes.</w:t>
-      </w:r>
-    </w:p>
-    <w:p>
-      <w:pPr>
-        <w:pStyle w:val="PargrafodaLista"/>
-        <w:numPr>
-          <w:ilvl w:val="0"/>
-          <w:numId w:val="30"/>
-        </w:numPr>
-        <w:spacing w:line="345" w:lineRule="auto"/>
-        <w:rPr>
-          <w:sz w:val="24"/>
-          <w:szCs w:val="24"/>
-          <w:lang w:val="pt-BR"/>
-        </w:rPr>
-      </w:pPr>
-      <w:r>
-        <w:rPr>
-          <w:sz w:val="24"/>
-          <w:szCs w:val="24"/>
-          <w:lang w:val="pt-BR"/>
-        </w:rPr>
-        <w:lastRenderedPageBreak/>
-        <w:t>O Sistema recebe a autorização de troca:</w:t>
-      </w:r>
-    </w:p>
-    <w:p>
-      <w:pPr>
-        <w:pStyle w:val="PargrafodaLista"/>
-        <w:numPr>
-          <w:ilvl w:val="0"/>
-          <w:numId w:val="33"/>
-        </w:numPr>
-        <w:spacing w:line="345" w:lineRule="auto"/>
-        <w:rPr>
-          <w:sz w:val="24"/>
-          <w:szCs w:val="24"/>
-          <w:lang w:val="pt-BR"/>
-        </w:rPr>
-      </w:pPr>
-      <w:r>
-        <w:rPr>
-          <w:sz w:val="24"/>
-          <w:szCs w:val="24"/>
-          <w:lang w:val="pt-BR"/>
-        </w:rPr>
-        <w:t>A troca não foi autorizada:</w:t>
-      </w:r>
-    </w:p>
-    <w:p>
-      <w:pPr>
-        <w:pStyle w:val="PargrafodaLista"/>
-        <w:numPr>
-          <w:ilvl w:val="0"/>
-          <w:numId w:val="35"/>
-        </w:numPr>
-        <w:spacing w:line="345" w:lineRule="auto"/>
-        <w:rPr>
-          <w:sz w:val="24"/>
-          <w:szCs w:val="24"/>
-          <w:lang w:val="pt-BR"/>
-        </w:rPr>
-      </w:pPr>
-      <w:r>
-        <w:rPr>
-          <w:sz w:val="24"/>
-          <w:szCs w:val="24"/>
-          <w:lang w:val="pt-BR"/>
-        </w:rPr>
-        <w:t>O Sistema emite mensagem de erro de rejeição.</w:t>
-      </w:r>
-    </w:p>
-    <w:p>
-      <w:pPr>
-        <w:pStyle w:val="PargrafodaLista"/>
-        <w:numPr>
-          <w:ilvl w:val="0"/>
-          <w:numId w:val="35"/>
-        </w:numPr>
-        <w:spacing w:line="345" w:lineRule="auto"/>
-        <w:rPr>
-          <w:sz w:val="24"/>
-          <w:szCs w:val="24"/>
-          <w:lang w:val="pt-BR"/>
-        </w:rPr>
-      </w:pPr>
-      <w:r>
-        <w:rPr>
-          <w:sz w:val="24"/>
-          <w:szCs w:val="24"/>
-          <w:lang w:val="pt-BR"/>
-        </w:rPr>
-        <w:t>O Funcionário informa ao Cliente que a troca não foi autorizada e solicita que aguarde um pouco.</w:t>
-      </w:r>
-    </w:p>
-    <w:p>
-      <w:pPr>
-        <w:pStyle w:val="PargrafodaLista"/>
-        <w:numPr>
-          <w:ilvl w:val="0"/>
-          <w:numId w:val="36"/>
-        </w:numPr>
-        <w:spacing w:line="345" w:lineRule="auto"/>
-        <w:rPr>
-          <w:sz w:val="24"/>
-          <w:szCs w:val="24"/>
-          <w:lang w:val="pt-BR"/>
-        </w:rPr>
-      </w:pPr>
-      <w:r>
-        <w:rPr>
-          <w:sz w:val="24"/>
-          <w:szCs w:val="24"/>
-          <w:lang w:val="pt-BR"/>
-        </w:rPr>
-        <w:t>O sistema registra a troca e emite o comprovante.</w:t>
+          <w:numId w:val="42"/>
+        </w:numPr>
+        <w:spacing w:line="345" w:lineRule="auto"/>
+        <w:rPr>
+          <w:sz w:val="24"/>
+          <w:szCs w:val="24"/>
+          <w:lang w:val="pt-BR"/>
+        </w:rPr>
+      </w:pPr>
+      <w:r>
+        <w:rPr>
+          <w:sz w:val="24"/>
+          <w:szCs w:val="24"/>
+          <w:lang w:val="pt-BR"/>
+        </w:rPr>
+        <w:t>O funcionário</w:t>
+      </w:r>
+      <w:r>
+        <w:rPr>
+          <w:sz w:val="24"/>
+          <w:szCs w:val="24"/>
+          <w:lang w:val="pt-BR"/>
+        </w:rPr>
+        <w:t>/ Diretor</w:t>
+      </w:r>
+      <w:r>
+        <w:rPr>
+          <w:sz w:val="24"/>
+          <w:szCs w:val="24"/>
+          <w:lang w:val="pt-BR"/>
+        </w:rPr>
+        <w:t xml:space="preserve"> acessa novamente a </w:t>
+      </w:r>
+      <w:r>
+        <w:rPr>
+          <w:sz w:val="24"/>
+          <w:szCs w:val="24"/>
+          <w:lang w:val="pt-BR"/>
+        </w:rPr>
+        <w:t>função Ocorrências</w:t>
+      </w:r>
+      <w:r>
+        <w:rPr>
+          <w:sz w:val="24"/>
+          <w:szCs w:val="24"/>
+          <w:lang w:val="pt-BR"/>
+        </w:rPr>
+        <w:t>.</w:t>
       </w:r>
     </w:p>
     <w:p>
@@ -5149,6 +5417,7 @@
       </w:pPr>
     </w:p>
     <w:sectPr>
+      <w:footerReference w:type="default" r:id="rId9"/>
       <w:pgSz w:w="11909" w:h="16834"/>
       <w:pgMar w:top="1440" w:right="1440" w:bottom="1440" w:left="1440" w:header="0" w:footer="720" w:gutter="0"/>
       <w:pgNumType w:start="1"/>
@@ -5158,6 +5427,374 @@
 </w:document>
 </file>
 
+<file path=word/endnotes.xml><?xml version="1.0" encoding="utf-8"?>
+<w:endnotes xmlns:wpc="http://schemas.microsoft.com/office/word/2010/wordprocessingCanvas" xmlns:mc="http://schemas.openxmlformats.org/markup-compatibility/2006" xmlns:o="urn:schemas-microsoft-com:office:office" xmlns:r="http://schemas.openxmlformats.org/officeDocument/2006/relationships" xmlns:m="http://schemas.openxmlformats.org/officeDocument/2006/math" xmlns:v="urn:schemas-microsoft-com:vml" xmlns:wp14="http://schemas.microsoft.com/office/word/2010/wordprocessingDrawing" xmlns:wp="http://schemas.openxmlformats.org/drawingml/2006/wordprocessingDrawing" xmlns:w10="urn:schemas-microsoft-com:office:word" xmlns:w="http://schemas.openxmlformats.org/wordprocessingml/2006/main" xmlns:w14="http://schemas.microsoft.com/office/word/2010/wordml" xmlns:wpg="http://schemas.microsoft.com/office/word/2010/wordprocessingGroup" xmlns:wpi="http://schemas.microsoft.com/office/word/2010/wordprocessingInk" xmlns:wne="http://schemas.microsoft.com/office/word/2006/wordml" xmlns:wps="http://schemas.microsoft.com/office/word/2010/wordprocessingShape" mc:Ignorable="w14 wp14">
+  <w:endnote w:type="separator" w:id="-1">
+    <w:p>
+      <w:pPr>
+        <w:spacing w:line="240" w:lineRule="auto"/>
+      </w:pPr>
+      <w:r>
+        <w:separator/>
+      </w:r>
+    </w:p>
+  </w:endnote>
+  <w:endnote w:type="continuationSeparator" w:id="0">
+    <w:p>
+      <w:pPr>
+        <w:spacing w:line="240" w:lineRule="auto"/>
+      </w:pPr>
+      <w:r>
+        <w:continuationSeparator/>
+      </w:r>
+    </w:p>
+  </w:endnote>
+</w:endnotes>
+</file>
+
+<file path=word/footer1.xml><?xml version="1.0" encoding="utf-8"?>
+<w:ftr xmlns:wpc="http://schemas.microsoft.com/office/word/2010/wordprocessingCanvas" xmlns:mc="http://schemas.openxmlformats.org/markup-compatibility/2006" xmlns:o="urn:schemas-microsoft-com:office:office" xmlns:r="http://schemas.openxmlformats.org/officeDocument/2006/relationships" xmlns:m="http://schemas.openxmlformats.org/officeDocument/2006/math" xmlns:v="urn:schemas-microsoft-com:vml" xmlns:wp14="http://schemas.microsoft.com/office/word/2010/wordprocessingDrawing" xmlns:wp="http://schemas.openxmlformats.org/drawingml/2006/wordprocessingDrawing" xmlns:w10="urn:schemas-microsoft-com:office:word" xmlns:w="http://schemas.openxmlformats.org/wordprocessingml/2006/main" xmlns:w14="http://schemas.microsoft.com/office/word/2010/wordml" xmlns:wpg="http://schemas.microsoft.com/office/word/2010/wordprocessingGroup" xmlns:wpi="http://schemas.microsoft.com/office/word/2010/wordprocessingInk" xmlns:wne="http://schemas.microsoft.com/office/word/2006/wordml" xmlns:wps="http://schemas.microsoft.com/office/word/2010/wordprocessingShape" mc:Ignorable="w14 wp14">
+  <w:p>
+    <w:pPr>
+      <w:pStyle w:val="Rodap"/>
+      <w:rPr>
+        <w:color w:val="000000" w:themeColor="text1"/>
+        <w:sz w:val="24"/>
+        <w:szCs w:val="24"/>
+        <w:lang w:val="pt-BR"/>
+      </w:rPr>
+    </w:pPr>
+    <w:sdt>
+      <w:sdtPr>
+        <w:rPr>
+          <w:color w:val="000000" w:themeColor="text1"/>
+          <w:sz w:val="24"/>
+          <w:szCs w:val="24"/>
+        </w:rPr>
+        <w:alias w:val="Autor"/>
+        <w:id w:val="54214575"/>
+        <w:placeholder>
+          <w:docPart w:val="56A123FB87FF475DB8FF30F217D8A646"/>
+        </w:placeholder>
+        <w:dataBinding w:prefixMappings="xmlns:ns0='http://schemas.openxmlformats.org/package/2006/metadata/core-properties' xmlns:ns1='http://purl.org/dc/elements/1.1/'" w:xpath="/ns0:coreProperties[1]/ns1:creator[1]" w:storeItemID="{6C3C8BC8-F283-45AE-878A-BAB7291924A1}"/>
+        <w:text/>
+      </w:sdtPr>
+      <w:sdtContent>
+        <w:r>
+          <w:rPr>
+            <w:color w:val="000000" w:themeColor="text1"/>
+            <w:sz w:val="24"/>
+            <w:szCs w:val="24"/>
+            <w:lang w:val="pt-BR"/>
+          </w:rPr>
+          <w:t>Descrições de Casos de Uso – Parque de Diversões</w:t>
+        </w:r>
+      </w:sdtContent>
+    </w:sdt>
+  </w:p>
+  <w:p>
+    <w:pPr>
+      <w:pStyle w:val="Rodap"/>
+    </w:pPr>
+    <w:r>
+      <w:rPr>
+        <w:noProof/>
+      </w:rPr>
+      <mc:AlternateContent>
+        <mc:Choice Requires="wps">
+          <w:drawing>
+            <wp:anchor distT="0" distB="0" distL="114300" distR="114300" simplePos="0" relativeHeight="251659264" behindDoc="0" locked="0" layoutInCell="1" allowOverlap="1" wp14:editId="2278E56C">
+              <wp:simplePos x="0" y="0"/>
+              <wp:positionH relativeFrom="margin">
+                <wp:align>right</wp:align>
+              </wp:positionH>
+              <wp:positionV relativeFrom="bottomMargin">
+                <wp:align>top</wp:align>
+              </wp:positionV>
+              <wp:extent cx="1508760" cy="395605"/>
+              <wp:effectExtent l="0" t="0" r="0" b="0"/>
+              <wp:wrapNone/>
+              <wp:docPr id="56" name="Caixa de Texto 56"/>
+              <wp:cNvGraphicFramePr/>
+              <a:graphic xmlns:a="http://schemas.openxmlformats.org/drawingml/2006/main">
+                <a:graphicData uri="http://schemas.microsoft.com/office/word/2010/wordprocessingShape">
+                  <wps:wsp>
+                    <wps:cNvSpPr txBox="1"/>
+                    <wps:spPr>
+                      <a:xfrm>
+                        <a:off x="0" y="0"/>
+                        <a:ext cx="1508760" cy="395605"/>
+                      </a:xfrm>
+                      <a:prstGeom prst="rect">
+                        <a:avLst/>
+                      </a:prstGeom>
+                      <a:noFill/>
+                      <a:ln w="6350">
+                        <a:noFill/>
+                      </a:ln>
+                      <a:effectLst/>
+                    </wps:spPr>
+                    <wps:txbx>
+                      <w:txbxContent>
+                        <w:p>
+                          <w:pPr>
+                            <w:pStyle w:val="Rodap"/>
+                            <w:jc w:val="right"/>
+                            <w:rPr>
+                              <w:rFonts w:asciiTheme="majorHAnsi" w:hAnsiTheme="majorHAnsi"/>
+                              <w:color w:val="000000" w:themeColor="text1"/>
+                              <w:sz w:val="40"/>
+                              <w:szCs w:val="40"/>
+                            </w:rPr>
+                          </w:pPr>
+                          <w:r>
+                            <w:rPr>
+                              <w:rFonts w:asciiTheme="majorHAnsi" w:hAnsiTheme="majorHAnsi"/>
+                              <w:color w:val="000000" w:themeColor="text1"/>
+                              <w:sz w:val="40"/>
+                              <w:szCs w:val="40"/>
+                            </w:rPr>
+                            <w:fldChar w:fldCharType="begin"/>
+                          </w:r>
+                          <w:r>
+                            <w:rPr>
+                              <w:rFonts w:asciiTheme="majorHAnsi" w:hAnsiTheme="majorHAnsi"/>
+                              <w:color w:val="000000" w:themeColor="text1"/>
+                              <w:sz w:val="40"/>
+                              <w:szCs w:val="40"/>
+                            </w:rPr>
+                            <w:instrText>PAGE  \* Arabic  \* MERGEFORMAT</w:instrText>
+                          </w:r>
+                          <w:r>
+                            <w:rPr>
+                              <w:rFonts w:asciiTheme="majorHAnsi" w:hAnsiTheme="majorHAnsi"/>
+                              <w:color w:val="000000" w:themeColor="text1"/>
+                              <w:sz w:val="40"/>
+                              <w:szCs w:val="40"/>
+                            </w:rPr>
+                            <w:fldChar w:fldCharType="separate"/>
+                          </w:r>
+                          <w:r>
+                            <w:rPr>
+                              <w:rFonts w:asciiTheme="majorHAnsi" w:hAnsiTheme="majorHAnsi"/>
+                              <w:noProof/>
+                              <w:color w:val="000000" w:themeColor="text1"/>
+                              <w:sz w:val="40"/>
+                              <w:szCs w:val="40"/>
+                              <w:lang w:val="pt-BR"/>
+                            </w:rPr>
+                            <w:t>2</w:t>
+                          </w:r>
+                          <w:r>
+                            <w:rPr>
+                              <w:rFonts w:asciiTheme="majorHAnsi" w:hAnsiTheme="majorHAnsi"/>
+                              <w:color w:val="000000" w:themeColor="text1"/>
+                              <w:sz w:val="40"/>
+                              <w:szCs w:val="40"/>
+                            </w:rPr>
+                            <w:fldChar w:fldCharType="end"/>
+                          </w:r>
+                        </w:p>
+                      </w:txbxContent>
+                    </wps:txbx>
+                    <wps:bodyPr rot="0" spcFirstLastPara="0" vertOverflow="overflow" horzOverflow="overflow" vert="horz" wrap="square" lIns="91440" tIns="45720" rIns="91440" bIns="45720" numCol="1" spcCol="0" rtlCol="0" fromWordArt="0" anchor="t" anchorCtr="0" forceAA="0" compatLnSpc="1">
+                      <a:prstTxWarp prst="textNoShape">
+                        <a:avLst/>
+                      </a:prstTxWarp>
+                      <a:spAutoFit/>
+                    </wps:bodyPr>
+                  </wps:wsp>
+                </a:graphicData>
+              </a:graphic>
+              <wp14:sizeRelH relativeFrom="margin">
+                <wp14:pctWidth>0</wp14:pctWidth>
+              </wp14:sizeRelH>
+              <wp14:sizeRelV relativeFrom="margin">
+                <wp14:pctHeight>0</wp14:pctHeight>
+              </wp14:sizeRelV>
+            </wp:anchor>
+          </w:drawing>
+        </mc:Choice>
+        <mc:Fallback>
+          <w:pict>
+            <v:shapetype id="_x0000_t202" coordsize="21600,21600" o:spt="202" path="m,l,21600r21600,l21600,xe">
+              <v:stroke joinstyle="miter"/>
+              <v:path gradientshapeok="t" o:connecttype="rect"/>
+            </v:shapetype>
+            <v:shape id="Caixa de Texto 56" o:spid="_x0000_s1026" type="#_x0000_t202" style="position:absolute;margin-left:67.6pt;margin-top:0;width:118.8pt;height:31.15pt;z-index:251659264;visibility:visible;mso-wrap-style:square;mso-width-percent:0;mso-height-percent:0;mso-wrap-distance-left:9pt;mso-wrap-distance-top:0;mso-wrap-distance-right:9pt;mso-wrap-distance-bottom:0;mso-position-horizontal:right;mso-position-horizontal-relative:margin;mso-position-vertical:top;mso-position-vertical-relative:bottom-margin-area;mso-width-percent:0;mso-height-percent:0;mso-width-relative:margin;mso-height-relative:margin;v-text-anchor:top" o:gfxdata="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" filled="f" stroked="f" strokeweight=".5pt">
+              <v:textbox style="mso-fit-shape-to-text:t">
+                <w:txbxContent>
+                  <w:p>
+                    <w:pPr>
+                      <w:pStyle w:val="Rodap"/>
+                      <w:jc w:val="right"/>
+                      <w:rPr>
+                        <w:rFonts w:asciiTheme="majorHAnsi" w:hAnsiTheme="majorHAnsi"/>
+                        <w:color w:val="000000" w:themeColor="text1"/>
+                        <w:sz w:val="40"/>
+                        <w:szCs w:val="40"/>
+                      </w:rPr>
+                    </w:pPr>
+                    <w:r>
+                      <w:rPr>
+                        <w:rFonts w:asciiTheme="majorHAnsi" w:hAnsiTheme="majorHAnsi"/>
+                        <w:color w:val="000000" w:themeColor="text1"/>
+                        <w:sz w:val="40"/>
+                        <w:szCs w:val="40"/>
+                      </w:rPr>
+                      <w:fldChar w:fldCharType="begin"/>
+                    </w:r>
+                    <w:r>
+                      <w:rPr>
+                        <w:rFonts w:asciiTheme="majorHAnsi" w:hAnsiTheme="majorHAnsi"/>
+                        <w:color w:val="000000" w:themeColor="text1"/>
+                        <w:sz w:val="40"/>
+                        <w:szCs w:val="40"/>
+                      </w:rPr>
+                      <w:instrText>PAGE  \* Arabic  \* MERGEFORMAT</w:instrText>
+                    </w:r>
+                    <w:r>
+                      <w:rPr>
+                        <w:rFonts w:asciiTheme="majorHAnsi" w:hAnsiTheme="majorHAnsi"/>
+                        <w:color w:val="000000" w:themeColor="text1"/>
+                        <w:sz w:val="40"/>
+                        <w:szCs w:val="40"/>
+                      </w:rPr>
+                      <w:fldChar w:fldCharType="separate"/>
+                    </w:r>
+                    <w:r>
+                      <w:rPr>
+                        <w:rFonts w:asciiTheme="majorHAnsi" w:hAnsiTheme="majorHAnsi"/>
+                        <w:noProof/>
+                        <w:color w:val="000000" w:themeColor="text1"/>
+                        <w:sz w:val="40"/>
+                        <w:szCs w:val="40"/>
+                        <w:lang w:val="pt-BR"/>
+                      </w:rPr>
+                      <w:t>2</w:t>
+                    </w:r>
+                    <w:r>
+                      <w:rPr>
+                        <w:rFonts w:asciiTheme="majorHAnsi" w:hAnsiTheme="majorHAnsi"/>
+                        <w:color w:val="000000" w:themeColor="text1"/>
+                        <w:sz w:val="40"/>
+                        <w:szCs w:val="40"/>
+                      </w:rPr>
+                      <w:fldChar w:fldCharType="end"/>
+                    </w:r>
+                  </w:p>
+                </w:txbxContent>
+              </v:textbox>
+              <w10:wrap anchorx="margin" anchory="margin"/>
+            </v:shape>
+          </w:pict>
+        </mc:Fallback>
+      </mc:AlternateContent>
+    </w:r>
+    <w:r>
+      <w:rPr>
+        <w:noProof/>
+        <w:color w:val="4F81BD" w:themeColor="accent1"/>
+      </w:rPr>
+      <mc:AlternateContent>
+        <mc:Choice Requires="wps">
+          <w:drawing>
+            <wp:anchor distT="91440" distB="91440" distL="114300" distR="114300" simplePos="0" relativeHeight="251660288" behindDoc="1" locked="0" layoutInCell="1" allowOverlap="1" wp14:editId="1306314F">
+              <wp:simplePos x="0" y="0"/>
+              <wp:positionH relativeFrom="margin">
+                <wp:align>center</wp:align>
+              </wp:positionH>
+              <wp:positionV relativeFrom="bottomMargin">
+                <wp:align>top</wp:align>
+              </wp:positionV>
+              <wp:extent cx="5943600" cy="36195"/>
+              <wp:effectExtent l="0" t="0" r="0" b="0"/>
+              <wp:wrapSquare wrapText="bothSides"/>
+              <wp:docPr id="58" name="Retângulo 58"/>
+              <wp:cNvGraphicFramePr/>
+              <a:graphic xmlns:a="http://schemas.openxmlformats.org/drawingml/2006/main">
+                <a:graphicData uri="http://schemas.microsoft.com/office/word/2010/wordprocessingShape">
+                  <wps:wsp>
+                    <wps:cNvSpPr/>
+                    <wps:spPr>
+                      <a:xfrm>
+                        <a:off x="0" y="0"/>
+                        <a:ext cx="5943600" cy="36195"/>
+                      </a:xfrm>
+                      <a:prstGeom prst="rect">
+                        <a:avLst/>
+                      </a:prstGeom>
+                      <a:ln>
+                        <a:noFill/>
+                      </a:ln>
+                    </wps:spPr>
+                    <wps:style>
+                      <a:lnRef idx="2">
+                        <a:schemeClr val="accent1">
+                          <a:shade val="50000"/>
+                        </a:schemeClr>
+                      </a:lnRef>
+                      <a:fillRef idx="1">
+                        <a:schemeClr val="accent1"/>
+                      </a:fillRef>
+                      <a:effectRef idx="0">
+                        <a:schemeClr val="accent1"/>
+                      </a:effectRef>
+                      <a:fontRef idx="minor">
+                        <a:schemeClr val="lt1"/>
+                      </a:fontRef>
+                    </wps:style>
+                    <wps:bodyPr rtlCol="0" anchor="ctr"/>
+                  </wps:wsp>
+                </a:graphicData>
+              </a:graphic>
+              <wp14:sizeRelH relativeFrom="margin">
+                <wp14:pctWidth>100000</wp14:pctWidth>
+              </wp14:sizeRelH>
+              <wp14:sizeRelV relativeFrom="margin">
+                <wp14:pctHeight>0</wp14:pctHeight>
+              </wp14:sizeRelV>
+            </wp:anchor>
+          </w:drawing>
+        </mc:Choice>
+        <mc:Fallback>
+          <w:pict>
+            <v:rect id="Retângulo 58" o:spid="_x0000_s1026" style="position:absolute;margin-left:0;margin-top:0;width:468pt;height:2.85pt;z-index:-251656192;visibility:visible;mso-wrap-style:square;mso-width-percent:1000;mso-height-percent:0;mso-wrap-distance-left:9pt;mso-wrap-distance-top:7.2pt;mso-wrap-distance-right:9pt;mso-wrap-distance-bottom:7.2pt;mso-position-horizontal:center;mso-position-horizontal-relative:margin;mso-position-vertical:top;mso-position-vertical-relative:bottom-margin-area;mso-width-percent:1000;mso-height-percent:0;mso-width-relative:margin;mso-height-relative:margin;v-text-anchor:middle" o:gfxdata="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" fillcolor="#4f81bd [3204]" stroked="f" strokeweight="2pt">
+              <w10:wrap type="square" anchorx="margin" anchory="margin"/>
+            </v:rect>
+          </w:pict>
+        </mc:Fallback>
+      </mc:AlternateContent>
+    </w:r>
+  </w:p>
+</w:ftr>
+</file>
+
+<file path=word/footnotes.xml><?xml version="1.0" encoding="utf-8"?>
+<w:footnotes xmlns:wpc="http://schemas.microsoft.com/office/word/2010/wordprocessingCanvas" xmlns:mc="http://schemas.openxmlformats.org/markup-compatibility/2006" xmlns:o="urn:schemas-microsoft-com:office:office" xmlns:r="http://schemas.openxmlformats.org/officeDocument/2006/relationships" xmlns:m="http://schemas.openxmlformats.org/officeDocument/2006/math" xmlns:v="urn:schemas-microsoft-com:vml" xmlns:wp14="http://schemas.microsoft.com/office/word/2010/wordprocessingDrawing" xmlns:wp="http://schemas.openxmlformats.org/drawingml/2006/wordprocessingDrawing" xmlns:w10="urn:schemas-microsoft-com:office:word" xmlns:w="http://schemas.openxmlformats.org/wordprocessingml/2006/main" xmlns:w14="http://schemas.microsoft.com/office/word/2010/wordml" xmlns:wpg="http://schemas.microsoft.com/office/word/2010/wordprocessingGroup" xmlns:wpi="http://schemas.microsoft.com/office/word/2010/wordprocessingInk" xmlns:wne="http://schemas.microsoft.com/office/word/2006/wordml" xmlns:wps="http://schemas.microsoft.com/office/word/2010/wordprocessingShape" mc:Ignorable="w14 wp14">
+  <w:footnote w:type="separator" w:id="-1">
+    <w:p>
+      <w:pPr>
+        <w:spacing w:line="240" w:lineRule="auto"/>
+      </w:pPr>
+      <w:r>
+        <w:separator/>
+      </w:r>
+    </w:p>
+  </w:footnote>
+  <w:footnote w:type="continuationSeparator" w:id="0">
+    <w:p>
+      <w:pPr>
+        <w:spacing w:line="240" w:lineRule="auto"/>
+      </w:pPr>
+      <w:r>
+        <w:continuationSeparator/>
+      </w:r>
+    </w:p>
+  </w:footnote>
+</w:footnotes>
+</file>
+
 <file path=word/numbering.xml><?xml version="1.0" encoding="utf-8"?>
 <w:numbering xmlns:wpc="http://schemas.microsoft.com/office/word/2010/wordprocessingCanvas" xmlns:mc="http://schemas.openxmlformats.org/markup-compatibility/2006" xmlns:o="urn:schemas-microsoft-com:office:office" xmlns:r="http://schemas.openxmlformats.org/officeDocument/2006/relationships" xmlns:m="http://schemas.openxmlformats.org/officeDocument/2006/math" xmlns:v="urn:schemas-microsoft-com:vml" xmlns:wp14="http://schemas.microsoft.com/office/word/2010/wordprocessingDrawing" xmlns:wp="http://schemas.openxmlformats.org/drawingml/2006/wordprocessingDrawing" xmlns:w10="urn:schemas-microsoft-com:office:word" xmlns:w="http://schemas.openxmlformats.org/wordprocessingml/2006/main" xmlns:w14="http://schemas.microsoft.com/office/word/2010/wordml" xmlns:wpg="http://schemas.microsoft.com/office/word/2010/wordprocessingGroup" xmlns:wpi="http://schemas.microsoft.com/office/word/2010/wordprocessingInk" xmlns:wne="http://schemas.microsoft.com/office/word/2006/wordml" xmlns:wps="http://schemas.microsoft.com/office/word/2010/wordprocessingShape" mc:Ignorable="w14 wp14">
   <w:abstractNum w:abstractNumId="0">
@@ -5473,6 +6110,119 @@
     </w:lvl>
   </w:abstractNum>
   <w:abstractNum w:abstractNumId="3">
+    <w:nsid w:val="0EB85260"/>
+    <w:multiLevelType w:val="hybridMultilevel"/>
+    <w:tmpl w:val="F91AEEF0"/>
+    <w:lvl w:ilvl="0" w:tplc="04160001">
+      <w:start w:val="1"/>
+      <w:numFmt w:val="bullet"/>
+      <w:lvlText w:val=""/>
+      <w:lvlJc w:val="left"/>
+      <w:pPr>
+        <w:ind w:left="1440" w:hanging="360"/>
+      </w:pPr>
+      <w:rPr>
+        <w:rFonts w:ascii="Symbol" w:hAnsi="Symbol" w:hint="default"/>
+      </w:rPr>
+    </w:lvl>
+    <w:lvl w:ilvl="1" w:tplc="04090003" w:tentative="1">
+      <w:start w:val="1"/>
+      <w:numFmt w:val="bullet"/>
+      <w:lvlText w:val="o"/>
+      <w:lvlJc w:val="left"/>
+      <w:pPr>
+        <w:ind w:left="2160" w:hanging="360"/>
+      </w:pPr>
+      <w:rPr>
+        <w:rFonts w:ascii="Courier New" w:hAnsi="Courier New" w:cs="Courier New" w:hint="default"/>
+      </w:rPr>
+    </w:lvl>
+    <w:lvl w:ilvl="2" w:tplc="04090005" w:tentative="1">
+      <w:start w:val="1"/>
+      <w:numFmt w:val="bullet"/>
+      <w:lvlText w:val=""/>
+      <w:lvlJc w:val="left"/>
+      <w:pPr>
+        <w:ind w:left="2880" w:hanging="360"/>
+      </w:pPr>
+      <w:rPr>
+        <w:rFonts w:ascii="Wingdings" w:hAnsi="Wingdings" w:hint="default"/>
+      </w:rPr>
+    </w:lvl>
+    <w:lvl w:ilvl="3" w:tplc="04090001" w:tentative="1">
+      <w:start w:val="1"/>
+      <w:numFmt w:val="bullet"/>
+      <w:lvlText w:val=""/>
+      <w:lvlJc w:val="left"/>
+      <w:pPr>
+        <w:ind w:left="3600" w:hanging="360"/>
+      </w:pPr>
+      <w:rPr>
+        <w:rFonts w:ascii="Symbol" w:hAnsi="Symbol" w:hint="default"/>
+      </w:rPr>
+    </w:lvl>
+    <w:lvl w:ilvl="4" w:tplc="04090003" w:tentative="1">
+      <w:start w:val="1"/>
+      <w:numFmt w:val="bullet"/>
+      <w:lvlText w:val="o"/>
+      <w:lvlJc w:val="left"/>
+      <w:pPr>
+        <w:ind w:left="4320" w:hanging="360"/>
+      </w:pPr>
+      <w:rPr>
+        <w:rFonts w:ascii="Courier New" w:hAnsi="Courier New" w:cs="Courier New" w:hint="default"/>
+      </w:rPr>
+    </w:lvl>
+    <w:lvl w:ilvl="5" w:tplc="04090005" w:tentative="1">
+      <w:start w:val="1"/>
+      <w:numFmt w:val="bullet"/>
+      <w:lvlText w:val=""/>
+      <w:lvlJc w:val="left"/>
+      <w:pPr>
+        <w:ind w:left="5040" w:hanging="360"/>
+      </w:pPr>
+      <w:rPr>
+        <w:rFonts w:ascii="Wingdings" w:hAnsi="Wingdings" w:hint="default"/>
+      </w:rPr>
+    </w:lvl>
+    <w:lvl w:ilvl="6" w:tplc="04090001" w:tentative="1">
+      <w:start w:val="1"/>
+      <w:numFmt w:val="bullet"/>
+      <w:lvlText w:val=""/>
+      <w:lvlJc w:val="left"/>
+      <w:pPr>
+        <w:ind w:left="5760" w:hanging="360"/>
+      </w:pPr>
+      <w:rPr>
+        <w:rFonts w:ascii="Symbol" w:hAnsi="Symbol" w:hint="default"/>
+      </w:rPr>
+    </w:lvl>
+    <w:lvl w:ilvl="7" w:tplc="04090003" w:tentative="1">
+      <w:start w:val="1"/>
+      <w:numFmt w:val="bullet"/>
+      <w:lvlText w:val="o"/>
+      <w:lvlJc w:val="left"/>
+      <w:pPr>
+        <w:ind w:left="6480" w:hanging="360"/>
+      </w:pPr>
+      <w:rPr>
+        <w:rFonts w:ascii="Courier New" w:hAnsi="Courier New" w:cs="Courier New" w:hint="default"/>
+      </w:rPr>
+    </w:lvl>
+    <w:lvl w:ilvl="8" w:tplc="04090005" w:tentative="1">
+      <w:start w:val="1"/>
+      <w:numFmt w:val="bullet"/>
+      <w:lvlText w:val=""/>
+      <w:lvlJc w:val="left"/>
+      <w:pPr>
+        <w:ind w:left="7200" w:hanging="360"/>
+      </w:pPr>
+      <w:rPr>
+        <w:rFonts w:ascii="Wingdings" w:hAnsi="Wingdings" w:hint="default"/>
+      </w:rPr>
+    </w:lvl>
+  </w:abstractNum>
+  <w:abstractNum w:abstractNumId="4">
     <w:nsid w:val="12C37AA1"/>
     <w:multiLevelType w:val="hybridMultilevel"/>
     <w:tmpl w:val="7EAACA3E"/>
@@ -5585,7 +6335,93 @@
       </w:rPr>
     </w:lvl>
   </w:abstractNum>
-  <w:abstractNum w:abstractNumId="4">
+  <w:abstractNum w:abstractNumId="5">
+    <w:nsid w:val="17140E94"/>
+    <w:multiLevelType w:val="hybridMultilevel"/>
+    <w:tmpl w:val="C8005A36"/>
+    <w:lvl w:ilvl="0" w:tplc="04160017">
+      <w:start w:val="1"/>
+      <w:numFmt w:val="lowerLetter"/>
+      <w:lvlText w:val="%1)"/>
+      <w:lvlJc w:val="left"/>
+      <w:pPr>
+        <w:ind w:left="1080" w:hanging="360"/>
+      </w:pPr>
+    </w:lvl>
+    <w:lvl w:ilvl="1" w:tplc="04090019" w:tentative="1">
+      <w:start w:val="1"/>
+      <w:numFmt w:val="lowerLetter"/>
+      <w:lvlText w:val="%2."/>
+      <w:lvlJc w:val="left"/>
+      <w:pPr>
+        <w:ind w:left="1800" w:hanging="360"/>
+      </w:pPr>
+    </w:lvl>
+    <w:lvl w:ilvl="2" w:tplc="0409001B" w:tentative="1">
+      <w:start w:val="1"/>
+      <w:numFmt w:val="lowerRoman"/>
+      <w:lvlText w:val="%3."/>
+      <w:lvlJc w:val="right"/>
+      <w:pPr>
+        <w:ind w:left="2520" w:hanging="180"/>
+      </w:pPr>
+    </w:lvl>
+    <w:lvl w:ilvl="3" w:tplc="0409000F" w:tentative="1">
+      <w:start w:val="1"/>
+      <w:numFmt w:val="decimal"/>
+      <w:lvlText w:val="%4."/>
+      <w:lvlJc w:val="left"/>
+      <w:pPr>
+        <w:ind w:left="3240" w:hanging="360"/>
+      </w:pPr>
+    </w:lvl>
+    <w:lvl w:ilvl="4" w:tplc="04090019" w:tentative="1">
+      <w:start w:val="1"/>
+      <w:numFmt w:val="lowerLetter"/>
+      <w:lvlText w:val="%5."/>
+      <w:lvlJc w:val="left"/>
+      <w:pPr>
+        <w:ind w:left="3960" w:hanging="360"/>
+      </w:pPr>
+    </w:lvl>
+    <w:lvl w:ilvl="5" w:tplc="0409001B" w:tentative="1">
+      <w:start w:val="1"/>
+      <w:numFmt w:val="lowerRoman"/>
+      <w:lvlText w:val="%6."/>
+      <w:lvlJc w:val="right"/>
+      <w:pPr>
+        <w:ind w:left="4680" w:hanging="180"/>
+      </w:pPr>
+    </w:lvl>
+    <w:lvl w:ilvl="6" w:tplc="0409000F" w:tentative="1">
+      <w:start w:val="1"/>
+      <w:numFmt w:val="decimal"/>
+      <w:lvlText w:val="%7."/>
+      <w:lvlJc w:val="left"/>
+      <w:pPr>
+        <w:ind w:left="5400" w:hanging="360"/>
+      </w:pPr>
+    </w:lvl>
+    <w:lvl w:ilvl="7" w:tplc="04090019" w:tentative="1">
+      <w:start w:val="1"/>
+      <w:numFmt w:val="lowerLetter"/>
+      <w:lvlText w:val="%8."/>
+      <w:lvlJc w:val="left"/>
+      <w:pPr>
+        <w:ind w:left="6120" w:hanging="360"/>
+      </w:pPr>
+    </w:lvl>
+    <w:lvl w:ilvl="8" w:tplc="0409001B" w:tentative="1">
+      <w:start w:val="1"/>
+      <w:numFmt w:val="lowerRoman"/>
+      <w:lvlText w:val="%9."/>
+      <w:lvlJc w:val="right"/>
+      <w:pPr>
+        <w:ind w:left="6840" w:hanging="180"/>
+      </w:pPr>
+    </w:lvl>
+  </w:abstractNum>
+  <w:abstractNum w:abstractNumId="6">
     <w:nsid w:val="173A4546"/>
     <w:multiLevelType w:val="hybridMultilevel"/>
     <w:tmpl w:val="90E6719E"/>
@@ -5674,7 +6510,7 @@
       </w:pPr>
     </w:lvl>
   </w:abstractNum>
-  <w:abstractNum w:abstractNumId="5">
+  <w:abstractNum w:abstractNumId="7">
     <w:nsid w:val="1C8D11BB"/>
     <w:multiLevelType w:val="hybridMultilevel"/>
     <w:tmpl w:val="AD98215A"/>
@@ -5763,7 +6599,7 @@
       </w:pPr>
     </w:lvl>
   </w:abstractNum>
-  <w:abstractNum w:abstractNumId="6">
+  <w:abstractNum w:abstractNumId="8">
     <w:nsid w:val="1FA66CB4"/>
     <w:multiLevelType w:val="hybridMultilevel"/>
     <w:tmpl w:val="118812B4"/>
@@ -5849,7 +6685,7 @@
       </w:pPr>
     </w:lvl>
   </w:abstractNum>
-  <w:abstractNum w:abstractNumId="7">
+  <w:abstractNum w:abstractNumId="9">
     <w:nsid w:val="20935088"/>
     <w:multiLevelType w:val="hybridMultilevel"/>
     <w:tmpl w:val="6DB41C5E"/>
@@ -5962,7 +6798,7 @@
       </w:rPr>
     </w:lvl>
   </w:abstractNum>
-  <w:abstractNum w:abstractNumId="8">
+  <w:abstractNum w:abstractNumId="10">
     <w:nsid w:val="23551EB5"/>
     <w:multiLevelType w:val="hybridMultilevel"/>
     <w:tmpl w:val="AA8C26C0"/>
@@ -6048,7 +6884,7 @@
       </w:pPr>
     </w:lvl>
   </w:abstractNum>
-  <w:abstractNum w:abstractNumId="9">
+  <w:abstractNum w:abstractNumId="11">
     <w:nsid w:val="242F6A9A"/>
     <w:multiLevelType w:val="hybridMultilevel"/>
     <w:tmpl w:val="B954484A"/>
@@ -6134,7 +6970,7 @@
       </w:pPr>
     </w:lvl>
   </w:abstractNum>
-  <w:abstractNum w:abstractNumId="10">
+  <w:abstractNum w:abstractNumId="12">
     <w:nsid w:val="251307D4"/>
     <w:multiLevelType w:val="hybridMultilevel"/>
     <w:tmpl w:val="26F85344"/>
@@ -6223,7 +7059,96 @@
       </w:pPr>
     </w:lvl>
   </w:abstractNum>
-  <w:abstractNum w:abstractNumId="11">
+  <w:abstractNum w:abstractNumId="13">
+    <w:nsid w:val="28866204"/>
+    <w:multiLevelType w:val="hybridMultilevel"/>
+    <w:tmpl w:val="F9CA46E4"/>
+    <w:lvl w:ilvl="0" w:tplc="55DAE4A6">
+      <w:start w:val="1"/>
+      <w:numFmt w:val="decimal"/>
+      <w:lvlText w:val="%1."/>
+      <w:lvlJc w:val="left"/>
+      <w:pPr>
+        <w:ind w:left="720" w:hanging="360"/>
+      </w:pPr>
+      <w:rPr>
+        <w:rFonts w:hint="default"/>
+      </w:rPr>
+    </w:lvl>
+    <w:lvl w:ilvl="1" w:tplc="04090019" w:tentative="1">
+      <w:start w:val="1"/>
+      <w:numFmt w:val="lowerLetter"/>
+      <w:lvlText w:val="%2."/>
+      <w:lvlJc w:val="left"/>
+      <w:pPr>
+        <w:ind w:left="1440" w:hanging="360"/>
+      </w:pPr>
+    </w:lvl>
+    <w:lvl w:ilvl="2" w:tplc="0409001B" w:tentative="1">
+      <w:start w:val="1"/>
+      <w:numFmt w:val="lowerRoman"/>
+      <w:lvlText w:val="%3."/>
+      <w:lvlJc w:val="right"/>
+      <w:pPr>
+        <w:ind w:left="2160" w:hanging="180"/>
+      </w:pPr>
+    </w:lvl>
+    <w:lvl w:ilvl="3" w:tplc="0409000F" w:tentative="1">
+      <w:start w:val="1"/>
+      <w:numFmt w:val="decimal"/>
+      <w:lvlText w:val="%4."/>
+      <w:lvlJc w:val="left"/>
+      <w:pPr>
+        <w:ind w:left="2880" w:hanging="360"/>
+      </w:pPr>
+    </w:lvl>
+    <w:lvl w:ilvl="4" w:tplc="04090019" w:tentative="1">
+      <w:start w:val="1"/>
+      <w:numFmt w:val="lowerLetter"/>
+      <w:lvlText w:val="%5."/>
+      <w:lvlJc w:val="left"/>
+      <w:pPr>
+        <w:ind w:left="3600" w:hanging="360"/>
+      </w:pPr>
+    </w:lvl>
+    <w:lvl w:ilvl="5" w:tplc="0409001B" w:tentative="1">
+      <w:start w:val="1"/>
+      <w:numFmt w:val="lowerRoman"/>
+      <w:lvlText w:val="%6."/>
+      <w:lvlJc w:val="right"/>
+      <w:pPr>
+        <w:ind w:left="4320" w:hanging="180"/>
+      </w:pPr>
+    </w:lvl>
+    <w:lvl w:ilvl="6" w:tplc="0409000F" w:tentative="1">
+      <w:start w:val="1"/>
+      <w:numFmt w:val="decimal"/>
+      <w:lvlText w:val="%7."/>
+      <w:lvlJc w:val="left"/>
+      <w:pPr>
+        <w:ind w:left="5040" w:hanging="360"/>
+      </w:pPr>
+    </w:lvl>
+    <w:lvl w:ilvl="7" w:tplc="04090019" w:tentative="1">
+      <w:start w:val="1"/>
+      <w:numFmt w:val="lowerLetter"/>
+      <w:lvlText w:val="%8."/>
+      <w:lvlJc w:val="left"/>
+      <w:pPr>
+        <w:ind w:left="5760" w:hanging="360"/>
+      </w:pPr>
+    </w:lvl>
+    <w:lvl w:ilvl="8" w:tplc="0409001B" w:tentative="1">
+      <w:start w:val="1"/>
+      <w:numFmt w:val="lowerRoman"/>
+      <w:lvlText w:val="%9."/>
+      <w:lvlJc w:val="right"/>
+      <w:pPr>
+        <w:ind w:left="6480" w:hanging="180"/>
+      </w:pPr>
+    </w:lvl>
+  </w:abstractNum>
+  <w:abstractNum w:abstractNumId="14">
     <w:nsid w:val="29BC43D9"/>
     <w:multiLevelType w:val="hybridMultilevel"/>
     <w:tmpl w:val="863625A8"/>
@@ -6336,7 +7261,7 @@
       </w:rPr>
     </w:lvl>
   </w:abstractNum>
-  <w:abstractNum w:abstractNumId="12">
+  <w:abstractNum w:abstractNumId="15">
     <w:nsid w:val="326510B5"/>
     <w:multiLevelType w:val="hybridMultilevel"/>
     <w:tmpl w:val="3800EA40"/>
@@ -6422,7 +7347,7 @@
       </w:pPr>
     </w:lvl>
   </w:abstractNum>
-  <w:abstractNum w:abstractNumId="13">
+  <w:abstractNum w:abstractNumId="16">
     <w:nsid w:val="350C492E"/>
     <w:multiLevelType w:val="hybridMultilevel"/>
     <w:tmpl w:val="6F08F20E"/>
@@ -6508,7 +7433,215 @@
       </w:pPr>
     </w:lvl>
   </w:abstractNum>
-  <w:abstractNum w:abstractNumId="14">
+  <w:abstractNum w:abstractNumId="17">
+    <w:nsid w:val="3590169D"/>
+    <w:multiLevelType w:val="hybridMultilevel"/>
+    <w:tmpl w:val="812E376E"/>
+    <w:lvl w:ilvl="0" w:tplc="04160017">
+      <w:start w:val="1"/>
+      <w:numFmt w:val="lowerLetter"/>
+      <w:lvlText w:val="%1)"/>
+      <w:lvlJc w:val="left"/>
+      <w:pPr>
+        <w:ind w:left="1080" w:hanging="360"/>
+      </w:pPr>
+    </w:lvl>
+    <w:lvl w:ilvl="1" w:tplc="04090019" w:tentative="1">
+      <w:start w:val="1"/>
+      <w:numFmt w:val="lowerLetter"/>
+      <w:lvlText w:val="%2."/>
+      <w:lvlJc w:val="left"/>
+      <w:pPr>
+        <w:ind w:left="1800" w:hanging="360"/>
+      </w:pPr>
+    </w:lvl>
+    <w:lvl w:ilvl="2" w:tplc="0409001B" w:tentative="1">
+      <w:start w:val="1"/>
+      <w:numFmt w:val="lowerRoman"/>
+      <w:lvlText w:val="%3."/>
+      <w:lvlJc w:val="right"/>
+      <w:pPr>
+        <w:ind w:left="2520" w:hanging="180"/>
+      </w:pPr>
+    </w:lvl>
+    <w:lvl w:ilvl="3" w:tplc="0409000F" w:tentative="1">
+      <w:start w:val="1"/>
+      <w:numFmt w:val="decimal"/>
+      <w:lvlText w:val="%4."/>
+      <w:lvlJc w:val="left"/>
+      <w:pPr>
+        <w:ind w:left="3240" w:hanging="360"/>
+      </w:pPr>
+    </w:lvl>
+    <w:lvl w:ilvl="4" w:tplc="04090019" w:tentative="1">
+      <w:start w:val="1"/>
+      <w:numFmt w:val="lowerLetter"/>
+      <w:lvlText w:val="%5."/>
+      <w:lvlJc w:val="left"/>
+      <w:pPr>
+        <w:ind w:left="3960" w:hanging="360"/>
+      </w:pPr>
+    </w:lvl>
+    <w:lvl w:ilvl="5" w:tplc="0409001B" w:tentative="1">
+      <w:start w:val="1"/>
+      <w:numFmt w:val="lowerRoman"/>
+      <w:lvlText w:val="%6."/>
+      <w:lvlJc w:val="right"/>
+      <w:pPr>
+        <w:ind w:left="4680" w:hanging="180"/>
+      </w:pPr>
+    </w:lvl>
+    <w:lvl w:ilvl="6" w:tplc="0409000F" w:tentative="1">
+      <w:start w:val="1"/>
+      <w:numFmt w:val="decimal"/>
+      <w:lvlText w:val="%7."/>
+      <w:lvlJc w:val="left"/>
+      <w:pPr>
+        <w:ind w:left="5400" w:hanging="360"/>
+      </w:pPr>
+    </w:lvl>
+    <w:lvl w:ilvl="7" w:tplc="04090019" w:tentative="1">
+      <w:start w:val="1"/>
+      <w:numFmt w:val="lowerLetter"/>
+      <w:lvlText w:val="%8."/>
+      <w:lvlJc w:val="left"/>
+      <w:pPr>
+        <w:ind w:left="6120" w:hanging="360"/>
+      </w:pPr>
+    </w:lvl>
+    <w:lvl w:ilvl="8" w:tplc="0409001B" w:tentative="1">
+      <w:start w:val="1"/>
+      <w:numFmt w:val="lowerRoman"/>
+      <w:lvlText w:val="%9."/>
+      <w:lvlJc w:val="right"/>
+      <w:pPr>
+        <w:ind w:left="6840" w:hanging="180"/>
+      </w:pPr>
+    </w:lvl>
+  </w:abstractNum>
+  <w:abstractNum w:abstractNumId="18">
+    <w:nsid w:val="36702E9D"/>
+    <w:multiLevelType w:val="multilevel"/>
+    <w:tmpl w:val="DBF49A4E"/>
+    <w:lvl w:ilvl="0">
+      <w:start w:val="1"/>
+      <w:numFmt w:val="bullet"/>
+      <w:lvlText w:val="o"/>
+      <w:lvlJc w:val="left"/>
+      <w:pPr>
+        <w:ind w:left="720" w:firstLine="360"/>
+      </w:pPr>
+      <w:rPr>
+        <w:rFonts w:ascii="Courier New" w:hAnsi="Courier New" w:cs="Courier New" w:hint="default"/>
+        <w:u w:val="none"/>
+      </w:rPr>
+    </w:lvl>
+    <w:lvl w:ilvl="1">
+      <w:start w:val="1"/>
+      <w:numFmt w:val="bullet"/>
+      <w:lvlText w:val="○"/>
+      <w:lvlJc w:val="left"/>
+      <w:pPr>
+        <w:ind w:left="1440" w:firstLine="1080"/>
+      </w:pPr>
+      <w:rPr>
+        <w:rFonts w:ascii="Arial" w:eastAsia="Arial" w:hAnsi="Arial" w:cs="Arial"/>
+        <w:u w:val="none"/>
+      </w:rPr>
+    </w:lvl>
+    <w:lvl w:ilvl="2">
+      <w:start w:val="1"/>
+      <w:numFmt w:val="bullet"/>
+      <w:lvlText w:val="■"/>
+      <w:lvlJc w:val="left"/>
+      <w:pPr>
+        <w:ind w:left="2160" w:firstLine="1800"/>
+      </w:pPr>
+      <w:rPr>
+        <w:rFonts w:ascii="Arial" w:eastAsia="Arial" w:hAnsi="Arial" w:cs="Arial"/>
+        <w:u w:val="none"/>
+      </w:rPr>
+    </w:lvl>
+    <w:lvl w:ilvl="3">
+      <w:start w:val="1"/>
+      <w:numFmt w:val="bullet"/>
+      <w:lvlText w:val="●"/>
+      <w:lvlJc w:val="left"/>
+      <w:pPr>
+        <w:ind w:left="2880" w:firstLine="2520"/>
+      </w:pPr>
+      <w:rPr>
+        <w:rFonts w:ascii="Arial" w:eastAsia="Arial" w:hAnsi="Arial" w:cs="Arial"/>
+        <w:u w:val="none"/>
+      </w:rPr>
+    </w:lvl>
+    <w:lvl w:ilvl="4">
+      <w:start w:val="1"/>
+      <w:numFmt w:val="bullet"/>
+      <w:lvlText w:val="○"/>
+      <w:lvlJc w:val="left"/>
+      <w:pPr>
+        <w:ind w:left="3600" w:firstLine="3240"/>
+      </w:pPr>
+      <w:rPr>
+        <w:rFonts w:ascii="Arial" w:eastAsia="Arial" w:hAnsi="Arial" w:cs="Arial"/>
+        <w:u w:val="none"/>
+      </w:rPr>
+    </w:lvl>
+    <w:lvl w:ilvl="5">
+      <w:start w:val="1"/>
+      <w:numFmt w:val="bullet"/>
+      <w:lvlText w:val="■"/>
+      <w:lvlJc w:val="left"/>
+      <w:pPr>
+        <w:ind w:left="4320" w:firstLine="3960"/>
+      </w:pPr>
+      <w:rPr>
+        <w:rFonts w:ascii="Arial" w:eastAsia="Arial" w:hAnsi="Arial" w:cs="Arial"/>
+        <w:u w:val="none"/>
+      </w:rPr>
+    </w:lvl>
+    <w:lvl w:ilvl="6">
+      <w:start w:val="1"/>
+      <w:numFmt w:val="bullet"/>
+      <w:lvlText w:val="●"/>
+      <w:lvlJc w:val="left"/>
+      <w:pPr>
+        <w:ind w:left="5040" w:firstLine="4680"/>
+      </w:pPr>
+      <w:rPr>
+        <w:rFonts w:ascii="Arial" w:eastAsia="Arial" w:hAnsi="Arial" w:cs="Arial"/>
+        <w:u w:val="none"/>
+      </w:rPr>
+    </w:lvl>
+    <w:lvl w:ilvl="7">
+      <w:start w:val="1"/>
+      <w:numFmt w:val="bullet"/>
+      <w:lvlText w:val="○"/>
+      <w:lvlJc w:val="left"/>
+      <w:pPr>
+        <w:ind w:left="5760" w:firstLine="5400"/>
+      </w:pPr>
+      <w:rPr>
+        <w:rFonts w:ascii="Arial" w:eastAsia="Arial" w:hAnsi="Arial" w:cs="Arial"/>
+        <w:u w:val="none"/>
+      </w:rPr>
+    </w:lvl>
+    <w:lvl w:ilvl="8">
+      <w:start w:val="1"/>
+      <w:numFmt w:val="bullet"/>
+      <w:lvlText w:val="■"/>
+      <w:lvlJc w:val="left"/>
+      <w:pPr>
+        <w:ind w:left="6480" w:firstLine="6120"/>
+      </w:pPr>
+      <w:rPr>
+        <w:rFonts w:ascii="Arial" w:eastAsia="Arial" w:hAnsi="Arial" w:cs="Arial"/>
+        <w:u w:val="none"/>
+      </w:rPr>
+    </w:lvl>
+  </w:abstractNum>
+  <w:abstractNum w:abstractNumId="19">
     <w:nsid w:val="36DD71B1"/>
     <w:multiLevelType w:val="hybridMultilevel"/>
     <w:tmpl w:val="E2F2E4C2"/>
@@ -6597,7 +7730,7 @@
       </w:pPr>
     </w:lvl>
   </w:abstractNum>
-  <w:abstractNum w:abstractNumId="15">
+  <w:abstractNum w:abstractNumId="20">
     <w:nsid w:val="37B31BE0"/>
     <w:multiLevelType w:val="multilevel"/>
     <w:tmpl w:val="1ACC53FE"/>
@@ -6718,7 +7851,7 @@
       </w:rPr>
     </w:lvl>
   </w:abstractNum>
-  <w:abstractNum w:abstractNumId="16">
+  <w:abstractNum w:abstractNumId="21">
     <w:nsid w:val="395E7A49"/>
     <w:multiLevelType w:val="hybridMultilevel"/>
     <w:tmpl w:val="7E0C0A8A"/>
@@ -6807,7 +7940,7 @@
       </w:pPr>
     </w:lvl>
   </w:abstractNum>
-  <w:abstractNum w:abstractNumId="17">
+  <w:abstractNum w:abstractNumId="22">
     <w:nsid w:val="42253B32"/>
     <w:multiLevelType w:val="hybridMultilevel"/>
     <w:tmpl w:val="3EB4D58C"/>
@@ -6893,7 +8026,7 @@
       </w:pPr>
     </w:lvl>
   </w:abstractNum>
-  <w:abstractNum w:abstractNumId="18">
+  <w:abstractNum w:abstractNumId="23">
     <w:nsid w:val="46E745A3"/>
     <w:multiLevelType w:val="hybridMultilevel"/>
     <w:tmpl w:val="809696DE"/>
@@ -6982,7 +8115,7 @@
       </w:pPr>
     </w:lvl>
   </w:abstractNum>
-  <w:abstractNum w:abstractNumId="19">
+  <w:abstractNum w:abstractNumId="24">
     <w:nsid w:val="47E5581D"/>
     <w:multiLevelType w:val="hybridMultilevel"/>
     <w:tmpl w:val="B720C8B8"/>
@@ -7071,7 +8204,7 @@
       </w:pPr>
     </w:lvl>
   </w:abstractNum>
-  <w:abstractNum w:abstractNumId="20">
+  <w:abstractNum w:abstractNumId="25">
     <w:nsid w:val="4A6F5A36"/>
     <w:multiLevelType w:val="multilevel"/>
     <w:tmpl w:val="32B496F2"/>
@@ -7193,7 +8326,7 @@
       </w:rPr>
     </w:lvl>
   </w:abstractNum>
-  <w:abstractNum w:abstractNumId="21">
+  <w:abstractNum w:abstractNumId="26">
     <w:nsid w:val="506D2421"/>
     <w:multiLevelType w:val="hybridMultilevel"/>
     <w:tmpl w:val="8E48F104"/>
@@ -7282,7 +8415,7 @@
       </w:pPr>
     </w:lvl>
   </w:abstractNum>
-  <w:abstractNum w:abstractNumId="22">
+  <w:abstractNum w:abstractNumId="27">
     <w:nsid w:val="54051224"/>
     <w:multiLevelType w:val="hybridMultilevel"/>
     <w:tmpl w:val="38AA54E8"/>
@@ -7368,7 +8501,7 @@
       </w:pPr>
     </w:lvl>
   </w:abstractNum>
-  <w:abstractNum w:abstractNumId="23">
+  <w:abstractNum w:abstractNumId="28">
     <w:nsid w:val="55FD083D"/>
     <w:multiLevelType w:val="hybridMultilevel"/>
     <w:tmpl w:val="5BBE241A"/>
@@ -7457,7 +8590,7 @@
       </w:pPr>
     </w:lvl>
   </w:abstractNum>
-  <w:abstractNum w:abstractNumId="24">
+  <w:abstractNum w:abstractNumId="29">
     <w:nsid w:val="5A11062E"/>
     <w:multiLevelType w:val="hybridMultilevel"/>
     <w:tmpl w:val="67A474D2"/>
@@ -7543,7 +8676,7 @@
       </w:pPr>
     </w:lvl>
   </w:abstractNum>
-  <w:abstractNum w:abstractNumId="25">
+  <w:abstractNum w:abstractNumId="30">
     <w:nsid w:val="5A943934"/>
     <w:multiLevelType w:val="hybridMultilevel"/>
     <w:tmpl w:val="698A48E0"/>
@@ -7629,7 +8762,7 @@
       </w:pPr>
     </w:lvl>
   </w:abstractNum>
-  <w:abstractNum w:abstractNumId="26">
+  <w:abstractNum w:abstractNumId="31">
     <w:nsid w:val="5DB241D6"/>
     <w:multiLevelType w:val="multilevel"/>
     <w:tmpl w:val="EDB4A420"/>
@@ -7751,7 +8884,7 @@
       </w:rPr>
     </w:lvl>
   </w:abstractNum>
-  <w:abstractNum w:abstractNumId="27">
+  <w:abstractNum w:abstractNumId="32">
     <w:nsid w:val="621C20FC"/>
     <w:multiLevelType w:val="hybridMultilevel"/>
     <w:tmpl w:val="51D6F304"/>
@@ -7837,7 +8970,96 @@
       </w:pPr>
     </w:lvl>
   </w:abstractNum>
-  <w:abstractNum w:abstractNumId="28">
+  <w:abstractNum w:abstractNumId="33">
+    <w:nsid w:val="678C238A"/>
+    <w:multiLevelType w:val="hybridMultilevel"/>
+    <w:tmpl w:val="4B4AD714"/>
+    <w:lvl w:ilvl="0" w:tplc="04160017">
+      <w:start w:val="1"/>
+      <w:numFmt w:val="lowerLetter"/>
+      <w:lvlText w:val="%1)"/>
+      <w:lvlJc w:val="left"/>
+      <w:pPr>
+        <w:ind w:left="1080" w:hanging="360"/>
+      </w:pPr>
+      <w:rPr>
+        <w:rFonts w:hint="default"/>
+      </w:rPr>
+    </w:lvl>
+    <w:lvl w:ilvl="1" w:tplc="04090019" w:tentative="1">
+      <w:start w:val="1"/>
+      <w:numFmt w:val="lowerLetter"/>
+      <w:lvlText w:val="%2."/>
+      <w:lvlJc w:val="left"/>
+      <w:pPr>
+        <w:ind w:left="1800" w:hanging="360"/>
+      </w:pPr>
+    </w:lvl>
+    <w:lvl w:ilvl="2" w:tplc="0409001B" w:tentative="1">
+      <w:start w:val="1"/>
+      <w:numFmt w:val="lowerRoman"/>
+      <w:lvlText w:val="%3."/>
+      <w:lvlJc w:val="right"/>
+      <w:pPr>
+        <w:ind w:left="2520" w:hanging="180"/>
+      </w:pPr>
+    </w:lvl>
+    <w:lvl w:ilvl="3" w:tplc="0409000F" w:tentative="1">
+      <w:start w:val="1"/>
+      <w:numFmt w:val="decimal"/>
+      <w:lvlText w:val="%4."/>
+      <w:lvlJc w:val="left"/>
+      <w:pPr>
+        <w:ind w:left="3240" w:hanging="360"/>
+      </w:pPr>
+    </w:lvl>
+    <w:lvl w:ilvl="4" w:tplc="04090019" w:tentative="1">
+      <w:start w:val="1"/>
+      <w:numFmt w:val="lowerLetter"/>
+      <w:lvlText w:val="%5."/>
+      <w:lvlJc w:val="left"/>
+      <w:pPr>
+        <w:ind w:left="3960" w:hanging="360"/>
+      </w:pPr>
+    </w:lvl>
+    <w:lvl w:ilvl="5" w:tplc="0409001B" w:tentative="1">
+      <w:start w:val="1"/>
+      <w:numFmt w:val="lowerRoman"/>
+      <w:lvlText w:val="%6."/>
+      <w:lvlJc w:val="right"/>
+      <w:pPr>
+        <w:ind w:left="4680" w:hanging="180"/>
+      </w:pPr>
+    </w:lvl>
+    <w:lvl w:ilvl="6" w:tplc="0409000F" w:tentative="1">
+      <w:start w:val="1"/>
+      <w:numFmt w:val="decimal"/>
+      <w:lvlText w:val="%7."/>
+      <w:lvlJc w:val="left"/>
+      <w:pPr>
+        <w:ind w:left="5400" w:hanging="360"/>
+      </w:pPr>
+    </w:lvl>
+    <w:lvl w:ilvl="7" w:tplc="04090019" w:tentative="1">
+      <w:start w:val="1"/>
+      <w:numFmt w:val="lowerLetter"/>
+      <w:lvlText w:val="%8."/>
+      <w:lvlJc w:val="left"/>
+      <w:pPr>
+        <w:ind w:left="6120" w:hanging="360"/>
+      </w:pPr>
+    </w:lvl>
+    <w:lvl w:ilvl="8" w:tplc="0409001B" w:tentative="1">
+      <w:start w:val="1"/>
+      <w:numFmt w:val="lowerRoman"/>
+      <w:lvlText w:val="%9."/>
+      <w:lvlJc w:val="right"/>
+      <w:pPr>
+        <w:ind w:left="6840" w:hanging="180"/>
+      </w:pPr>
+    </w:lvl>
+  </w:abstractNum>
+  <w:abstractNum w:abstractNumId="34">
     <w:nsid w:val="6ACA2682"/>
     <w:multiLevelType w:val="hybridMultilevel"/>
     <w:tmpl w:val="9DB49BC8"/>
@@ -7923,7 +9145,7 @@
       </w:pPr>
     </w:lvl>
   </w:abstractNum>
-  <w:abstractNum w:abstractNumId="29">
+  <w:abstractNum w:abstractNumId="35">
     <w:nsid w:val="6D3F46B1"/>
     <w:multiLevelType w:val="hybridMultilevel"/>
     <w:tmpl w:val="9522CF3E"/>
@@ -8009,7 +9231,7 @@
       </w:pPr>
     </w:lvl>
   </w:abstractNum>
-  <w:abstractNum w:abstractNumId="30">
+  <w:abstractNum w:abstractNumId="36">
     <w:nsid w:val="724339AA"/>
     <w:multiLevelType w:val="hybridMultilevel"/>
     <w:tmpl w:val="CE7CF30A"/>
@@ -8122,7 +9344,7 @@
       </w:rPr>
     </w:lvl>
   </w:abstractNum>
-  <w:abstractNum w:abstractNumId="31">
+  <w:abstractNum w:abstractNumId="37">
     <w:nsid w:val="72993331"/>
     <w:multiLevelType w:val="hybridMultilevel"/>
     <w:tmpl w:val="1B1A3398"/>
@@ -8211,7 +9433,7 @@
       </w:pPr>
     </w:lvl>
   </w:abstractNum>
-  <w:abstractNum w:abstractNumId="32">
+  <w:abstractNum w:abstractNumId="38">
     <w:nsid w:val="73D802AE"/>
     <w:multiLevelType w:val="hybridMultilevel"/>
     <w:tmpl w:val="6CBCE7F4"/>
@@ -8300,7 +9522,7 @@
       </w:pPr>
     </w:lvl>
   </w:abstractNum>
-  <w:abstractNum w:abstractNumId="33">
+  <w:abstractNum w:abstractNumId="39">
     <w:nsid w:val="764175A7"/>
     <w:multiLevelType w:val="hybridMultilevel"/>
     <w:tmpl w:val="3C887782"/>
@@ -8389,7 +9611,7 @@
       </w:pPr>
     </w:lvl>
   </w:abstractNum>
-  <w:abstractNum w:abstractNumId="34">
+  <w:abstractNum w:abstractNumId="40">
     <w:nsid w:val="78692841"/>
     <w:multiLevelType w:val="hybridMultilevel"/>
     <w:tmpl w:val="1F7E9E7A"/>
@@ -8478,7 +9700,7 @@
       </w:pPr>
     </w:lvl>
   </w:abstractNum>
-  <w:abstractNum w:abstractNumId="35">
+  <w:abstractNum w:abstractNumId="41">
     <w:nsid w:val="7E7075BE"/>
     <w:multiLevelType w:val="hybridMultilevel"/>
     <w:tmpl w:val="B546EADC"/>
@@ -8592,82 +9814,82 @@
     </w:lvl>
   </w:abstractNum>
   <w:num w:numId="1">
+    <w:abstractNumId w:val="25"/>
+  </w:num>
+  <w:num w:numId="2">
+    <w:abstractNumId w:val="31"/>
+  </w:num>
+  <w:num w:numId="3">
+    <w:abstractNumId w:val="14"/>
+  </w:num>
+  <w:num w:numId="4">
+    <w:abstractNumId w:val="10"/>
+  </w:num>
+  <w:num w:numId="5">
+    <w:abstractNumId w:val="32"/>
+  </w:num>
+  <w:num w:numId="6">
+    <w:abstractNumId w:val="9"/>
+  </w:num>
+  <w:num w:numId="7">
     <w:abstractNumId w:val="20"/>
   </w:num>
-  <w:num w:numId="2">
+  <w:num w:numId="8">
+    <w:abstractNumId w:val="37"/>
+  </w:num>
+  <w:num w:numId="9">
+    <w:abstractNumId w:val="39"/>
+  </w:num>
+  <w:num w:numId="10">
+    <w:abstractNumId w:val="30"/>
+  </w:num>
+  <w:num w:numId="11">
     <w:abstractNumId w:val="26"/>
   </w:num>
-  <w:num w:numId="3">
-    <w:abstractNumId w:val="11"/>
-  </w:num>
-  <w:num w:numId="4">
-    <w:abstractNumId w:val="8"/>
-  </w:num>
-  <w:num w:numId="5">
-    <w:abstractNumId w:val="27"/>
-  </w:num>
-  <w:num w:numId="6">
+  <w:num w:numId="12">
     <w:abstractNumId w:val="7"/>
   </w:num>
-  <w:num w:numId="7">
-    <w:abstractNumId w:val="15"/>
-  </w:num>
-  <w:num w:numId="8">
-    <w:abstractNumId w:val="31"/>
-  </w:num>
-  <w:num w:numId="9">
-    <w:abstractNumId w:val="33"/>
-  </w:num>
-  <w:num w:numId="10">
-    <w:abstractNumId w:val="25"/>
-  </w:num>
-  <w:num w:numId="11">
-    <w:abstractNumId w:val="21"/>
-  </w:num>
-  <w:num w:numId="12">
-    <w:abstractNumId w:val="5"/>
-  </w:num>
   <w:num w:numId="13">
-    <w:abstractNumId w:val="18"/>
+    <w:abstractNumId w:val="23"/>
   </w:num>
   <w:num w:numId="14">
-    <w:abstractNumId w:val="34"/>
+    <w:abstractNumId w:val="40"/>
   </w:num>
   <w:num w:numId="15">
     <w:abstractNumId w:val="1"/>
   </w:num>
   <w:num w:numId="16">
-    <w:abstractNumId w:val="23"/>
+    <w:abstractNumId w:val="28"/>
   </w:num>
   <w:num w:numId="17">
-    <w:abstractNumId w:val="17"/>
+    <w:abstractNumId w:val="22"/>
   </w:num>
   <w:num w:numId="18">
-    <w:abstractNumId w:val="32"/>
+    <w:abstractNumId w:val="38"/>
   </w:num>
   <w:num w:numId="19">
-    <w:abstractNumId w:val="29"/>
+    <w:abstractNumId w:val="35"/>
   </w:num>
   <w:num w:numId="20">
-    <w:abstractNumId w:val="9"/>
+    <w:abstractNumId w:val="11"/>
   </w:num>
   <w:num w:numId="21">
-    <w:abstractNumId w:val="13"/>
+    <w:abstractNumId w:val="16"/>
   </w:num>
   <w:num w:numId="22">
-    <w:abstractNumId w:val="35"/>
+    <w:abstractNumId w:val="41"/>
   </w:num>
   <w:num w:numId="23">
-    <w:abstractNumId w:val="28"/>
+    <w:abstractNumId w:val="34"/>
   </w:num>
   <w:num w:numId="24">
-    <w:abstractNumId w:val="22"/>
+    <w:abstractNumId w:val="27"/>
   </w:num>
   <w:num w:numId="25">
-    <w:abstractNumId w:val="12"/>
+    <w:abstractNumId w:val="15"/>
   </w:num>
   <w:num w:numId="26">
-    <w:abstractNumId w:val="6"/>
+    <w:abstractNumId w:val="8"/>
   </w:num>
   <w:num w:numId="27">
     <w:abstractNumId w:val="2"/>
@@ -8676,28 +9898,46 @@
     <w:abstractNumId w:val="0"/>
   </w:num>
   <w:num w:numId="29">
-    <w:abstractNumId w:val="14"/>
+    <w:abstractNumId w:val="19"/>
   </w:num>
   <w:num w:numId="30">
-    <w:abstractNumId w:val="16"/>
+    <w:abstractNumId w:val="21"/>
   </w:num>
   <w:num w:numId="31">
+    <w:abstractNumId w:val="6"/>
+  </w:num>
+  <w:num w:numId="32">
+    <w:abstractNumId w:val="12"/>
+  </w:num>
+  <w:num w:numId="33">
+    <w:abstractNumId w:val="29"/>
+  </w:num>
+  <w:num w:numId="34">
+    <w:abstractNumId w:val="36"/>
+  </w:num>
+  <w:num w:numId="35">
     <w:abstractNumId w:val="4"/>
   </w:num>
-  <w:num w:numId="32">
-    <w:abstractNumId w:val="10"/>
-  </w:num>
-  <w:num w:numId="33">
+  <w:num w:numId="36">
     <w:abstractNumId w:val="24"/>
   </w:num>
-  <w:num w:numId="34">
-    <w:abstractNumId w:val="30"/>
+  <w:num w:numId="37">
+    <w:abstractNumId w:val="33"/>
   </w:num>
-  <w:num w:numId="35">
+  <w:num w:numId="38">
     <w:abstractNumId w:val="3"/>
   </w:num>
-  <w:num w:numId="36">
-    <w:abstractNumId w:val="19"/>
+  <w:num w:numId="39">
+    <w:abstractNumId w:val="18"/>
+  </w:num>
+  <w:num w:numId="40">
+    <w:abstractNumId w:val="17"/>
+  </w:num>
+  <w:num w:numId="41">
+    <w:abstractNumId w:val="13"/>
+  </w:num>
+  <w:num w:numId="42">
+    <w:abstractNumId w:val="5"/>
   </w:num>
   <w:numIdMacAtCleanup w:val="11"/>
 </w:numbering>
@@ -9039,6 +10279,98 @@
       <w:contextualSpacing/>
     </w:pPr>
   </w:style>
+  <w:style w:type="paragraph" w:styleId="Cabealho">
+    <w:name w:val="header"/>
+    <w:basedOn w:val="Normal"/>
+    <w:link w:val="CabealhoChar"/>
+    <w:uiPriority w:val="99"/>
+    <w:unhideWhenUsed/>
+    <w:rsid w:val="003E41AC"/>
+    <w:pPr>
+      <w:tabs>
+        <w:tab w:val="center" w:pos="4419"/>
+        <w:tab w:val="right" w:pos="8838"/>
+      </w:tabs>
+      <w:spacing w:line="240" w:lineRule="auto"/>
+    </w:pPr>
+  </w:style>
+  <w:style w:type="character" w:customStyle="1" w:styleId="CabealhoChar">
+    <w:name w:val="Cabeçalho Char"/>
+    <w:basedOn w:val="Fontepargpadro"/>
+    <w:link w:val="Cabealho"/>
+    <w:uiPriority w:val="99"/>
+    <w:rsid w:val="003E41AC"/>
+  </w:style>
+  <w:style w:type="paragraph" w:styleId="Rodap">
+    <w:name w:val="footer"/>
+    <w:basedOn w:val="Normal"/>
+    <w:link w:val="RodapChar"/>
+    <w:uiPriority w:val="99"/>
+    <w:unhideWhenUsed/>
+    <w:rsid w:val="003E41AC"/>
+    <w:pPr>
+      <w:tabs>
+        <w:tab w:val="center" w:pos="4419"/>
+        <w:tab w:val="right" w:pos="8838"/>
+      </w:tabs>
+      <w:spacing w:line="240" w:lineRule="auto"/>
+    </w:pPr>
+  </w:style>
+  <w:style w:type="character" w:customStyle="1" w:styleId="RodapChar">
+    <w:name w:val="Rodapé Char"/>
+    <w:basedOn w:val="Fontepargpadro"/>
+    <w:link w:val="Rodap"/>
+    <w:uiPriority w:val="99"/>
+    <w:rsid w:val="003E41AC"/>
+  </w:style>
+  <w:style w:type="paragraph" w:customStyle="1" w:styleId="538552DCBB0F4C4BB087ED922D6A6322">
+    <w:name w:val="538552DCBB0F4C4BB087ED922D6A6322"/>
+    <w:rsid w:val="003E41AC"/>
+    <w:pPr>
+      <w:pBdr>
+        <w:top w:val="none" w:sz="0" w:space="0" w:color="auto"/>
+        <w:left w:val="none" w:sz="0" w:space="0" w:color="auto"/>
+        <w:bottom w:val="none" w:sz="0" w:space="0" w:color="auto"/>
+        <w:right w:val="none" w:sz="0" w:space="0" w:color="auto"/>
+        <w:between w:val="none" w:sz="0" w:space="0" w:color="auto"/>
+      </w:pBdr>
+      <w:spacing w:after="200"/>
+    </w:pPr>
+    <w:rPr>
+      <w:rFonts w:asciiTheme="minorHAnsi" w:eastAsiaTheme="minorEastAsia" w:hAnsiTheme="minorHAnsi" w:cstheme="minorBidi"/>
+      <w:color w:val="auto"/>
+    </w:rPr>
+  </w:style>
+  <w:style w:type="paragraph" w:styleId="Textodebalo">
+    <w:name w:val="Balloon Text"/>
+    <w:basedOn w:val="Normal"/>
+    <w:link w:val="TextodebaloChar"/>
+    <w:uiPriority w:val="99"/>
+    <w:semiHidden/>
+    <w:unhideWhenUsed/>
+    <w:rsid w:val="003E41AC"/>
+    <w:pPr>
+      <w:spacing w:line="240" w:lineRule="auto"/>
+    </w:pPr>
+    <w:rPr>
+      <w:rFonts w:ascii="Tahoma" w:hAnsi="Tahoma" w:cs="Tahoma"/>
+      <w:sz w:val="16"/>
+      <w:szCs w:val="16"/>
+    </w:rPr>
+  </w:style>
+  <w:style w:type="character" w:customStyle="1" w:styleId="TextodebaloChar">
+    <w:name w:val="Texto de balão Char"/>
+    <w:basedOn w:val="Fontepargpadro"/>
+    <w:link w:val="Textodebalo"/>
+    <w:uiPriority w:val="99"/>
+    <w:semiHidden/>
+    <w:rsid w:val="003E41AC"/>
+    <w:rPr>
+      <w:rFonts w:ascii="Tahoma" w:hAnsi="Tahoma" w:cs="Tahoma"/>
+      <w:sz w:val="16"/>
+      <w:szCs w:val="16"/>
+    </w:rPr>
+  </w:style>
 </w:styles>
 </file>
 
@@ -9378,7 +10710,628 @@
       <w:contextualSpacing/>
     </w:pPr>
   </w:style>
+  <w:style w:type="paragraph" w:styleId="Cabealho">
+    <w:name w:val="header"/>
+    <w:basedOn w:val="Normal"/>
+    <w:link w:val="CabealhoChar"/>
+    <w:uiPriority w:val="99"/>
+    <w:unhideWhenUsed/>
+    <w:rsid w:val="003E41AC"/>
+    <w:pPr>
+      <w:tabs>
+        <w:tab w:val="center" w:pos="4419"/>
+        <w:tab w:val="right" w:pos="8838"/>
+      </w:tabs>
+      <w:spacing w:line="240" w:lineRule="auto"/>
+    </w:pPr>
+  </w:style>
+  <w:style w:type="character" w:customStyle="1" w:styleId="CabealhoChar">
+    <w:name w:val="Cabeçalho Char"/>
+    <w:basedOn w:val="Fontepargpadro"/>
+    <w:link w:val="Cabealho"/>
+    <w:uiPriority w:val="99"/>
+    <w:rsid w:val="003E41AC"/>
+  </w:style>
+  <w:style w:type="paragraph" w:styleId="Rodap">
+    <w:name w:val="footer"/>
+    <w:basedOn w:val="Normal"/>
+    <w:link w:val="RodapChar"/>
+    <w:uiPriority w:val="99"/>
+    <w:unhideWhenUsed/>
+    <w:rsid w:val="003E41AC"/>
+    <w:pPr>
+      <w:tabs>
+        <w:tab w:val="center" w:pos="4419"/>
+        <w:tab w:val="right" w:pos="8838"/>
+      </w:tabs>
+      <w:spacing w:line="240" w:lineRule="auto"/>
+    </w:pPr>
+  </w:style>
+  <w:style w:type="character" w:customStyle="1" w:styleId="RodapChar">
+    <w:name w:val="Rodapé Char"/>
+    <w:basedOn w:val="Fontepargpadro"/>
+    <w:link w:val="Rodap"/>
+    <w:uiPriority w:val="99"/>
+    <w:rsid w:val="003E41AC"/>
+  </w:style>
+  <w:style w:type="paragraph" w:customStyle="1" w:styleId="538552DCBB0F4C4BB087ED922D6A6322">
+    <w:name w:val="538552DCBB0F4C4BB087ED922D6A6322"/>
+    <w:rsid w:val="003E41AC"/>
+    <w:pPr>
+      <w:pBdr>
+        <w:top w:val="none" w:sz="0" w:space="0" w:color="auto"/>
+        <w:left w:val="none" w:sz="0" w:space="0" w:color="auto"/>
+        <w:bottom w:val="none" w:sz="0" w:space="0" w:color="auto"/>
+        <w:right w:val="none" w:sz="0" w:space="0" w:color="auto"/>
+        <w:between w:val="none" w:sz="0" w:space="0" w:color="auto"/>
+      </w:pBdr>
+      <w:spacing w:after="200"/>
+    </w:pPr>
+    <w:rPr>
+      <w:rFonts w:asciiTheme="minorHAnsi" w:eastAsiaTheme="minorEastAsia" w:hAnsiTheme="minorHAnsi" w:cstheme="minorBidi"/>
+      <w:color w:val="auto"/>
+    </w:rPr>
+  </w:style>
+  <w:style w:type="paragraph" w:styleId="Textodebalo">
+    <w:name w:val="Balloon Text"/>
+    <w:basedOn w:val="Normal"/>
+    <w:link w:val="TextodebaloChar"/>
+    <w:uiPriority w:val="99"/>
+    <w:semiHidden/>
+    <w:unhideWhenUsed/>
+    <w:rsid w:val="003E41AC"/>
+    <w:pPr>
+      <w:spacing w:line="240" w:lineRule="auto"/>
+    </w:pPr>
+    <w:rPr>
+      <w:rFonts w:ascii="Tahoma" w:hAnsi="Tahoma" w:cs="Tahoma"/>
+      <w:sz w:val="16"/>
+      <w:szCs w:val="16"/>
+    </w:rPr>
+  </w:style>
+  <w:style w:type="character" w:customStyle="1" w:styleId="TextodebaloChar">
+    <w:name w:val="Texto de balão Char"/>
+    <w:basedOn w:val="Fontepargpadro"/>
+    <w:link w:val="Textodebalo"/>
+    <w:uiPriority w:val="99"/>
+    <w:semiHidden/>
+    <w:rsid w:val="003E41AC"/>
+    <w:rPr>
+      <w:rFonts w:ascii="Tahoma" w:hAnsi="Tahoma" w:cs="Tahoma"/>
+      <w:sz w:val="16"/>
+      <w:szCs w:val="16"/>
+    </w:rPr>
+  </w:style>
 </w:styles>
+</file>
+
+<file path=word/glossary/document.xml><?xml version="1.0" encoding="utf-8"?>
+<w:glossaryDocument xmlns:wpc="http://schemas.microsoft.com/office/word/2010/wordprocessingCanvas" xmlns:mc="http://schemas.openxmlformats.org/markup-compatibility/2006" xmlns:o="urn:schemas-microsoft-com:office:office" xmlns:r="http://schemas.openxmlformats.org/officeDocument/2006/relationships" xmlns:m="http://schemas.openxmlformats.org/officeDocument/2006/math" xmlns:v="urn:schemas-microsoft-com:vml" xmlns:wp14="http://schemas.microsoft.com/office/word/2010/wordprocessingDrawing" xmlns:wp="http://schemas.openxmlformats.org/drawingml/2006/wordprocessingDrawing" xmlns:w10="urn:schemas-microsoft-com:office:word" xmlns:w="http://schemas.openxmlformats.org/wordprocessingml/2006/main" xmlns:w14="http://schemas.microsoft.com/office/word/2010/wordml" xmlns:wpg="http://schemas.microsoft.com/office/word/2010/wordprocessingGroup" xmlns:wpi="http://schemas.microsoft.com/office/word/2010/wordprocessingInk" xmlns:wne="http://schemas.microsoft.com/office/word/2006/wordml" xmlns:wps="http://schemas.microsoft.com/office/word/2010/wordprocessingShape" mc:Ignorable="w14 wp14">
+  <w:docParts>
+    <w:docPart>
+      <w:docPartPr>
+        <w:name w:val="56A123FB87FF475DB8FF30F217D8A646"/>
+        <w:category>
+          <w:name w:val="Geral"/>
+          <w:gallery w:val="placeholder"/>
+        </w:category>
+        <w:types>
+          <w:type w:val="bbPlcHdr"/>
+        </w:types>
+        <w:behaviors>
+          <w:behavior w:val="content"/>
+        </w:behaviors>
+        <w:guid w:val="{A9BF60B5-94EC-41B7-80B8-4AA70BF1C5EC}"/>
+      </w:docPartPr>
+      <w:docPartBody>
+        <w:p>
+          <w:pPr>
+            <w:pStyle w:val="56A123FB87FF475DB8FF30F217D8A646"/>
+          </w:pPr>
+          <w:r>
+            <w:rPr>
+              <w:lang w:val="pt-BR"/>
+            </w:rPr>
+            <w:t>[Digite o nome do autor]</w:t>
+          </w:r>
+        </w:p>
+      </w:docPartBody>
+    </w:docPart>
+  </w:docParts>
+</w:glossaryDocument>
+</file>
+
+<file path=word/glossary/fontTable.xml><?xml version="1.0" encoding="utf-8"?>
+<w:fonts xmlns:mc="http://schemas.openxmlformats.org/markup-compatibility/2006" xmlns:r="http://schemas.openxmlformats.org/officeDocument/2006/relationships" xmlns:w="http://schemas.openxmlformats.org/wordprocessingml/2006/main" xmlns:w14="http://schemas.microsoft.com/office/word/2010/wordml" mc:Ignorable="w14">
+  <w:font w:name="Courier New">
+    <w:panose1 w:val="02070309020205020404"/>
+    <w:charset w:val="00"/>
+    <w:family w:val="modern"/>
+    <w:pitch w:val="fixed"/>
+    <w:sig w:usb0="E0002AFF" w:usb1="C0007843" w:usb2="00000009" w:usb3="00000000" w:csb0="000001FF" w:csb1="00000000"/>
+  </w:font>
+  <w:font w:name="Times New Roman">
+    <w:panose1 w:val="02020603050405020304"/>
+    <w:charset w:val="00"/>
+    <w:family w:val="roman"/>
+    <w:pitch w:val="variable"/>
+    <w:sig w:usb0="E0002AFF" w:usb1="C0007841" w:usb2="00000009" w:usb3="00000000" w:csb0="000001FF" w:csb1="00000000"/>
+  </w:font>
+  <w:font w:name="Wingdings">
+    <w:panose1 w:val="05000000000000000000"/>
+    <w:charset w:val="02"/>
+    <w:family w:val="auto"/>
+    <w:pitch w:val="variable"/>
+    <w:sig w:usb0="00000000" w:usb1="10000000" w:usb2="00000000" w:usb3="00000000" w:csb0="80000000" w:csb1="00000000"/>
+  </w:font>
+  <w:font w:name="Symbol">
+    <w:panose1 w:val="05050102010706020507"/>
+    <w:charset w:val="02"/>
+    <w:family w:val="roman"/>
+    <w:pitch w:val="variable"/>
+    <w:sig w:usb0="00000000" w:usb1="10000000" w:usb2="00000000" w:usb3="00000000" w:csb0="80000000" w:csb1="00000000"/>
+  </w:font>
+  <w:font w:name="Arial">
+    <w:panose1 w:val="020B0604020202020204"/>
+    <w:charset w:val="00"/>
+    <w:family w:val="swiss"/>
+    <w:pitch w:val="variable"/>
+    <w:sig w:usb0="E0002AFF" w:usb1="C0007843" w:usb2="00000009" w:usb3="00000000" w:csb0="000001FF" w:csb1="00000000"/>
+  </w:font>
+  <w:font w:name="Calibri">
+    <w:panose1 w:val="020F0502020204030204"/>
+    <w:charset w:val="00"/>
+    <w:family w:val="swiss"/>
+    <w:pitch w:val="variable"/>
+    <w:sig w:usb0="E00002FF" w:usb1="4000ACFF" w:usb2="00000001" w:usb3="00000000" w:csb0="0000019F" w:csb1="00000000"/>
+  </w:font>
+  <w:font w:name="Tahoma">
+    <w:panose1 w:val="020B0604030504040204"/>
+    <w:charset w:val="00"/>
+    <w:family w:val="swiss"/>
+    <w:pitch w:val="variable"/>
+    <w:sig w:usb0="E1002EFF" w:usb1="C000605B" w:usb2="00000029" w:usb3="00000000" w:csb0="000101FF" w:csb1="00000000"/>
+  </w:font>
+  <w:font w:name="Cambria">
+    <w:panose1 w:val="02040503050406030204"/>
+    <w:charset w:val="00"/>
+    <w:family w:val="roman"/>
+    <w:pitch w:val="variable"/>
+    <w:sig w:usb0="E00002FF" w:usb1="400004FF" w:usb2="00000000" w:usb3="00000000" w:csb0="0000019F" w:csb1="00000000"/>
+  </w:font>
+</w:fonts>
+</file>
+
+<file path=word/glossary/settings.xml><?xml version="1.0" encoding="utf-8"?>
+<w:settings xmlns:mc="http://schemas.openxmlformats.org/markup-compatibility/2006" xmlns:o="urn:schemas-microsoft-com:office:office" xmlns:r="http://schemas.openxmlformats.org/officeDocument/2006/relationships" xmlns:m="http://schemas.openxmlformats.org/officeDocument/2006/math" xmlns:v="urn:schemas-microsoft-com:vml" xmlns:w10="urn:schemas-microsoft-com:office:word" xmlns:w="http://schemas.openxmlformats.org/wordprocessingml/2006/main" xmlns:w14="http://schemas.microsoft.com/office/word/2010/wordml" xmlns:sl="http://schemas.openxmlformats.org/schemaLibrary/2006/main" mc:Ignorable="w14">
+  <w:view w:val="normal"/>
+  <w:defaultTabStop w:val="720"/>
+  <w:characterSpacingControl w:val="doNotCompress"/>
+  <w:compat>
+    <w:useFELayout/>
+    <w:compatSetting w:name="compatibilityMode" w:uri="http://schemas.microsoft.com/office/word" w:val="14"/>
+    <w:compatSetting w:name="overrideTableStyleFontSizeAndJustification" w:uri="http://schemas.microsoft.com/office/word" w:val="1"/>
+    <w:compatSetting w:name="enableOpenTypeFeatures" w:uri="http://schemas.microsoft.com/office/word" w:val="1"/>
+    <w:compatSetting w:name="doNotFlipMirrorIndents" w:uri="http://schemas.microsoft.com/office/word" w:val="1"/>
+  </w:compat>
+  <w:rsids>
+    <w:rsidRoot w:val="003E30D0"/>
+    <w:rsid w:val="003E30D0"/>
+    <w:rsid w:val="00F81D26"/>
+  </w:rsids>
+  <m:mathPr>
+    <m:mathFont m:val="Cambria Math"/>
+    <m:brkBin m:val="before"/>
+    <m:brkBinSub m:val="--"/>
+    <m:smallFrac m:val="0"/>
+    <m:dispDef/>
+    <m:lMargin m:val="0"/>
+    <m:rMargin m:val="0"/>
+    <m:defJc m:val="centerGroup"/>
+    <m:wrapIndent m:val="1440"/>
+    <m:intLim m:val="subSup"/>
+    <m:naryLim m:val="undOvr"/>
+  </m:mathPr>
+  <w:themeFontLang w:val="en-US"/>
+  <w:clrSchemeMapping w:bg1="light1" w:t1="dark1" w:bg2="light2" w:t2="dark2" w:accent1="accent1" w:accent2="accent2" w:accent3="accent3" w:accent4="accent4" w:accent5="accent5" w:accent6="accent6" w:hyperlink="hyperlink" w:followedHyperlink="followedHyperlink"/>
+  <w:decimalSymbol w:val=","/>
+  <w:listSeparator w:val=";"/>
+</w:settings>
+</file>
+
+<file path=word/glossary/styles.xml><?xml version="1.0" encoding="utf-8"?>
+<w:styles xmlns:mc="http://schemas.openxmlformats.org/markup-compatibility/2006" xmlns:r="http://schemas.openxmlformats.org/officeDocument/2006/relationships" xmlns:w="http://schemas.openxmlformats.org/wordprocessingml/2006/main" xmlns:w14="http://schemas.microsoft.com/office/word/2010/wordml" mc:Ignorable="w14">
+  <w:docDefaults>
+    <w:rPrDefault>
+      <w:rPr>
+        <w:rFonts w:asciiTheme="minorHAnsi" w:eastAsiaTheme="minorEastAsia" w:hAnsiTheme="minorHAnsi" w:cstheme="minorBidi"/>
+        <w:sz w:val="22"/>
+        <w:szCs w:val="22"/>
+        <w:lang w:val="en-US" w:eastAsia="en-US" w:bidi="ar-SA"/>
+      </w:rPr>
+    </w:rPrDefault>
+    <w:pPrDefault>
+      <w:pPr>
+        <w:spacing w:after="200" w:line="276" w:lineRule="auto"/>
+      </w:pPr>
+    </w:pPrDefault>
+  </w:docDefaults>
+  <w:latentStyles w:defLockedState="0" w:defUIPriority="99" w:defSemiHidden="1" w:defUnhideWhenUsed="1" w:defQFormat="0" w:count="267">
+    <w:lsdException w:name="Normal" w:semiHidden="0" w:uiPriority="0" w:unhideWhenUsed="0" w:qFormat="1"/>
+    <w:lsdException w:name="heading 1" w:semiHidden="0" w:uiPriority="9" w:unhideWhenUsed="0" w:qFormat="1"/>
+    <w:lsdException w:name="heading 2" w:uiPriority="9" w:qFormat="1"/>
+    <w:lsdException w:name="heading 3" w:uiPriority="9" w:qFormat="1"/>
+    <w:lsdException w:name="heading 4" w:uiPriority="9" w:qFormat="1"/>
+    <w:lsdException w:name="heading 5" w:uiPriority="9" w:qFormat="1"/>
+    <w:lsdException w:name="heading 6" w:uiPriority="9" w:qFormat="1"/>
+    <w:lsdException w:name="heading 7" w:uiPriority="9" w:qFormat="1"/>
+    <w:lsdException w:name="heading 8" w:uiPriority="9" w:qFormat="1"/>
+    <w:lsdException w:name="heading 9" w:uiPriority="9" w:qFormat="1"/>
+    <w:lsdException w:name="toc 1" w:uiPriority="39"/>
+    <w:lsdException w:name="toc 2" w:uiPriority="39"/>
+    <w:lsdException w:name="toc 3" w:uiPriority="39"/>
+    <w:lsdException w:name="toc 4" w:uiPriority="39"/>
+    <w:lsdException w:name="toc 5" w:uiPriority="39"/>
+    <w:lsdException w:name="toc 6" w:uiPriority="39"/>
+    <w:lsdException w:name="toc 7" w:uiPriority="39"/>
+    <w:lsdException w:name="toc 8" w:uiPriority="39"/>
+    <w:lsdException w:name="toc 9" w:uiPriority="39"/>
+    <w:lsdException w:name="caption" w:uiPriority="35" w:qFormat="1"/>
+    <w:lsdException w:name="Title" w:semiHidden="0" w:uiPriority="10" w:unhideWhenUsed="0" w:qFormat="1"/>
+    <w:lsdException w:name="Default Paragraph Font" w:uiPriority="1"/>
+    <w:lsdException w:name="Subtitle" w:semiHidden="0" w:uiPriority="11" w:unhideWhenUsed="0" w:qFormat="1"/>
+    <w:lsdException w:name="Strong" w:semiHidden="0" w:uiPriority="22" w:unhideWhenUsed="0" w:qFormat="1"/>
+    <w:lsdException w:name="Emphasis" w:semiHidden="0" w:uiPriority="20" w:unhideWhenUsed="0" w:qFormat="1"/>
+    <w:lsdException w:name="Table Grid" w:semiHidden="0" w:uiPriority="59" w:unhideWhenUsed="0"/>
+    <w:lsdException w:name="Placeholder Text" w:unhideWhenUsed="0"/>
+    <w:lsdException w:name="No Spacing" w:semiHidden="0" w:uiPriority="1" w:unhideWhenUsed="0" w:qFormat="1"/>
+    <w:lsdException w:name="Light Shading" w:semiHidden="0" w:uiPriority="60" w:unhideWhenUsed="0"/>
+    <w:lsdException w:name="Light List" w:semiHidden="0" w:uiPriority="61" w:unhideWhenUsed="0"/>
+    <w:lsdException w:name="Light Grid" w:semiHidden="0" w:uiPriority="62" w:unhideWhenUsed="0"/>
+    <w:lsdException w:name="Medium Shading 1" w:semiHidden="0" w:uiPriority="63" w:unhideWhenUsed="0"/>
+    <w:lsdException w:name="Medium Shading 2" w:semiHidden="0" w:uiPriority="64" w:unhideWhenUsed="0"/>
+    <w:lsdException w:name="Medium List 1" w:semiHidden="0" w:uiPriority="65" w:unhideWhenUsed="0"/>
+    <w:lsdException w:name="Medium List 2" w:semiHidden="0" w:uiPriority="66" w:unhideWhenUsed="0"/>
+    <w:lsdException w:name="Medium Grid 1" w:semiHidden="0" w:uiPriority="67" w:unhideWhenUsed="0"/>
+    <w:lsdException w:name="Medium Grid 2" w:semiHidden="0" w:uiPriority="68" w:unhideWhenUsed="0"/>
+    <w:lsdException w:name="Medium Grid 3" w:semiHidden="0" w:uiPriority="69" w:unhideWhenUsed="0"/>
+    <w:lsdException w:name="Dark List" w:semiHidden="0" w:uiPriority="70" w:unhideWhenUsed="0"/>
+    <w:lsdException w:name="Colorful Shading" w:semiHidden="0" w:uiPriority="71" w:unhideWhenUsed="0"/>
+    <w:lsdException w:name="Colorful List" w:semiHidden="0" w:uiPriority="72" w:unhideWhenUsed="0"/>
+    <w:lsdException w:name="Colorful Grid" w:semiHidden="0" w:uiPriority="73" w:unhideWhenUsed="0"/>
+    <w:lsdException w:name="Light Shading Accent 1" w:semiHidden="0" w:uiPriority="60" w:unhideWhenUsed="0"/>
+    <w:lsdException w:name="Light List Accent 1" w:semiHidden="0" w:uiPriority="61" w:unhideWhenUsed="0"/>
+    <w:lsdException w:name="Light Grid Accent 1" w:semiHidden="0" w:uiPriority="62" w:unhideWhenUsed="0"/>
+    <w:lsdException w:name="Medium Shading 1 Accent 1" w:semiHidden="0" w:uiPriority="63" w:unhideWhenUsed="0"/>
+    <w:lsdException w:name="Medium Shading 2 Accent 1" w:semiHidden="0" w:uiPriority="64" w:unhideWhenUsed="0"/>
+    <w:lsdException w:name="Medium List 1 Accent 1" w:semiHidden="0" w:uiPriority="65" w:unhideWhenUsed="0"/>
+    <w:lsdException w:name="Revision" w:unhideWhenUsed="0"/>
+    <w:lsdException w:name="List Paragraph" w:semiHidden="0" w:uiPriority="34" w:unhideWhenUsed="0" w:qFormat="1"/>
+    <w:lsdException w:name="Quote" w:semiHidden="0" w:uiPriority="29" w:unhideWhenUsed="0" w:qFormat="1"/>
+    <w:lsdException w:name="Intense Quote" w:semiHidden="0" w:uiPriority="30" w:unhideWhenUsed="0" w:qFormat="1"/>
+    <w:lsdException w:name="Medium List 2 Accent 1" w:semiHidden="0" w:uiPriority="66" w:unhideWhenUsed="0"/>
+    <w:lsdException w:name="Medium Grid 1 Accent 1" w:semiHidden="0" w:uiPriority="67" w:unhideWhenUsed="0"/>
+    <w:lsdException w:name="Medium Grid 2 Accent 1" w:semiHidden="0" w:uiPriority="68" w:unhideWhenUsed="0"/>
+    <w:lsdException w:name="Medium Grid 3 Accent 1" w:semiHidden="0" w:uiPriority="69" w:unhideWhenUsed="0"/>
+    <w:lsdException w:name="Dark List Accent 1" w:semiHidden="0" w:uiPriority="70" w:unhideWhenUsed="0"/>
+    <w:lsdException w:name="Colorful Shading Accent 1" w:semiHidden="0" w:uiPriority="71" w:unhideWhenUsed="0"/>
+    <w:lsdException w:name="Colorful List Accent 1" w:semiHidden="0" w:uiPriority="72" w:unhideWhenUsed="0"/>
+    <w:lsdException w:name="Colorful Grid Accent 1" w:semiHidden="0" w:uiPriority="73" w:unhideWhenUsed="0"/>
+    <w:lsdException w:name="Light Shading Accent 2" w:semiHidden="0" w:uiPriority="60" w:unhideWhenUsed="0"/>
+    <w:lsdException w:name="Light List Accent 2" w:semiHidden="0" w:uiPriority="61" w:unhideWhenUsed="0"/>
+    <w:lsdException w:name="Light Grid Accent 2" w:semiHidden="0" w:uiPriority="62" w:unhideWhenUsed="0"/>
+    <w:lsdException w:name="Medium Shading 1 Accent 2" w:semiHidden="0" w:uiPriority="63" w:unhideWhenUsed="0"/>
+    <w:lsdException w:name="Medium Shading 2 Accent 2" w:semiHidden="0" w:uiPriority="64" w:unhideWhenUsed="0"/>
+    <w:lsdException w:name="Medium List 1 Accent 2" w:semiHidden="0" w:uiPriority="65" w:unhideWhenUsed="0"/>
+    <w:lsdException w:name="Medium List 2 Accent 2" w:semiHidden="0" w:uiPriority="66" w:unhideWhenUsed="0"/>
+    <w:lsdException w:name="Medium Grid 1 Accent 2" w:semiHidden="0" w:uiPriority="67" w:unhideWhenUsed="0"/>
+    <w:lsdException w:name="Medium Grid 2 Accent 2" w:semiHidden="0" w:uiPriority="68" w:unhideWhenUsed="0"/>
+    <w:lsdException w:name="Medium Grid 3 Accent 2" w:semiHidden="0" w:uiPriority="69" w:unhideWhenUsed="0"/>
+    <w:lsdException w:name="Dark List Accent 2" w:semiHidden="0" w:uiPriority="70" w:unhideWhenUsed="0"/>
+    <w:lsdException w:name="Colorful Shading Accent 2" w:semiHidden="0" w:uiPriority="71" w:unhideWhenUsed="0"/>
+    <w:lsdException w:name="Colorful List Accent 2" w:semiHidden="0" w:uiPriority="72" w:unhideWhenUsed="0"/>
+    <w:lsdException w:name="Colorful Grid Accent 2" w:semiHidden="0" w:uiPriority="73" w:unhideWhenUsed="0"/>
+    <w:lsdException w:name="Light Shading Accent 3" w:semiHidden="0" w:uiPriority="60" w:unhideWhenUsed="0"/>
+    <w:lsdException w:name="Light List Accent 3" w:semiHidden="0" w:uiPriority="61" w:unhideWhenUsed="0"/>
+    <w:lsdException w:name="Light Grid Accent 3" w:semiHidden="0" w:uiPriority="62" w:unhideWhenUsed="0"/>
+    <w:lsdException w:name="Medium Shading 1 Accent 3" w:semiHidden="0" w:uiPriority="63" w:unhideWhenUsed="0"/>
+    <w:lsdException w:name="Medium Shading 2 Accent 3" w:semiHidden="0" w:uiPriority="64" w:unhideWhenUsed="0"/>
+    <w:lsdException w:name="Medium List 1 Accent 3" w:semiHidden="0" w:uiPriority="65" w:unhideWhenUsed="0"/>
+    <w:lsdException w:name="Medium List 2 Accent 3" w:semiHidden="0" w:uiPriority="66" w:unhideWhenUsed="0"/>
+    <w:lsdException w:name="Medium Grid 1 Accent 3" w:semiHidden="0" w:uiPriority="67" w:unhideWhenUsed="0"/>
+    <w:lsdException w:name="Medium Grid 2 Accent 3" w:semiHidden="0" w:uiPriority="68" w:unhideWhenUsed="0"/>
+    <w:lsdException w:name="Medium Grid 3 Accent 3" w:semiHidden="0" w:uiPriority="69" w:unhideWhenUsed="0"/>
+    <w:lsdException w:name="Dark List Accent 3" w:semiHidden="0" w:uiPriority="70" w:unhideWhenUsed="0"/>
+    <w:lsdException w:name="Colorful Shading Accent 3" w:semiHidden="0" w:uiPriority="71" w:unhideWhenUsed="0"/>
+    <w:lsdException w:name="Colorful List Accent 3" w:semiHidden="0" w:uiPriority="72" w:unhideWhenUsed="0"/>
+    <w:lsdException w:name="Colorful Grid Accent 3" w:semiHidden="0" w:uiPriority="73" w:unhideWhenUsed="0"/>
+    <w:lsdException w:name="Light Shading Accent 4" w:semiHidden="0" w:uiPriority="60" w:unhideWhenUsed="0"/>
+    <w:lsdException w:name="Light List Accent 4" w:semiHidden="0" w:uiPriority="61" w:unhideWhenUsed="0"/>
+    <w:lsdException w:name="Light Grid Accent 4" w:semiHidden="0" w:uiPriority="62" w:unhideWhenUsed="0"/>
+    <w:lsdException w:name="Medium Shading 1 Accent 4" w:semiHidden="0" w:uiPriority="63" w:unhideWhenUsed="0"/>
+    <w:lsdException w:name="Medium Shading 2 Accent 4" w:semiHidden="0" w:uiPriority="64" w:unhideWhenUsed="0"/>
+    <w:lsdException w:name="Medium List 1 Accent 4" w:semiHidden="0" w:uiPriority="65" w:unhideWhenUsed="0"/>
+    <w:lsdException w:name="Medium List 2 Accent 4" w:semiHidden="0" w:uiPriority="66" w:unhideWhenUsed="0"/>
+    <w:lsdException w:name="Medium Grid 1 Accent 4" w:semiHidden="0" w:uiPriority="67" w:unhideWhenUsed="0"/>
+    <w:lsdException w:name="Medium Grid 2 Accent 4" w:semiHidden="0" w:uiPriority="68" w:unhideWhenUsed="0"/>
+    <w:lsdException w:name="Medium Grid 3 Accent 4" w:semiHidden="0" w:uiPriority="69" w:unhideWhenUsed="0"/>
+    <w:lsdException w:name="Dark List Accent 4" w:semiHidden="0" w:uiPriority="70" w:unhideWhenUsed="0"/>
+    <w:lsdException w:name="Colorful Shading Accent 4" w:semiHidden="0" w:uiPriority="71" w:unhideWhenUsed="0"/>
+    <w:lsdException w:name="Colorful List Accent 4" w:semiHidden="0" w:uiPriority="72" w:unhideWhenUsed="0"/>
+    <w:lsdException w:name="Colorful Grid Accent 4" w:semiHidden="0" w:uiPriority="73" w:unhideWhenUsed="0"/>
+    <w:lsdException w:name="Light Shading Accent 5" w:semiHidden="0" w:uiPriority="60" w:unhideWhenUsed="0"/>
+    <w:lsdException w:name="Light List Accent 5" w:semiHidden="0" w:uiPriority="61" w:unhideWhenUsed="0"/>
+    <w:lsdException w:name="Light Grid Accent 5" w:semiHidden="0" w:uiPriority="62" w:unhideWhenUsed="0"/>
+    <w:lsdException w:name="Medium Shading 1 Accent 5" w:semiHidden="0" w:uiPriority="63" w:unhideWhenUsed="0"/>
+    <w:lsdException w:name="Medium Shading 2 Accent 5" w:semiHidden="0" w:uiPriority="64" w:unhideWhenUsed="0"/>
+    <w:lsdException w:name="Medium List 1 Accent 5" w:semiHidden="0" w:uiPriority="65" w:unhideWhenUsed="0"/>
+    <w:lsdException w:name="Medium List 2 Accent 5" w:semiHidden="0" w:uiPriority="66" w:unhideWhenUsed="0"/>
+    <w:lsdException w:name="Medium Grid 1 Accent 5" w:semiHidden="0" w:uiPriority="67" w:unhideWhenUsed="0"/>
+    <w:lsdException w:name="Medium Grid 2 Accent 5" w:semiHidden="0" w:uiPriority="68" w:unhideWhenUsed="0"/>
+    <w:lsdException w:name="Medium Grid 3 Accent 5" w:semiHidden="0" w:uiPriority="69" w:unhideWhenUsed="0"/>
+    <w:lsdException w:name="Dark List Accent 5" w:semiHidden="0" w:uiPriority="70" w:unhideWhenUsed="0"/>
+    <w:lsdException w:name="Colorful Shading Accent 5" w:semiHidden="0" w:uiPriority="71" w:unhideWhenUsed="0"/>
+    <w:lsdException w:name="Colorful List Accent 5" w:semiHidden="0" w:uiPriority="72" w:unhideWhenUsed="0"/>
+    <w:lsdException w:name="Colorful Grid Accent 5" w:semiHidden="0" w:uiPriority="73" w:unhideWhenUsed="0"/>
+    <w:lsdException w:name="Light Shading Accent 6" w:semiHidden="0" w:uiPriority="60" w:unhideWhenUsed="0"/>
+    <w:lsdException w:name="Light List Accent 6" w:semiHidden="0" w:uiPriority="61" w:unhideWhenUsed="0"/>
+    <w:lsdException w:name="Light Grid Accent 6" w:semiHidden="0" w:uiPriority="62" w:unhideWhenUsed="0"/>
+    <w:lsdException w:name="Medium Shading 1 Accent 6" w:semiHidden="0" w:uiPriority="63" w:unhideWhenUsed="0"/>
+    <w:lsdException w:name="Medium Shading 2 Accent 6" w:semiHidden="0" w:uiPriority="64" w:unhideWhenUsed="0"/>
+    <w:lsdException w:name="Medium List 1 Accent 6" w:semiHidden="0" w:uiPriority="65" w:unhideWhenUsed="0"/>
+    <w:lsdException w:name="Medium List 2 Accent 6" w:semiHidden="0" w:uiPriority="66" w:unhideWhenUsed="0"/>
+    <w:lsdException w:name="Medium Grid 1 Accent 6" w:semiHidden="0" w:uiPriority="67" w:unhideWhenUsed="0"/>
+    <w:lsdException w:name="Medium Grid 2 Accent 6" w:semiHidden="0" w:uiPriority="68" w:unhideWhenUsed="0"/>
+    <w:lsdException w:name="Medium Grid 3 Accent 6" w:semiHidden="0" w:uiPriority="69" w:unhideWhenUsed="0"/>
+    <w:lsdException w:name="Dark List Accent 6" w:semiHidden="0" w:uiPriority="70" w:unhideWhenUsed="0"/>
+    <w:lsdException w:name="Colorful Shading Accent 6" w:semiHidden="0" w:uiPriority="71" w:unhideWhenUsed="0"/>
+    <w:lsdException w:name="Colorful List Accent 6" w:semiHidden="0" w:uiPriority="72" w:unhideWhenUsed="0"/>
+    <w:lsdException w:name="Colorful Grid Accent 6" w:semiHidden="0" w:uiPriority="73" w:unhideWhenUsed="0"/>
+    <w:lsdException w:name="Subtle Emphasis" w:semiHidden="0" w:uiPriority="19" w:unhideWhenUsed="0" w:qFormat="1"/>
+    <w:lsdException w:name="Intense Emphasis" w:semiHidden="0" w:uiPriority="21" w:unhideWhenUsed="0" w:qFormat="1"/>
+    <w:lsdException w:name="Subtle Reference" w:semiHidden="0" w:uiPriority="31" w:unhideWhenUsed="0" w:qFormat="1"/>
+    <w:lsdException w:name="Intense Reference" w:semiHidden="0" w:uiPriority="32" w:unhideWhenUsed="0" w:qFormat="1"/>
+    <w:lsdException w:name="Book Title" w:semiHidden="0" w:uiPriority="33" w:unhideWhenUsed="0" w:qFormat="1"/>
+    <w:lsdException w:name="Bibliography" w:uiPriority="37"/>
+    <w:lsdException w:name="TOC Heading" w:uiPriority="39" w:qFormat="1"/>
+  </w:latentStyles>
+  <w:style w:type="paragraph" w:default="1" w:styleId="Normal">
+    <w:name w:val="Normal"/>
+    <w:qFormat/>
+  </w:style>
+  <w:style w:type="character" w:default="1" w:styleId="Fontepargpadro">
+    <w:name w:val="Default Paragraph Font"/>
+    <w:uiPriority w:val="1"/>
+    <w:semiHidden/>
+    <w:unhideWhenUsed/>
+  </w:style>
+  <w:style w:type="table" w:default="1" w:styleId="Tabelanormal">
+    <w:name w:val="Normal Table"/>
+    <w:uiPriority w:val="99"/>
+    <w:semiHidden/>
+    <w:unhideWhenUsed/>
+    <w:tblPr>
+      <w:tblInd w:w="0" w:type="dxa"/>
+      <w:tblCellMar>
+        <w:top w:w="0" w:type="dxa"/>
+        <w:left w:w="108" w:type="dxa"/>
+        <w:bottom w:w="0" w:type="dxa"/>
+        <w:right w:w="108" w:type="dxa"/>
+      </w:tblCellMar>
+    </w:tblPr>
+  </w:style>
+  <w:style w:type="numbering" w:default="1" w:styleId="Semlista">
+    <w:name w:val="No List"/>
+    <w:uiPriority w:val="99"/>
+    <w:semiHidden/>
+    <w:unhideWhenUsed/>
+  </w:style>
+  <w:style w:type="paragraph" w:customStyle="1" w:styleId="56A123FB87FF475DB8FF30F217D8A646">
+    <w:name w:val="56A123FB87FF475DB8FF30F217D8A646"/>
+    <w:rsid w:val="003E30D0"/>
+  </w:style>
+</w:styles>
+</file>
+
+<file path=word/glossary/stylesWithEffects.xml><?xml version="1.0" encoding="utf-8"?>
+<w:styles xmlns:wpc="http://schemas.microsoft.com/office/word/2010/wordprocessingCanvas" xmlns:mc="http://schemas.openxmlformats.org/markup-compatibility/2006" xmlns:o="urn:schemas-microsoft-com:office:office" xmlns:r="http://schemas.openxmlformats.org/officeDocument/2006/relationships" xmlns:m="http://schemas.openxmlformats.org/officeDocument/2006/math" xmlns:v="urn:schemas-microsoft-com:vml" xmlns:wp14="http://schemas.microsoft.com/office/word/2010/wordprocessingDrawing" xmlns:wp="http://schemas.openxmlformats.org/drawingml/2006/wordprocessingDrawing" xmlns:w10="urn:schemas-microsoft-com:office:word" xmlns:w="http://schemas.openxmlformats.org/wordprocessingml/2006/main" xmlns:w14="http://schemas.microsoft.com/office/word/2010/wordml" xmlns:wpg="http://schemas.microsoft.com/office/word/2010/wordprocessingGroup" xmlns:wpi="http://schemas.microsoft.com/office/word/2010/wordprocessingInk" xmlns:wne="http://schemas.microsoft.com/office/word/2006/wordml" xmlns:wps="http://schemas.microsoft.com/office/word/2010/wordprocessingShape" mc:Ignorable="w14 wp14">
+  <w:docDefaults>
+    <w:rPrDefault>
+      <w:rPr>
+        <w:rFonts w:asciiTheme="minorHAnsi" w:eastAsiaTheme="minorEastAsia" w:hAnsiTheme="minorHAnsi" w:cstheme="minorBidi"/>
+        <w:sz w:val="22"/>
+        <w:szCs w:val="22"/>
+        <w:lang w:val="en-US" w:eastAsia="en-US" w:bidi="ar-SA"/>
+      </w:rPr>
+    </w:rPrDefault>
+    <w:pPrDefault>
+      <w:pPr>
+        <w:spacing w:after="200" w:line="276" w:lineRule="auto"/>
+      </w:pPr>
+    </w:pPrDefault>
+  </w:docDefaults>
+  <w:latentStyles w:defLockedState="0" w:defUIPriority="99" w:defSemiHidden="1" w:defUnhideWhenUsed="1" w:defQFormat="0" w:count="267">
+    <w:lsdException w:name="Normal" w:semiHidden="0" w:uiPriority="0" w:unhideWhenUsed="0" w:qFormat="1"/>
+    <w:lsdException w:name="heading 1" w:semiHidden="0" w:uiPriority="9" w:unhideWhenUsed="0" w:qFormat="1"/>
+    <w:lsdException w:name="heading 2" w:uiPriority="9" w:qFormat="1"/>
+    <w:lsdException w:name="heading 3" w:uiPriority="9" w:qFormat="1"/>
+    <w:lsdException w:name="heading 4" w:uiPriority="9" w:qFormat="1"/>
+    <w:lsdException w:name="heading 5" w:uiPriority="9" w:qFormat="1"/>
+    <w:lsdException w:name="heading 6" w:uiPriority="9" w:qFormat="1"/>
+    <w:lsdException w:name="heading 7" w:uiPriority="9" w:qFormat="1"/>
+    <w:lsdException w:name="heading 8" w:uiPriority="9" w:qFormat="1"/>
+    <w:lsdException w:name="heading 9" w:uiPriority="9" w:qFormat="1"/>
+    <w:lsdException w:name="toc 1" w:uiPriority="39"/>
+    <w:lsdException w:name="toc 2" w:uiPriority="39"/>
+    <w:lsdException w:name="toc 3" w:uiPriority="39"/>
+    <w:lsdException w:name="toc 4" w:uiPriority="39"/>
+    <w:lsdException w:name="toc 5" w:uiPriority="39"/>
+    <w:lsdException w:name="toc 6" w:uiPriority="39"/>
+    <w:lsdException w:name="toc 7" w:uiPriority="39"/>
+    <w:lsdException w:name="toc 8" w:uiPriority="39"/>
+    <w:lsdException w:name="toc 9" w:uiPriority="39"/>
+    <w:lsdException w:name="caption" w:uiPriority="35" w:qFormat="1"/>
+    <w:lsdException w:name="Title" w:semiHidden="0" w:uiPriority="10" w:unhideWhenUsed="0" w:qFormat="1"/>
+    <w:lsdException w:name="Default Paragraph Font" w:uiPriority="1"/>
+    <w:lsdException w:name="Subtitle" w:semiHidden="0" w:uiPriority="11" w:unhideWhenUsed="0" w:qFormat="1"/>
+    <w:lsdException w:name="Strong" w:semiHidden="0" w:uiPriority="22" w:unhideWhenUsed="0" w:qFormat="1"/>
+    <w:lsdException w:name="Emphasis" w:semiHidden="0" w:uiPriority="20" w:unhideWhenUsed="0" w:qFormat="1"/>
+    <w:lsdException w:name="Table Grid" w:semiHidden="0" w:uiPriority="59" w:unhideWhenUsed="0"/>
+    <w:lsdException w:name="Placeholder Text" w:unhideWhenUsed="0"/>
+    <w:lsdException w:name="No Spacing" w:semiHidden="0" w:uiPriority="1" w:unhideWhenUsed="0" w:qFormat="1"/>
+    <w:lsdException w:name="Light Shading" w:semiHidden="0" w:uiPriority="60" w:unhideWhenUsed="0"/>
+    <w:lsdException w:name="Light List" w:semiHidden="0" w:uiPriority="61" w:unhideWhenUsed="0"/>
+    <w:lsdException w:name="Light Grid" w:semiHidden="0" w:uiPriority="62" w:unhideWhenUsed="0"/>
+    <w:lsdException w:name="Medium Shading 1" w:semiHidden="0" w:uiPriority="63" w:unhideWhenUsed="0"/>
+    <w:lsdException w:name="Medium Shading 2" w:semiHidden="0" w:uiPriority="64" w:unhideWhenUsed="0"/>
+    <w:lsdException w:name="Medium List 1" w:semiHidden="0" w:uiPriority="65" w:unhideWhenUsed="0"/>
+    <w:lsdException w:name="Medium List 2" w:semiHidden="0" w:uiPriority="66" w:unhideWhenUsed="0"/>
+    <w:lsdException w:name="Medium Grid 1" w:semiHidden="0" w:uiPriority="67" w:unhideWhenUsed="0"/>
+    <w:lsdException w:name="Medium Grid 2" w:semiHidden="0" w:uiPriority="68" w:unhideWhenUsed="0"/>
+    <w:lsdException w:name="Medium Grid 3" w:semiHidden="0" w:uiPriority="69" w:unhideWhenUsed="0"/>
+    <w:lsdException w:name="Dark List" w:semiHidden="0" w:uiPriority="70" w:unhideWhenUsed="0"/>
+    <w:lsdException w:name="Colorful Shading" w:semiHidden="0" w:uiPriority="71" w:unhideWhenUsed="0"/>
+    <w:lsdException w:name="Colorful List" w:semiHidden="0" w:uiPriority="72" w:unhideWhenUsed="0"/>
+    <w:lsdException w:name="Colorful Grid" w:semiHidden="0" w:uiPriority="73" w:unhideWhenUsed="0"/>
+    <w:lsdException w:name="Light Shading Accent 1" w:semiHidden="0" w:uiPriority="60" w:unhideWhenUsed="0"/>
+    <w:lsdException w:name="Light List Accent 1" w:semiHidden="0" w:uiPriority="61" w:unhideWhenUsed="0"/>
+    <w:lsdException w:name="Light Grid Accent 1" w:semiHidden="0" w:uiPriority="62" w:unhideWhenUsed="0"/>
+    <w:lsdException w:name="Medium Shading 1 Accent 1" w:semiHidden="0" w:uiPriority="63" w:unhideWhenUsed="0"/>
+    <w:lsdException w:name="Medium Shading 2 Accent 1" w:semiHidden="0" w:uiPriority="64" w:unhideWhenUsed="0"/>
+    <w:lsdException w:name="Medium List 1 Accent 1" w:semiHidden="0" w:uiPriority="65" w:unhideWhenUsed="0"/>
+    <w:lsdException w:name="Revision" w:unhideWhenUsed="0"/>
+    <w:lsdException w:name="List Paragraph" w:semiHidden="0" w:uiPriority="34" w:unhideWhenUsed="0" w:qFormat="1"/>
+    <w:lsdException w:name="Quote" w:semiHidden="0" w:uiPriority="29" w:unhideWhenUsed="0" w:qFormat="1"/>
+    <w:lsdException w:name="Intense Quote" w:semiHidden="0" w:uiPriority="30" w:unhideWhenUsed="0" w:qFormat="1"/>
+    <w:lsdException w:name="Medium List 2 Accent 1" w:semiHidden="0" w:uiPriority="66" w:unhideWhenUsed="0"/>
+    <w:lsdException w:name="Medium Grid 1 Accent 1" w:semiHidden="0" w:uiPriority="67" w:unhideWhenUsed="0"/>
+    <w:lsdException w:name="Medium Grid 2 Accent 1" w:semiHidden="0" w:uiPriority="68" w:unhideWhenUsed="0"/>
+    <w:lsdException w:name="Medium Grid 3 Accent 1" w:semiHidden="0" w:uiPriority="69" w:unhideWhenUsed="0"/>
+    <w:lsdException w:name="Dark List Accent 1" w:semiHidden="0" w:uiPriority="70" w:unhideWhenUsed="0"/>
+    <w:lsdException w:name="Colorful Shading Accent 1" w:semiHidden="0" w:uiPriority="71" w:unhideWhenUsed="0"/>
+    <w:lsdException w:name="Colorful List Accent 1" w:semiHidden="0" w:uiPriority="72" w:unhideWhenUsed="0"/>
+    <w:lsdException w:name="Colorful Grid Accent 1" w:semiHidden="0" w:uiPriority="73" w:unhideWhenUsed="0"/>
+    <w:lsdException w:name="Light Shading Accent 2" w:semiHidden="0" w:uiPriority="60" w:unhideWhenUsed="0"/>
+    <w:lsdException w:name="Light List Accent 2" w:semiHidden="0" w:uiPriority="61" w:unhideWhenUsed="0"/>
+    <w:lsdException w:name="Light Grid Accent 2" w:semiHidden="0" w:uiPriority="62" w:unhideWhenUsed="0"/>
+    <w:lsdException w:name="Medium Shading 1 Accent 2" w:semiHidden="0" w:uiPriority="63" w:unhideWhenUsed="0"/>
+    <w:lsdException w:name="Medium Shading 2 Accent 2" w:semiHidden="0" w:uiPriority="64" w:unhideWhenUsed="0"/>
+    <w:lsdException w:name="Medium List 1 Accent 2" w:semiHidden="0" w:uiPriority="65" w:unhideWhenUsed="0"/>
+    <w:lsdException w:name="Medium List 2 Accent 2" w:semiHidden="0" w:uiPriority="66" w:unhideWhenUsed="0"/>
+    <w:lsdException w:name="Medium Grid 1 Accent 2" w:semiHidden="0" w:uiPriority="67" w:unhideWhenUsed="0"/>
+    <w:lsdException w:name="Medium Grid 2 Accent 2" w:semiHidden="0" w:uiPriority="68" w:unhideWhenUsed="0"/>
+    <w:lsdException w:name="Medium Grid 3 Accent 2" w:semiHidden="0" w:uiPriority="69" w:unhideWhenUsed="0"/>
+    <w:lsdException w:name="Dark List Accent 2" w:semiHidden="0" w:uiPriority="70" w:unhideWhenUsed="0"/>
+    <w:lsdException w:name="Colorful Shading Accent 2" w:semiHidden="0" w:uiPriority="71" w:unhideWhenUsed="0"/>
+    <w:lsdException w:name="Colorful List Accent 2" w:semiHidden="0" w:uiPriority="72" w:unhideWhenUsed="0"/>
+    <w:lsdException w:name="Colorful Grid Accent 2" w:semiHidden="0" w:uiPriority="73" w:unhideWhenUsed="0"/>
+    <w:lsdException w:name="Light Shading Accent 3" w:semiHidden="0" w:uiPriority="60" w:unhideWhenUsed="0"/>
+    <w:lsdException w:name="Light List Accent 3" w:semiHidden="0" w:uiPriority="61" w:unhideWhenUsed="0"/>
+    <w:lsdException w:name="Light Grid Accent 3" w:semiHidden="0" w:uiPriority="62" w:unhideWhenUsed="0"/>
+    <w:lsdException w:name="Medium Shading 1 Accent 3" w:semiHidden="0" w:uiPriority="63" w:unhideWhenUsed="0"/>
+    <w:lsdException w:name="Medium Shading 2 Accent 3" w:semiHidden="0" w:uiPriority="64" w:unhideWhenUsed="0"/>
+    <w:lsdException w:name="Medium List 1 Accent 3" w:semiHidden="0" w:uiPriority="65" w:unhideWhenUsed="0"/>
+    <w:lsdException w:name="Medium List 2 Accent 3" w:semiHidden="0" w:uiPriority="66" w:unhideWhenUsed="0"/>
+    <w:lsdException w:name="Medium Grid 1 Accent 3" w:semiHidden="0" w:uiPriority="67" w:unhideWhenUsed="0"/>
+    <w:lsdException w:name="Medium Grid 2 Accent 3" w:semiHidden="0" w:uiPriority="68" w:unhideWhenUsed="0"/>
+    <w:lsdException w:name="Medium Grid 3 Accent 3" w:semiHidden="0" w:uiPriority="69" w:unhideWhenUsed="0"/>
+    <w:lsdException w:name="Dark List Accent 3" w:semiHidden="0" w:uiPriority="70" w:unhideWhenUsed="0"/>
+    <w:lsdException w:name="Colorful Shading Accent 3" w:semiHidden="0" w:uiPriority="71" w:unhideWhenUsed="0"/>
+    <w:lsdException w:name="Colorful List Accent 3" w:semiHidden="0" w:uiPriority="72" w:unhideWhenUsed="0"/>
+    <w:lsdException w:name="Colorful Grid Accent 3" w:semiHidden="0" w:uiPriority="73" w:unhideWhenUsed="0"/>
+    <w:lsdException w:name="Light Shading Accent 4" w:semiHidden="0" w:uiPriority="60" w:unhideWhenUsed="0"/>
+    <w:lsdException w:name="Light List Accent 4" w:semiHidden="0" w:uiPriority="61" w:unhideWhenUsed="0"/>
+    <w:lsdException w:name="Light Grid Accent 4" w:semiHidden="0" w:uiPriority="62" w:unhideWhenUsed="0"/>
+    <w:lsdException w:name="Medium Shading 1 Accent 4" w:semiHidden="0" w:uiPriority="63" w:unhideWhenUsed="0"/>
+    <w:lsdException w:name="Medium Shading 2 Accent 4" w:semiHidden="0" w:uiPriority="64" w:unhideWhenUsed="0"/>
+    <w:lsdException w:name="Medium List 1 Accent 4" w:semiHidden="0" w:uiPriority="65" w:unhideWhenUsed="0"/>
+    <w:lsdException w:name="Medium List 2 Accent 4" w:semiHidden="0" w:uiPriority="66" w:unhideWhenUsed="0"/>
+    <w:lsdException w:name="Medium Grid 1 Accent 4" w:semiHidden="0" w:uiPriority="67" w:unhideWhenUsed="0"/>
+    <w:lsdException w:name="Medium Grid 2 Accent 4" w:semiHidden="0" w:uiPriority="68" w:unhideWhenUsed="0"/>
+    <w:lsdException w:name="Medium Grid 3 Accent 4" w:semiHidden="0" w:uiPriority="69" w:unhideWhenUsed="0"/>
+    <w:lsdException w:name="Dark List Accent 4" w:semiHidden="0" w:uiPriority="70" w:unhideWhenUsed="0"/>
+    <w:lsdException w:name="Colorful Shading Accent 4" w:semiHidden="0" w:uiPriority="71" w:unhideWhenUsed="0"/>
+    <w:lsdException w:name="Colorful List Accent 4" w:semiHidden="0" w:uiPriority="72" w:unhideWhenUsed="0"/>
+    <w:lsdException w:name="Colorful Grid Accent 4" w:semiHidden="0" w:uiPriority="73" w:unhideWhenUsed="0"/>
+    <w:lsdException w:name="Light Shading Accent 5" w:semiHidden="0" w:uiPriority="60" w:unhideWhenUsed="0"/>
+    <w:lsdException w:name="Light List Accent 5" w:semiHidden="0" w:uiPriority="61" w:unhideWhenUsed="0"/>
+    <w:lsdException w:name="Light Grid Accent 5" w:semiHidden="0" w:uiPriority="62" w:unhideWhenUsed="0"/>
+    <w:lsdException w:name="Medium Shading 1 Accent 5" w:semiHidden="0" w:uiPriority="63" w:unhideWhenUsed="0"/>
+    <w:lsdException w:name="Medium Shading 2 Accent 5" w:semiHidden="0" w:uiPriority="64" w:unhideWhenUsed="0"/>
+    <w:lsdException w:name="Medium List 1 Accent 5" w:semiHidden="0" w:uiPriority="65" w:unhideWhenUsed="0"/>
+    <w:lsdException w:name="Medium List 2 Accent 5" w:semiHidden="0" w:uiPriority="66" w:unhideWhenUsed="0"/>
+    <w:lsdException w:name="Medium Grid 1 Accent 5" w:semiHidden="0" w:uiPriority="67" w:unhideWhenUsed="0"/>
+    <w:lsdException w:name="Medium Grid 2 Accent 5" w:semiHidden="0" w:uiPriority="68" w:unhideWhenUsed="0"/>
+    <w:lsdException w:name="Medium Grid 3 Accent 5" w:semiHidden="0" w:uiPriority="69" w:unhideWhenUsed="0"/>
+    <w:lsdException w:name="Dark List Accent 5" w:semiHidden="0" w:uiPriority="70" w:unhideWhenUsed="0"/>
+    <w:lsdException w:name="Colorful Shading Accent 5" w:semiHidden="0" w:uiPriority="71" w:unhideWhenUsed="0"/>
+    <w:lsdException w:name="Colorful List Accent 5" w:semiHidden="0" w:uiPriority="72" w:unhideWhenUsed="0"/>
+    <w:lsdException w:name="Colorful Grid Accent 5" w:semiHidden="0" w:uiPriority="73" w:unhideWhenUsed="0"/>
+    <w:lsdException w:name="Light Shading Accent 6" w:semiHidden="0" w:uiPriority="60" w:unhideWhenUsed="0"/>
+    <w:lsdException w:name="Light List Accent 6" w:semiHidden="0" w:uiPriority="61" w:unhideWhenUsed="0"/>
+    <w:lsdException w:name="Light Grid Accent 6" w:semiHidden="0" w:uiPriority="62" w:unhideWhenUsed="0"/>
+    <w:lsdException w:name="Medium Shading 1 Accent 6" w:semiHidden="0" w:uiPriority="63" w:unhideWhenUsed="0"/>
+    <w:lsdException w:name="Medium Shading 2 Accent 6" w:semiHidden="0" w:uiPriority="64" w:unhideWhenUsed="0"/>
+    <w:lsdException w:name="Medium List 1 Accent 6" w:semiHidden="0" w:uiPriority="65" w:unhideWhenUsed="0"/>
+    <w:lsdException w:name="Medium List 2 Accent 6" w:semiHidden="0" w:uiPriority="66" w:unhideWhenUsed="0"/>
+    <w:lsdException w:name="Medium Grid 1 Accent 6" w:semiHidden="0" w:uiPriority="67" w:unhideWhenUsed="0"/>
+    <w:lsdException w:name="Medium Grid 2 Accent 6" w:semiHidden="0" w:uiPriority="68" w:unhideWhenUsed="0"/>
+    <w:lsdException w:name="Medium Grid 3 Accent 6" w:semiHidden="0" w:uiPriority="69" w:unhideWhenUsed="0"/>
+    <w:lsdException w:name="Dark List Accent 6" w:semiHidden="0" w:uiPriority="70" w:unhideWhenUsed="0"/>
+    <w:lsdException w:name="Colorful Shading Accent 6" w:semiHidden="0" w:uiPriority="71" w:unhideWhenUsed="0"/>
+    <w:lsdException w:name="Colorful List Accent 6" w:semiHidden="0" w:uiPriority="72" w:unhideWhenUsed="0"/>
+    <w:lsdException w:name="Colorful Grid Accent 6" w:semiHidden="0" w:uiPriority="73" w:unhideWhenUsed="0"/>
+    <w:lsdException w:name="Subtle Emphasis" w:semiHidden="0" w:uiPriority="19" w:unhideWhenUsed="0" w:qFormat="1"/>
+    <w:lsdException w:name="Intense Emphasis" w:semiHidden="0" w:uiPriority="21" w:unhideWhenUsed="0" w:qFormat="1"/>
+    <w:lsdException w:name="Subtle Reference" w:semiHidden="0" w:uiPriority="31" w:unhideWhenUsed="0" w:qFormat="1"/>
+    <w:lsdException w:name="Intense Reference" w:semiHidden="0" w:uiPriority="32" w:unhideWhenUsed="0" w:qFormat="1"/>
+    <w:lsdException w:name="Book Title" w:semiHidden="0" w:uiPriority="33" w:unhideWhenUsed="0" w:qFormat="1"/>
+    <w:lsdException w:name="Bibliography" w:uiPriority="37"/>
+    <w:lsdException w:name="TOC Heading" w:uiPriority="39" w:qFormat="1"/>
+  </w:latentStyles>
+  <w:style w:type="paragraph" w:default="1" w:styleId="Normal">
+    <w:name w:val="Normal"/>
+    <w:qFormat/>
+  </w:style>
+  <w:style w:type="character" w:default="1" w:styleId="Fontepargpadro">
+    <w:name w:val="Default Paragraph Font"/>
+    <w:uiPriority w:val="1"/>
+    <w:semiHidden/>
+    <w:unhideWhenUsed/>
+  </w:style>
+  <w:style w:type="table" w:default="1" w:styleId="Tabelanormal">
+    <w:name w:val="Normal Table"/>
+    <w:uiPriority w:val="99"/>
+    <w:semiHidden/>
+    <w:unhideWhenUsed/>
+    <w:tblPr>
+      <w:tblInd w:w="0" w:type="dxa"/>
+      <w:tblCellMar>
+        <w:top w:w="0" w:type="dxa"/>
+        <w:left w:w="108" w:type="dxa"/>
+        <w:bottom w:w="0" w:type="dxa"/>
+        <w:right w:w="108" w:type="dxa"/>
+      </w:tblCellMar>
+    </w:tblPr>
+  </w:style>
+  <w:style w:type="numbering" w:default="1" w:styleId="Semlista">
+    <w:name w:val="No List"/>
+    <w:uiPriority w:val="99"/>
+    <w:semiHidden/>
+    <w:unhideWhenUsed/>
+  </w:style>
+  <w:style w:type="paragraph" w:customStyle="1" w:styleId="56A123FB87FF475DB8FF30F217D8A646">
+    <w:name w:val="56A123FB87FF475DB8FF30F217D8A646"/>
+    <w:rsid w:val="003E30D0"/>
+  </w:style>
+</w:styles>
+</file>
+
+<file path=word/glossary/webSettings.xml><?xml version="1.0" encoding="utf-8"?>
+<w:webSettings xmlns:mc="http://schemas.openxmlformats.org/markup-compatibility/2006" xmlns:r="http://schemas.openxmlformats.org/officeDocument/2006/relationships" xmlns:w="http://schemas.openxmlformats.org/wordprocessingml/2006/main" xmlns:w14="http://schemas.microsoft.com/office/word/2010/wordml" mc:Ignorable="w14">
+  <w:optimizeForBrowser/>
+  <w:allowPNG/>
+</w:webSettings>
 </file>
 
 <file path=word/theme/theme1.xml><?xml version="1.0" encoding="utf-8"?>
@@ -9664,4 +11617,16 @@
   <a:objectDefaults/>
   <a:extraClrSchemeLst/>
 </a:theme>
+</file>
+
+<file path=customXml/item1.xml><?xml version="1.0" encoding="utf-8"?>
+<b:Sources xmlns:b="http://schemas.openxmlformats.org/officeDocument/2006/bibliography" xmlns="http://schemas.openxmlformats.org/officeDocument/2006/bibliography" SelectedStyle="\APA.XSL" StyleName="APA"/>
+</file>
+
+<file path=customXml/itemProps1.xml><?xml version="1.0" encoding="utf-8"?>
+<ds:datastoreItem xmlns:ds="http://schemas.openxmlformats.org/officeDocument/2006/customXml" ds:itemID="{6A32C17E-0FA6-427D-9E67-5BF4F6380C8F}">
+  <ds:schemaRefs>
+    <ds:schemaRef ds:uri="http://schemas.openxmlformats.org/officeDocument/2006/bibliography"/>
+  </ds:schemaRefs>
+</ds:datastoreItem>
 </file>
</xml_diff>